<commit_message>
Version to be revised by Yehuda and Meital
git-svn-id: https://svn.cs.biu.ac.il/svn/development/SDK@85 ba1fec17-5bc3-4c1d-a110-6a66ae20c876
</commit_message>
<xml_diff>
--- a/Docs/SDD_docs/Communication's_Layer_SDD.docx
+++ b/Docs/SDD_docs/Communication's_Layer_SDD.docx
@@ -659,6 +659,12 @@
             <w:pPr>
               <w:pStyle w:val="Cell"/>
             </w:pPr>
+            <w:r>
+              <w:t>1.0</w:t>
+            </w:r>
+            <w:r>
+              <w:t>1</w:t>
+            </w:r>
           </w:p>
         </w:tc>
         <w:tc>
@@ -675,6 +681,18 @@
             <w:pPr>
               <w:pStyle w:val="Cell"/>
             </w:pPr>
+            <w:r>
+              <w:t>15</w:t>
+            </w:r>
+            <w:r>
+              <w:t>-</w:t>
+            </w:r>
+            <w:r>
+              <w:t>Nov</w:t>
+            </w:r>
+            <w:r>
+              <w:t>-2010</w:t>
+            </w:r>
           </w:p>
         </w:tc>
         <w:tc>
@@ -691,6 +709,9 @@
             <w:pPr>
               <w:pStyle w:val="Cell"/>
             </w:pPr>
+            <w:r>
+              <w:t>Yael Ejgenberg</w:t>
+            </w:r>
           </w:p>
         </w:tc>
         <w:tc>
@@ -707,6 +728,14 @@
             <w:pPr>
               <w:pStyle w:val="Cell"/>
             </w:pPr>
+            <w:proofErr w:type="spellStart"/>
+            <w:r>
+              <w:t>PartiesManager</w:t>
+            </w:r>
+            <w:proofErr w:type="spellEnd"/>
+            <w:r>
+              <w:t xml:space="preserve"> class becomes CommunicationSetup</w:t>
+            </w:r>
           </w:p>
         </w:tc>
       </w:tr>
@@ -744,6 +773,9 @@
             <w:pPr>
               <w:pStyle w:val="Cell"/>
             </w:pPr>
+            <w:r>
+              <w:t>02-Dec-2010</w:t>
+            </w:r>
           </w:p>
         </w:tc>
         <w:tc>
@@ -760,6 +792,9 @@
             <w:pPr>
               <w:pStyle w:val="Cell"/>
             </w:pPr>
+            <w:r>
+              <w:t>Yael Ejgenberg</w:t>
+            </w:r>
           </w:p>
         </w:tc>
         <w:tc>
@@ -776,6 +811,23 @@
             <w:pPr>
               <w:pStyle w:val="Cell"/>
             </w:pPr>
+            <w:r>
+              <w:t>V</w:t>
+            </w:r>
+            <w:r>
+              <w:t>ersion</w:t>
+            </w:r>
+            <w:r>
+              <w:t xml:space="preserve"> to be revised by </w:t>
+            </w:r>
+            <w:proofErr w:type="spellStart"/>
+            <w:r>
+              <w:t>Yehuda</w:t>
+            </w:r>
+            <w:proofErr w:type="spellEnd"/>
+            <w:r>
+              <w:t xml:space="preserve"> and Meital.</w:t>
+            </w:r>
           </w:p>
         </w:tc>
       </w:tr>
@@ -2690,21 +2742,7 @@
             <w:rStyle w:val="Hyperlink"/>
             <w:noProof/>
           </w:rPr>
-          <w:t>External inter</w:t>
-        </w:r>
-        <w:r>
-          <w:rPr>
-            <w:rStyle w:val="Hyperlink"/>
-            <w:noProof/>
-          </w:rPr>
-          <w:t>f</w:t>
-        </w:r>
-        <w:r>
-          <w:rPr>
-            <w:rStyle w:val="Hyperlink"/>
-            <w:noProof/>
-          </w:rPr>
-          <w:t>ace</w:t>
+          <w:t>External interface</w:t>
         </w:r>
         <w:r>
           <w:rPr>
@@ -4056,16 +4094,16 @@
       <w:pPr>
         <w:pStyle w:val="Heading1"/>
       </w:pPr>
-      <w:bookmarkStart w:id="5" w:name="_Toc30214769"/>
-      <w:bookmarkStart w:id="6" w:name="_Toc33153563"/>
-      <w:bookmarkStart w:id="7" w:name="_Toc277777494"/>
+      <w:bookmarkStart w:id="5" w:name="_Toc277777494"/>
+      <w:bookmarkStart w:id="6" w:name="_Toc30214769"/>
+      <w:bookmarkStart w:id="7" w:name="_Toc33153563"/>
       <w:r>
         <w:t xml:space="preserve">Definitions Acronyms and </w:t>
       </w:r>
       <w:r>
         <w:t>Abbreviations</w:t>
       </w:r>
-      <w:bookmarkEnd w:id="7"/>
+      <w:bookmarkEnd w:id="5"/>
     </w:p>
     <w:p/>
     <w:tbl>
@@ -4225,8 +4263,8 @@
       <w:r>
         <w:t>s</w:t>
       </w:r>
-      <w:bookmarkEnd w:id="5"/>
       <w:bookmarkEnd w:id="6"/>
+      <w:bookmarkEnd w:id="7"/>
       <w:bookmarkEnd w:id="9"/>
       <w:r>
         <w:rPr>
@@ -4267,19 +4305,32 @@
       </w:r>
     </w:p>
     <w:p>
+      <w:r>
+        <w:t xml:space="preserve">[2] </w:t>
+      </w:r>
+      <w:hyperlink r:id="rId8" w:history="1">
+        <w:r>
+          <w:rPr>
+            <w:rStyle w:val="Hyperlink"/>
+          </w:rPr>
+          <w:t>SDK_Pseudocode.docx</w:t>
+        </w:r>
+      </w:hyperlink>
+    </w:p>
+    <w:p>
       <w:pPr>
         <w:pStyle w:val="Heading1"/>
         <w:rPr>
           <w:rFonts w:ascii="Helvetica" w:hAnsi="Helvetica"/>
         </w:rPr>
       </w:pPr>
-      <w:bookmarkStart w:id="10" w:name="_Toc30214771"/>
-      <w:bookmarkStart w:id="11" w:name="_Toc33153565"/>
-      <w:bookmarkStart w:id="12" w:name="_Toc277777496"/>
+      <w:bookmarkStart w:id="10" w:name="_Toc277777496"/>
+      <w:bookmarkStart w:id="11" w:name="_Toc30214771"/>
+      <w:bookmarkStart w:id="12" w:name="_Toc33153565"/>
       <w:r>
         <w:t>Wide Design Decisions</w:t>
       </w:r>
-      <w:bookmarkEnd w:id="12"/>
+      <w:bookmarkEnd w:id="10"/>
       <w:r>
         <w:rPr>
           <w:rFonts w:ascii="Helvetica" w:hAnsi="Helvetica"/>
@@ -4298,6 +4349,9 @@
         <w:t xml:space="preserve"> package called </w:t>
       </w:r>
       <w:proofErr w:type="spellStart"/>
+      <w:r>
+        <w:t>edu.biu.</w:t>
+      </w:r>
       <w:r>
         <w:t>scapi.comm</w:t>
       </w:r>
@@ -4364,8 +4418,8 @@
       <w:r>
         <w:t>rchitectural design</w:t>
       </w:r>
-      <w:bookmarkEnd w:id="10"/>
       <w:bookmarkEnd w:id="11"/>
+      <w:bookmarkEnd w:id="12"/>
       <w:bookmarkEnd w:id="13"/>
       <w:r>
         <w:t xml:space="preserve"> </w:t>
@@ -4375,15 +4429,15 @@
       <w:pPr>
         <w:pStyle w:val="Heading2"/>
       </w:pPr>
-      <w:bookmarkStart w:id="14" w:name="_Toc30214773"/>
-      <w:bookmarkStart w:id="15" w:name="_Toc33153567"/>
-      <w:bookmarkStart w:id="16" w:name="_Toc30214772"/>
-      <w:bookmarkStart w:id="17" w:name="_Toc33153566"/>
-      <w:bookmarkStart w:id="18" w:name="_Toc277777498"/>
+      <w:bookmarkStart w:id="14" w:name="_Toc277777498"/>
+      <w:bookmarkStart w:id="15" w:name="_Toc30214773"/>
+      <w:bookmarkStart w:id="16" w:name="_Toc33153567"/>
+      <w:bookmarkStart w:id="17" w:name="_Toc30214772"/>
+      <w:bookmarkStart w:id="18" w:name="_Toc33153566"/>
       <w:r>
         <w:t>General</w:t>
       </w:r>
-      <w:bookmarkEnd w:id="18"/>
+      <w:bookmarkEnd w:id="14"/>
     </w:p>
     <w:p>
       <w:pPr>
@@ -4395,7 +4449,32 @@
         <w:rPr>
           <w:rFonts w:asciiTheme="majorBidi" w:hAnsiTheme="majorBidi" w:cstheme="majorBidi"/>
         </w:rPr>
-        <w:t>The Communication’s layer is a tool used by a client that is interested in setting up connections between itself and other parties. As such, this layer does not initiate any independent tasks, but the opposite. Given a list of parties, it attempts to set connections to them. If succeeds, it returns these connections so that the calling client can send and receive data over them.</w:t>
+        <w:t>The Communication’s layer is a tool used by a client that is interested in setting up connections between itself and other parties. As such, this layer does not initiate any independent tasks, but the opposite. Given a list of parties, it attempts to set connections to them</w:t>
+      </w:r>
+      <w:r>
+        <w:rPr>
+          <w:rFonts w:asciiTheme="majorBidi" w:hAnsiTheme="majorBidi" w:cstheme="majorBidi"/>
+        </w:rPr>
+        <w:t xml:space="preserve"> according to parameters given by the calling application</w:t>
+      </w:r>
+      <w:r>
+        <w:rPr>
+          <w:rFonts w:asciiTheme="majorBidi" w:hAnsiTheme="majorBidi" w:cstheme="majorBidi"/>
+        </w:rPr>
+        <w:t xml:space="preserve">. </w:t>
+      </w:r>
+    </w:p>
+    <w:p>
+      <w:pPr>
+        <w:rPr>
+          <w:rFonts w:asciiTheme="majorBidi" w:hAnsiTheme="majorBidi" w:cstheme="majorBidi"/>
+        </w:rPr>
+      </w:pPr>
+      <w:r>
+        <w:rPr>
+          <w:rFonts w:asciiTheme="majorBidi" w:hAnsiTheme="majorBidi" w:cstheme="majorBidi"/>
+        </w:rPr>
+        <w:t>If succeeds, it returns these connections so that the calling client can send and receive data over them.</w:t>
       </w:r>
     </w:p>
     <w:p>
@@ -4774,9 +4853,9 @@
         </w:rPr>
         <w:drawing>
           <wp:inline distT="0" distB="0" distL="0" distR="0">
-            <wp:extent cx="5759450" cy="3645329"/>
+            <wp:extent cx="5759450" cy="4517237"/>
             <wp:effectExtent l="19050" t="0" r="0" b="0"/>
-            <wp:docPr id="40" name="Picture 40"/>
+            <wp:docPr id="3" name="Picture 3"/>
             <wp:cNvGraphicFramePr>
               <a:graphicFrameLocks xmlns:a="http://schemas.openxmlformats.org/drawingml/2006/main" noChangeAspect="1"/>
             </wp:cNvGraphicFramePr>
@@ -4784,13 +4863,13 @@
               <a:graphicData uri="http://schemas.openxmlformats.org/drawingml/2006/picture">
                 <pic:pic xmlns:pic="http://schemas.openxmlformats.org/drawingml/2006/picture">
                   <pic:nvPicPr>
-                    <pic:cNvPr id="0" name="Picture 40"/>
+                    <pic:cNvPr id="0" name="Picture 3"/>
                     <pic:cNvPicPr>
                       <a:picLocks noChangeAspect="1" noChangeArrowheads="1"/>
                     </pic:cNvPicPr>
                   </pic:nvPicPr>
                   <pic:blipFill>
-                    <a:blip r:embed="rId8" cstate="print"/>
+                    <a:blip r:embed="rId9" cstate="print"/>
                     <a:srcRect/>
                     <a:stretch>
                       <a:fillRect/>
@@ -4799,7 +4878,7 @@
                   <pic:spPr bwMode="auto">
                     <a:xfrm>
                       <a:off x="0" y="0"/>
-                      <a:ext cx="5759450" cy="3645329"/>
+                      <a:ext cx="5759450" cy="4517237"/>
                     </a:xfrm>
                     <a:prstGeom prst="rect">
                       <a:avLst/>
@@ -4918,88 +4997,114 @@
           <w:rFonts w:asciiTheme="majorBidi" w:hAnsiTheme="majorBidi" w:cstheme="majorBidi"/>
           <w:lang w:eastAsia="en-GB"/>
         </w:rPr>
-        <w:t xml:space="preserve">It is a singleton, </w:t>
-      </w:r>
-      <w:proofErr w:type="gramStart"/>
+        <w:t xml:space="preserve">Originally, this class (which was called </w:t>
+      </w:r>
+      <w:proofErr w:type="spellStart"/>
       <w:r>
         <w:rPr>
           <w:rFonts w:asciiTheme="majorBidi" w:hAnsiTheme="majorBidi" w:cstheme="majorBidi"/>
           <w:lang w:eastAsia="en-GB"/>
         </w:rPr>
-        <w:t>once it is instantiated there is only one living instance throughout the application</w:t>
-      </w:r>
-      <w:proofErr w:type="gramEnd"/>
+        <w:t>PartiesManager</w:t>
+      </w:r>
+      <w:proofErr w:type="spellEnd"/>
       <w:r>
         <w:rPr>
           <w:rFonts w:asciiTheme="majorBidi" w:hAnsiTheme="majorBidi" w:cstheme="majorBidi"/>
           <w:lang w:eastAsia="en-GB"/>
         </w:rPr>
-        <w:t>.</w:t>
+        <w:t>) was supposed to manage all the connections for the calling application. This included sending and receiving message to each party through the manager. It was supposed to be</w:t>
       </w:r>
       <w:r>
         <w:rPr>
           <w:rFonts w:asciiTheme="majorBidi" w:hAnsiTheme="majorBidi" w:cstheme="majorBidi"/>
           <w:lang w:eastAsia="en-GB"/>
         </w:rPr>
-        <w:t xml:space="preserve"> An application can obtain a set of open and ready channels to other parties only through it.</w:t>
+        <w:t xml:space="preserve"> a singleton</w:t>
       </w:r>
       <w:r>
         <w:rPr>
           <w:rFonts w:asciiTheme="majorBidi" w:hAnsiTheme="majorBidi" w:cstheme="majorBidi"/>
           <w:lang w:eastAsia="en-GB"/>
         </w:rPr>
-        <w:t xml:space="preserve"> TBD: now that this class </w:t>
-      </w:r>
-      <w:proofErr w:type="gramStart"/>
-      <w:r>
+        <w:t>.</w:t>
+      </w:r>
+    </w:p>
+    <w:p>
+      <w:pPr>
         <w:rPr>
           <w:rFonts w:asciiTheme="majorBidi" w:hAnsiTheme="majorBidi" w:cstheme="majorBidi"/>
           <w:lang w:eastAsia="en-GB"/>
         </w:rPr>
-        <w:t>doesn’t</w:t>
-      </w:r>
-      <w:proofErr w:type="gramEnd"/>
+      </w:pPr>
       <w:r>
         <w:rPr>
           <w:rFonts w:asciiTheme="majorBidi" w:hAnsiTheme="majorBidi" w:cstheme="majorBidi"/>
           <w:lang w:eastAsia="en-GB"/>
         </w:rPr>
-        <w:t xml:space="preserve"> manage the parties anymore, do we still want it to be a singleton? If so, make sure to clear the established connections </w:t>
-      </w:r>
-      <w:proofErr w:type="gramStart"/>
+        <w:t>N</w:t>
+      </w:r>
       <w:r>
         <w:rPr>
           <w:rFonts w:asciiTheme="majorBidi" w:hAnsiTheme="majorBidi" w:cstheme="majorBidi"/>
           <w:lang w:eastAsia="en-GB"/>
         </w:rPr>
-        <w:t>container in the beginning of prepare</w:t>
-      </w:r>
-      <w:proofErr w:type="gramEnd"/>
+        <w:t>ow that this class does</w:t>
+      </w:r>
       <w:r>
         <w:rPr>
           <w:rFonts w:asciiTheme="majorBidi" w:hAnsiTheme="majorBidi" w:cstheme="majorBidi"/>
           <w:lang w:eastAsia="en-GB"/>
         </w:rPr>
-        <w:t xml:space="preserve"> for communication.</w:t>
-      </w:r>
-    </w:p>
-    <w:p>
-      <w:pPr>
-        <w:rPr>
+        <w:t xml:space="preserve"> </w:t>
+      </w:r>
+      <w:r>
+        <w:rPr>
+          <w:rFonts w:asciiTheme="majorBidi" w:hAnsiTheme="majorBidi" w:cstheme="majorBidi"/>
           <w:lang w:eastAsia="en-GB"/>
         </w:rPr>
-      </w:pPr>
-    </w:p>
-    <w:p>
-      <w:pPr>
+        <w:t>n</w:t>
+      </w:r>
+      <w:r>
         <w:rPr>
           <w:rFonts w:asciiTheme="majorBidi" w:hAnsiTheme="majorBidi" w:cstheme="majorBidi"/>
-        </w:rPr>
-      </w:pPr>
+          <w:lang w:eastAsia="en-GB"/>
+        </w:rPr>
+        <w:t>o</w:t>
+      </w:r>
       <w:r>
         <w:rPr>
           <w:rFonts w:asciiTheme="majorBidi" w:hAnsiTheme="majorBidi" w:cstheme="majorBidi"/>
-        </w:rPr>
+          <w:lang w:eastAsia="en-GB"/>
+        </w:rPr>
+        <w:t xml:space="preserve">t manage the parties anymore, </w:t>
+      </w:r>
+      <w:r>
+        <w:rPr>
+          <w:rFonts w:asciiTheme="majorBidi" w:hAnsiTheme="majorBidi" w:cstheme="majorBidi"/>
+          <w:lang w:eastAsia="en-GB"/>
+        </w:rPr>
+        <w:t>it needs not be a singleton but quite the opposite. We may want to instantiate an object of type CommunicationSetup more than once throughout the application for different sets of parties.</w:t>
+      </w:r>
+    </w:p>
+    <w:p>
+      <w:pPr>
+        <w:rPr>
+          <w:lang w:eastAsia="en-GB"/>
+        </w:rPr>
+      </w:pPr>
+    </w:p>
+    <w:p>
+      <w:pPr>
+        <w:rPr>
+          <w:rFonts w:asciiTheme="majorBidi" w:hAnsiTheme="majorBidi" w:cstheme="majorBidi"/>
+        </w:rPr>
+      </w:pPr>
+      <w:r>
+        <w:rPr>
+          <w:rFonts w:asciiTheme="majorBidi" w:hAnsiTheme="majorBidi" w:cstheme="majorBidi"/>
+        </w:rPr>
+        <w:lastRenderedPageBreak/>
         <w:t>An application requesting from CommunicationSetup to prepare for communication needs to provide the following information as input:</w:t>
       </w:r>
     </w:p>
@@ -5092,7 +5197,6 @@
           <w:sz w:val="24"/>
           <w:szCs w:val="24"/>
         </w:rPr>
-        <w:lastRenderedPageBreak/>
         <w:t xml:space="preserve">d) </w:t>
       </w:r>
       <w:proofErr w:type="gramStart"/>
@@ -5175,15 +5279,20 @@
         <w:pStyle w:val="Heading3"/>
       </w:pPr>
       <w:bookmarkStart w:id="21" w:name="_Toc277777501"/>
-      <w:r>
-        <w:t xml:space="preserve">STATE </w:t>
-      </w:r>
       <w:proofErr w:type="spellStart"/>
-      <w:r>
-        <w:t>enum</w:t>
+      <w:proofErr w:type="gramStart"/>
+      <w:r>
+        <w:t>e</w:t>
+      </w:r>
+      <w:r>
+        <w:t>num</w:t>
       </w:r>
       <w:bookmarkEnd w:id="21"/>
       <w:proofErr w:type="spellEnd"/>
+      <w:proofErr w:type="gramEnd"/>
+      <w:r>
+        <w:t xml:space="preserve"> State</w:t>
+      </w:r>
     </w:p>
     <w:p>
       <w:r>
@@ -5442,19 +5551,39 @@
     </w:p>
     <w:p>
       <w:pPr>
+        <w:autoSpaceDE/>
+        <w:autoSpaceDN/>
+        <w:adjustRightInd/>
+        <w:rPr>
+          <w:b/>
+          <w:bCs/>
+          <w:sz w:val="26"/>
+          <w:szCs w:val="18"/>
+          <w:lang w:eastAsia="en-GB"/>
+        </w:rPr>
+      </w:pPr>
+      <w:bookmarkStart w:id="24" w:name="_Toc277777504"/>
+      <w:r>
+        <w:rPr>
+          <w:lang w:eastAsia="en-GB"/>
+        </w:rPr>
+        <w:br w:type="page"/>
+      </w:r>
+    </w:p>
+    <w:p>
+      <w:pPr>
         <w:pStyle w:val="Heading3"/>
         <w:rPr>
           <w:lang w:eastAsia="en-GB"/>
         </w:rPr>
       </w:pPr>
-      <w:bookmarkStart w:id="24" w:name="_Toc277777504"/>
       <w:r>
         <w:rPr>
           <w:lang w:eastAsia="en-GB"/>
         </w:rPr>
+        <w:lastRenderedPageBreak/>
         <w:t>ConnectingThread</w:t>
       </w:r>
-      <w:bookmarkEnd w:id="24"/>
     </w:p>
     <w:p>
       <w:pPr>
@@ -5466,120 +5595,323 @@
         <w:rPr>
           <w:lang w:eastAsia="en-GB"/>
         </w:rPr>
-        <w:t xml:space="preserve">A </w:t>
-      </w:r>
-      <w:r>
+        <w:t xml:space="preserve">A ConnectingThread is created by the CommunicationSetup for each party in the input list. </w:t>
+      </w:r>
+    </w:p>
+    <w:p>
+      <w:pPr>
         <w:rPr>
           <w:lang w:eastAsia="en-GB"/>
         </w:rPr>
-        <w:t xml:space="preserve">ConnectingThread is created by the CommunicationSetup for each party in the input list. </w:t>
-      </w:r>
-    </w:p>
-    <w:p>
-      <w:pPr>
+      </w:pPr>
+      <w:r>
         <w:rPr>
           <w:lang w:eastAsia="en-GB"/>
         </w:rPr>
-      </w:pPr>
-      <w:r>
+        <w:t xml:space="preserve">Its job is to establish a physical connection as well as securing it by performing a key exchange if needed. </w:t>
+      </w:r>
+    </w:p>
+    <w:p>
+      <w:pPr>
         <w:rPr>
           <w:lang w:eastAsia="en-GB"/>
         </w:rPr>
-        <w:t xml:space="preserve">Its job is to establish a physical connection as well as securing it by performing a key exchange if needed. </w:t>
-      </w:r>
-    </w:p>
-    <w:p>
-      <w:pPr>
+      </w:pPr>
+      <w:r>
         <w:rPr>
           <w:lang w:eastAsia="en-GB"/>
         </w:rPr>
-      </w:pPr>
-      <w:r>
+        <w:t xml:space="preserve">For the sake of simplicity, we unify both roles and call this thread ConnectingThread. </w:t>
+      </w:r>
+    </w:p>
+    <w:p>
+      <w:pPr>
         <w:rPr>
           <w:lang w:eastAsia="en-GB"/>
         </w:rPr>
-        <w:t xml:space="preserve">For the sake of simplicity, we unify both roles and call this thread ConnectingThread. </w:t>
-      </w:r>
-    </w:p>
-    <w:p>
-      <w:pPr>
+      </w:pPr>
+      <w:r>
         <w:rPr>
           <w:lang w:eastAsia="en-GB"/>
         </w:rPr>
-      </w:pPr>
-      <w:r>
+        <w:t>The ConnectingThread is needed only for connecting and securing the connection. Once the securing stage is finished, the thread should be terminated.</w:t>
+      </w:r>
+    </w:p>
+    <w:p>
+      <w:r>
+        <w:t xml:space="preserve">In order for two parties to be able to connect to each other, one needs to be listening for connections and the other needs to connect to it. In our case it is not relevant which party connects to which, since all parties are equal (this is not a server-client setup). </w:t>
+      </w:r>
+    </w:p>
+    <w:p>
+      <w:r>
+        <w:t>We devised a simple algorithm to decide the order of the connections:</w:t>
+      </w:r>
+    </w:p>
+    <w:p>
+      <w:pPr>
+        <w:pStyle w:val="ListParagraph"/>
+        <w:numPr>
+          <w:ilvl w:val="0"/>
+          <w:numId w:val="41"/>
+        </w:numPr>
+        <w:rPr>
+          <w:rFonts w:asciiTheme="majorBidi" w:hAnsiTheme="majorBidi" w:cstheme="majorBidi"/>
+          <w:sz w:val="24"/>
+          <w:szCs w:val="24"/>
+        </w:rPr>
+      </w:pPr>
+      <w:r>
+        <w:rPr>
+          <w:rFonts w:asciiTheme="majorBidi" w:hAnsiTheme="majorBidi" w:cstheme="majorBidi"/>
+          <w:sz w:val="24"/>
+          <w:szCs w:val="24"/>
+        </w:rPr>
+        <w:t xml:space="preserve">Each party connects to other parties with higher ID number and </w:t>
+      </w:r>
+    </w:p>
+    <w:p>
+      <w:pPr>
+        <w:pStyle w:val="ListParagraph"/>
+        <w:numPr>
+          <w:ilvl w:val="0"/>
+          <w:numId w:val="41"/>
+        </w:numPr>
+      </w:pPr>
+      <w:proofErr w:type="gramStart"/>
+      <w:r>
+        <w:rPr>
+          <w:rFonts w:asciiTheme="majorBidi" w:hAnsiTheme="majorBidi" w:cstheme="majorBidi"/>
+          <w:sz w:val="24"/>
+          <w:szCs w:val="24"/>
+        </w:rPr>
+        <w:t>listens</w:t>
+      </w:r>
+      <w:proofErr w:type="gramEnd"/>
+      <w:r>
+        <w:rPr>
+          <w:rFonts w:asciiTheme="majorBidi" w:hAnsiTheme="majorBidi" w:cstheme="majorBidi"/>
+          <w:sz w:val="24"/>
+          <w:szCs w:val="24"/>
+        </w:rPr>
+        <w:t xml:space="preserve"> to parties with lower ID number than its own</w:t>
+      </w:r>
+      <w:r>
+        <w:t xml:space="preserve">. </w:t>
+      </w:r>
+    </w:p>
+    <w:p>
+      <w:r>
+        <w:t xml:space="preserve">If a party needs to listen for connections, we call it a DOWN connection. </w:t>
+      </w:r>
+    </w:p>
+    <w:p>
+      <w:pPr>
         <w:rPr>
           <w:lang w:eastAsia="en-GB"/>
         </w:rPr>
-        <w:t>The ConnectingThread is needed only for connecting</w:t>
+      </w:pPr>
+      <w:r>
+        <w:t>If it needs to connect to a higher up party, we call it UP.</w:t>
       </w:r>
       <w:r>
         <w:rPr>
           <w:lang w:eastAsia="en-GB"/>
         </w:rPr>
-        <w:t xml:space="preserve"> and securing the connection</w:t>
-      </w:r>
-      <w:r>
+        <w:t xml:space="preserve"> </w:t>
+      </w:r>
+    </w:p>
+    <w:p>
+      <w:pPr>
         <w:rPr>
           <w:lang w:eastAsia="en-GB"/>
         </w:rPr>
-        <w:t xml:space="preserve">. Once the </w:t>
-      </w:r>
+      </w:pPr>
       <w:r>
         <w:rPr>
           <w:lang w:eastAsia="en-GB"/>
         </w:rPr>
-        <w:t>securi</w:t>
-      </w:r>
-      <w:r>
+        <w:t>The thread will engage in a loop to try to connect. The loop will end either if the connection succeeds or if it is stopped by the object that created the thread.</w:t>
+      </w:r>
+    </w:p>
+    <w:p>
+      <w:pPr>
         <w:rPr>
           <w:lang w:eastAsia="en-GB"/>
         </w:rPr>
-        <w:t>ng stage is finished, the thread should be terminated.</w:t>
-      </w:r>
-    </w:p>
-    <w:p>
-      <w:r>
-        <w:lastRenderedPageBreak/>
-        <w:t xml:space="preserve">In order for two parties to be able to connect to each other, one needs to be listening for connections and the other needs to connect to it. In our case it is not relevant which party connects to which, since all parties are equal (this is not a server-client setup). </w:t>
-      </w:r>
-    </w:p>
-    <w:p>
-      <w:r>
-        <w:t>We devised a simple algorithm to decide the order of the connections:</w:t>
-      </w:r>
-    </w:p>
-    <w:p>
-      <w:r>
-        <w:t xml:space="preserve"> Each party connects to other parties with higher ID number and listens to parties with lower ID number that its own. </w:t>
-      </w:r>
-    </w:p>
-    <w:p>
-      <w:r>
-        <w:t xml:space="preserve">If a party needs to listen for connections, we call it a DOWN connection. </w:t>
-      </w:r>
-    </w:p>
-    <w:p>
-      <w:pPr>
+      </w:pPr>
+    </w:p>
+    <w:p>
+      <w:pPr>
+        <w:pStyle w:val="Heading3"/>
         <w:rPr>
           <w:lang w:eastAsia="en-GB"/>
         </w:rPr>
       </w:pPr>
       <w:r>
-        <w:t xml:space="preserve">If it needs to connect to a higher up </w:t>
-      </w:r>
+        <w:rPr>
+          <w:lang w:eastAsia="en-GB"/>
+        </w:rPr>
+        <w:t>ConnectivitySuccessVerifier</w:t>
+      </w:r>
+    </w:p>
+    <w:p>
+      <w:pPr>
+        <w:rPr>
+          <w:lang w:eastAsia="en-GB"/>
+        </w:rPr>
+      </w:pPr>
+      <w:r>
+        <w:rPr>
+          <w:lang w:eastAsia="en-GB"/>
+        </w:rPr>
+        <w:t>Different MPCs may require different levels of success when checking the connections between all the parties that were supposed to participate.</w:t>
+      </w:r>
+    </w:p>
+    <w:p>
+      <w:pPr>
+        <w:rPr>
+          <w:lang w:eastAsia="en-GB"/>
+        </w:rPr>
+      </w:pPr>
+      <w:r>
+        <w:rPr>
+          <w:lang w:eastAsia="en-GB"/>
+        </w:rPr>
+        <w:t>The application running the protocol will ask the protocol which level it needs, and will pass the CommunicationSetup an instance of ConnectivitySuccessVerifier that responds to the required level. We use here the Strategy Pattern to allow us to change the algorithm accordingly.</w:t>
+      </w:r>
+    </w:p>
+    <w:p>
+      <w:pPr>
+        <w:rPr>
+          <w:lang w:eastAsia="en-GB"/>
+        </w:rPr>
+      </w:pPr>
+      <w:r>
+        <w:rPr>
+          <w:lang w:eastAsia="en-GB"/>
+        </w:rPr>
+        <w:t xml:space="preserve">In all cases </w:t>
+      </w:r>
+    </w:p>
+    <w:p>
+      <w:pPr>
+        <w:pStyle w:val="ListParagraph"/>
+        <w:numPr>
+          <w:ilvl w:val="0"/>
+          <w:numId w:val="42"/>
+        </w:numPr>
+        <w:rPr>
+          <w:rFonts w:asciiTheme="majorBidi" w:hAnsiTheme="majorBidi" w:cstheme="majorBidi"/>
+          <w:sz w:val="24"/>
+          <w:szCs w:val="24"/>
+          <w:lang w:eastAsia="en-GB"/>
+        </w:rPr>
+      </w:pPr>
+      <w:r>
+        <w:rPr>
+          <w:rFonts w:asciiTheme="majorBidi" w:hAnsiTheme="majorBidi" w:cstheme="majorBidi"/>
+          <w:sz w:val="24"/>
+          <w:szCs w:val="24"/>
+          <w:lang w:eastAsia="en-GB"/>
+        </w:rPr>
+        <w:t>the verifier will get the information about the established connections as input</w:t>
+      </w:r>
+      <w:r>
+        <w:rPr>
+          <w:rFonts w:asciiTheme="majorBidi" w:hAnsiTheme="majorBidi" w:cstheme="majorBidi"/>
+          <w:sz w:val="24"/>
+          <w:szCs w:val="24"/>
+          <w:lang w:eastAsia="en-GB"/>
+        </w:rPr>
+        <w:t xml:space="preserve"> and the original list of parties</w:t>
+      </w:r>
+      <w:r>
+        <w:rPr>
+          <w:rFonts w:asciiTheme="majorBidi" w:hAnsiTheme="majorBidi" w:cstheme="majorBidi"/>
+          <w:sz w:val="24"/>
+          <w:szCs w:val="24"/>
+          <w:lang w:eastAsia="en-GB"/>
+        </w:rPr>
+        <w:t xml:space="preserve">, </w:t>
+      </w:r>
+    </w:p>
+    <w:p>
+      <w:pPr>
+        <w:pStyle w:val="ListParagraph"/>
+        <w:numPr>
+          <w:ilvl w:val="0"/>
+          <w:numId w:val="42"/>
+        </w:numPr>
+        <w:rPr>
+          <w:rFonts w:asciiTheme="majorBidi" w:hAnsiTheme="majorBidi" w:cstheme="majorBidi"/>
+          <w:sz w:val="24"/>
+          <w:szCs w:val="24"/>
+          <w:lang w:eastAsia="en-GB"/>
+        </w:rPr>
+      </w:pPr>
+      <w:r>
+        <w:rPr>
+          <w:rFonts w:asciiTheme="majorBidi" w:hAnsiTheme="majorBidi" w:cstheme="majorBidi"/>
+          <w:sz w:val="24"/>
+          <w:szCs w:val="24"/>
+          <w:lang w:eastAsia="en-GB"/>
+        </w:rPr>
+        <w:t>it will run a certain algorithm,</w:t>
+      </w:r>
+    </w:p>
+    <w:p>
+      <w:pPr>
+        <w:pStyle w:val="ListParagraph"/>
+        <w:numPr>
+          <w:ilvl w:val="0"/>
+          <w:numId w:val="42"/>
+        </w:numPr>
+        <w:rPr>
+          <w:lang w:eastAsia="en-GB"/>
+        </w:rPr>
+      </w:pPr>
       <w:proofErr w:type="gramStart"/>
       <w:r>
-        <w:t>party</w:t>
+        <w:rPr>
+          <w:rFonts w:asciiTheme="majorBidi" w:hAnsiTheme="majorBidi" w:cstheme="majorBidi"/>
+          <w:sz w:val="24"/>
+          <w:szCs w:val="24"/>
+          <w:lang w:eastAsia="en-GB"/>
+        </w:rPr>
+        <w:t>it</w:t>
       </w:r>
       <w:proofErr w:type="gramEnd"/>
       <w:r>
-        <w:t xml:space="preserve"> we call it UP.</w:t>
-      </w:r>
-      <w:r>
-        <w:rPr>
+        <w:rPr>
+          <w:rFonts w:asciiTheme="majorBidi" w:hAnsiTheme="majorBidi" w:cstheme="majorBidi"/>
+          <w:sz w:val="24"/>
+          <w:szCs w:val="24"/>
           <w:lang w:eastAsia="en-GB"/>
         </w:rPr>
+        <w:t xml:space="preserve"> will return true o</w:t>
+      </w:r>
+      <w:r>
+        <w:rPr>
+          <w:rFonts w:asciiTheme="majorBidi" w:hAnsiTheme="majorBidi" w:cstheme="majorBidi"/>
+          <w:sz w:val="24"/>
+          <w:szCs w:val="24"/>
+          <w:lang w:eastAsia="en-GB"/>
+        </w:rPr>
+        <w:t>r</w:t>
+      </w:r>
+      <w:r>
+        <w:rPr>
+          <w:rFonts w:asciiTheme="majorBidi" w:hAnsiTheme="majorBidi" w:cstheme="majorBidi"/>
+          <w:sz w:val="24"/>
+          <w:szCs w:val="24"/>
+          <w:lang w:eastAsia="en-GB"/>
+        </w:rPr>
+        <w:t xml:space="preserve"> false.</w:t>
+      </w:r>
+      <w:r>
+        <w:rPr>
+          <w:lang w:eastAsia="en-GB"/>
+        </w:rPr>
         <w:t xml:space="preserve"> </w:t>
       </w:r>
     </w:p>
@@ -5593,8 +5925,150 @@
         <w:rPr>
           <w:lang w:eastAsia="en-GB"/>
         </w:rPr>
-        <w:t>The thread will engage in a loop to try to connect. The loop will end either if the connection succeeds or if it is stopped by the object that created the thread.</w:t>
-      </w:r>
+        <w:t>See pseudo-code’s section for the different algorithms.</w:t>
+      </w:r>
+    </w:p>
+    <w:bookmarkEnd w:id="24"/>
+    <w:p>
+      <w:pPr>
+        <w:pStyle w:val="Heading3"/>
+        <w:rPr>
+          <w:lang w:eastAsia="en-GB"/>
+        </w:rPr>
+      </w:pPr>
+      <w:r>
+        <w:rPr>
+          <w:lang w:eastAsia="en-GB"/>
+        </w:rPr>
+        <w:t>KeyExchangeProtocol</w:t>
+      </w:r>
+    </w:p>
+    <w:p>
+      <w:pPr>
+        <w:rPr>
+          <w:lang w:eastAsia="en-GB"/>
+        </w:rPr>
+      </w:pPr>
+      <w:r>
+        <w:rPr>
+          <w:lang w:eastAsia="en-GB"/>
+        </w:rPr>
+        <w:t xml:space="preserve">Key Exchange Protocols are implemented using the Strategy design pattern so that different protocols can be chosen by the application. </w:t>
+      </w:r>
+    </w:p>
+    <w:p>
+      <w:pPr>
+        <w:rPr>
+          <w:lang w:eastAsia="en-GB"/>
+        </w:rPr>
+      </w:pPr>
+      <w:r>
+        <w:rPr>
+          <w:lang w:eastAsia="en-GB"/>
+        </w:rPr>
+        <w:t>An instance of the chosen concrete class is passed to the CommunicationSetup. We will implement three options:</w:t>
+      </w:r>
+    </w:p>
+    <w:p>
+      <w:pPr>
+        <w:pStyle w:val="ListParagraph"/>
+        <w:numPr>
+          <w:ilvl w:val="0"/>
+          <w:numId w:val="45"/>
+        </w:numPr>
+        <w:rPr>
+          <w:lang w:eastAsia="en-GB"/>
+        </w:rPr>
+      </w:pPr>
+      <w:r>
+        <w:rPr>
+          <w:lang w:eastAsia="en-GB"/>
+        </w:rPr>
+        <w:t>Init key, in this protocol each party has already received as input the shared keys.</w:t>
+      </w:r>
+    </w:p>
+    <w:p>
+      <w:pPr>
+        <w:pStyle w:val="ListParagraph"/>
+        <w:numPr>
+          <w:ilvl w:val="0"/>
+          <w:numId w:val="45"/>
+        </w:numPr>
+        <w:rPr>
+          <w:lang w:eastAsia="en-GB"/>
+        </w:rPr>
+      </w:pPr>
+      <w:proofErr w:type="spellStart"/>
+      <w:proofErr w:type="gramStart"/>
+      <w:r>
+        <w:rPr>
+          <w:lang w:eastAsia="en-GB"/>
+        </w:rPr>
+        <w:t>Diffie</w:t>
+      </w:r>
+      <w:proofErr w:type="spellEnd"/>
+      <w:r>
+        <w:rPr>
+          <w:lang w:eastAsia="en-GB"/>
+        </w:rPr>
+        <w:t>-Hellman Key Exchange.</w:t>
+      </w:r>
+      <w:proofErr w:type="gramEnd"/>
+    </w:p>
+    <w:p>
+      <w:pPr>
+        <w:pStyle w:val="ListParagraph"/>
+        <w:numPr>
+          <w:ilvl w:val="0"/>
+          <w:numId w:val="45"/>
+        </w:numPr>
+        <w:rPr>
+          <w:lang w:eastAsia="en-GB"/>
+        </w:rPr>
+      </w:pPr>
+      <w:proofErr w:type="gramStart"/>
+      <w:r>
+        <w:rPr>
+          <w:lang w:eastAsia="en-GB"/>
+        </w:rPr>
+        <w:t xml:space="preserve">Universally </w:t>
+      </w:r>
+      <w:proofErr w:type="spellStart"/>
+      <w:r>
+        <w:rPr>
+          <w:lang w:eastAsia="en-GB"/>
+        </w:rPr>
+        <w:t>Composable</w:t>
+      </w:r>
+      <w:proofErr w:type="spellEnd"/>
+      <w:r>
+        <w:rPr>
+          <w:lang w:eastAsia="en-GB"/>
+        </w:rPr>
+        <w:t xml:space="preserve"> </w:t>
+      </w:r>
+      <w:proofErr w:type="spellStart"/>
+      <w:r>
+        <w:rPr>
+          <w:lang w:eastAsia="en-GB"/>
+        </w:rPr>
+        <w:t>Diffie</w:t>
+      </w:r>
+      <w:proofErr w:type="spellEnd"/>
+      <w:r>
+        <w:rPr>
+          <w:lang w:eastAsia="en-GB"/>
+        </w:rPr>
+        <w:t>-Hellman.</w:t>
+      </w:r>
+      <w:proofErr w:type="gramEnd"/>
+    </w:p>
+    <w:p>
+      <w:pPr>
+        <w:rPr>
+          <w:lang w:eastAsia="en-GB"/>
+        </w:rPr>
+      </w:pPr>
     </w:p>
     <w:p>
       <w:pPr>
@@ -5637,8 +6111,8 @@
       <w:r>
         <w:t>Concept of execution</w:t>
       </w:r>
-      <w:bookmarkEnd w:id="14"/>
       <w:bookmarkEnd w:id="15"/>
+      <w:bookmarkEnd w:id="16"/>
       <w:r>
         <w:t xml:space="preserve"> - Dynamic view</w:t>
       </w:r>
@@ -5726,9 +6200,9 @@
             <o:lock v:ext="edit" aspectratio="t"/>
           </v:shapetype>
           <v:shape id="_x0000_i1025" type="#_x0000_t75" style="width:479.8pt;height:529.35pt" o:ole="">
-            <v:imagedata r:id="rId9" o:title=""/>
+            <v:imagedata r:id="rId10" o:title=""/>
           </v:shape>
-          <o:OLEObject Type="Embed" ProgID="Visio.Drawing.11" ShapeID="_x0000_i1025" DrawAspect="Content" ObjectID="_1351526721" r:id="rId10"/>
+          <o:OLEObject Type="Embed" ProgID="Visio.Drawing.11" ShapeID="_x0000_i1025" DrawAspect="Content" ObjectID="_1353671628" r:id="rId11"/>
         </w:object>
       </w:r>
       <w:r>
@@ -5835,9 +6309,9 @@
       <w:r>
         <w:object w:dxaOrig="8559" w:dyaOrig="9523">
           <v:shape id="_x0000_i1026" type="#_x0000_t75" style="width:428.55pt;height:476.35pt" o:ole="">
-            <v:imagedata r:id="rId11" o:title=""/>
+            <v:imagedata r:id="rId12" o:title=""/>
           </v:shape>
-          <o:OLEObject Type="Embed" ProgID="Visio.Drawing.11" ShapeID="_x0000_i1026" DrawAspect="Content" ObjectID="_1351526722" r:id="rId12"/>
+          <o:OLEObject Type="Embed" ProgID="Visio.Drawing.11" ShapeID="_x0000_i1026" DrawAspect="Content" ObjectID="_1353671629" r:id="rId13"/>
         </w:object>
       </w:r>
     </w:p>
@@ -6592,7 +7066,18 @@
         <w:pStyle w:val="Heading4"/>
       </w:pPr>
       <w:r>
-        <w:t>In Channel::send do:</w:t>
+        <w:t xml:space="preserve">In </w:t>
+      </w:r>
+      <w:proofErr w:type="spellStart"/>
+      <w:r>
+        <w:t>PlainTcp</w:t>
+      </w:r>
+      <w:r>
+        <w:t>Channel</w:t>
+      </w:r>
+      <w:proofErr w:type="spellEnd"/>
+      <w:r>
+        <w:t>::send do:</w:t>
       </w:r>
     </w:p>
     <w:p>
@@ -6612,7 +7097,15 @@
         <w:pStyle w:val="Heading4"/>
       </w:pPr>
       <w:r>
-        <w:t>In Channel::receive do:</w:t>
+        <w:t xml:space="preserve">In </w:t>
+      </w:r>
+      <w:proofErr w:type="spellStart"/>
+      <w:r>
+        <w:t>PlainTcpChannel</w:t>
+      </w:r>
+      <w:proofErr w:type="spellEnd"/>
+      <w:r>
+        <w:t>::receive do:</w:t>
       </w:r>
     </w:p>
     <w:p>
@@ -6629,70 +7122,503 @@
     </w:p>
     <w:p>
       <w:pPr>
+        <w:pStyle w:val="Heading4"/>
+      </w:pPr>
+      <w:r>
+        <w:t xml:space="preserve">In </w:t>
+      </w:r>
+      <w:proofErr w:type="spellStart"/>
+      <w:r>
+        <w:t>Encrypted</w:t>
+      </w:r>
+      <w:r>
+        <w:t>Channel</w:t>
+      </w:r>
+      <w:proofErr w:type="spellEnd"/>
+      <w:r>
+        <w:t xml:space="preserve"> or </w:t>
+      </w:r>
+      <w:proofErr w:type="spellStart"/>
+      <w:r>
+        <w:t>AuthenticatedChannel</w:t>
+      </w:r>
+      <w:proofErr w:type="spellEnd"/>
+      <w:r>
+        <w:t xml:space="preserve"> send/</w:t>
+      </w:r>
+      <w:r>
+        <w:t>receive do:</w:t>
+      </w:r>
+    </w:p>
+    <w:p>
+      <w:pPr>
+        <w:pStyle w:val="ListParagraph"/>
+        <w:numPr>
+          <w:ilvl w:val="0"/>
+          <w:numId w:val="37"/>
+        </w:numPr>
+      </w:pPr>
+      <w:r>
+        <w:t>Decorated channels specifying different levels of security will prepare the message according to the level of security and then call the send/receive function of the underlying channel</w:t>
+      </w:r>
+    </w:p>
+    <w:p>
+      <w:pPr>
+        <w:pStyle w:val="Heading4"/>
+      </w:pPr>
+      <w:r>
+        <w:t xml:space="preserve">In </w:t>
+      </w:r>
+      <w:proofErr w:type="spellStart"/>
+      <w:r>
+        <w:t>NaiveSuccess</w:t>
+      </w:r>
+      <w:proofErr w:type="spellEnd"/>
+      <w:r>
+        <w:t>::</w:t>
+      </w:r>
+      <w:proofErr w:type="spellStart"/>
+      <w:r>
+        <w:t>hasSucceeded</w:t>
+      </w:r>
+      <w:proofErr w:type="spellEnd"/>
+      <w:r>
+        <w:t xml:space="preserve"> do</w:t>
+      </w:r>
+      <w:r>
+        <w:t>:</w:t>
+      </w:r>
+    </w:p>
+    <w:p>
+      <w:pPr>
+        <w:pStyle w:val="ListParagraph"/>
+        <w:numPr>
+          <w:ilvl w:val="0"/>
+          <w:numId w:val="37"/>
+        </w:numPr>
+      </w:pPr>
+      <w:r>
+        <w:t xml:space="preserve">Always return true. This is really a dummy usage of the functionality. We may find it </w:t>
+      </w:r>
+      <w:proofErr w:type="gramStart"/>
+      <w:r>
+        <w:t>useful for certain</w:t>
+      </w:r>
+      <w:proofErr w:type="gramEnd"/>
+      <w:r>
+        <w:t xml:space="preserve"> cases.</w:t>
+      </w:r>
+    </w:p>
+    <w:p>
+      <w:pPr>
+        <w:pStyle w:val="Heading4"/>
+      </w:pPr>
+      <w:r>
+        <w:t xml:space="preserve">In </w:t>
+      </w:r>
+      <w:proofErr w:type="spellStart"/>
+      <w:r>
+        <w:t>TwoPartiesSuccess</w:t>
+      </w:r>
+      <w:proofErr w:type="spellEnd"/>
+      <w:r>
+        <w:t>::</w:t>
+      </w:r>
+      <w:proofErr w:type="spellStart"/>
+      <w:r>
+        <w:t>hasSucceeded</w:t>
+      </w:r>
+      <w:proofErr w:type="spellEnd"/>
+      <w:r>
+        <w:t xml:space="preserve"> do:</w:t>
+      </w:r>
+    </w:p>
+    <w:p>
+      <w:pPr>
+        <w:pStyle w:val="ListParagraph"/>
+        <w:numPr>
+          <w:ilvl w:val="0"/>
+          <w:numId w:val="37"/>
+        </w:numPr>
+      </w:pPr>
+      <w:r>
+        <w:t>If the connection between me and the other party is in READY State, return true.</w:t>
+      </w:r>
+    </w:p>
+    <w:p>
+      <w:pPr>
+        <w:pStyle w:val="ListParagraph"/>
+        <w:numPr>
+          <w:ilvl w:val="0"/>
+          <w:numId w:val="37"/>
+        </w:numPr>
+      </w:pPr>
+      <w:r>
+        <w:t>Else, return false</w:t>
+      </w:r>
+    </w:p>
+    <w:p>
+      <w:pPr>
+        <w:pStyle w:val="Heading4"/>
+      </w:pPr>
+      <w:r>
+        <w:t xml:space="preserve">In </w:t>
+      </w:r>
+      <w:proofErr w:type="spellStart"/>
+      <w:r>
+        <w:t>CliqueSuccess</w:t>
+      </w:r>
+      <w:proofErr w:type="spellEnd"/>
+      <w:r>
+        <w:t>::</w:t>
+      </w:r>
+      <w:proofErr w:type="spellStart"/>
+      <w:r>
+        <w:t>hasSucceeded</w:t>
+      </w:r>
+      <w:proofErr w:type="spellEnd"/>
+      <w:r>
+        <w:t xml:space="preserve"> do:</w:t>
+      </w:r>
+    </w:p>
+    <w:p>
+      <w:pPr>
+        <w:pStyle w:val="ListParagraph"/>
+        <w:numPr>
+          <w:ilvl w:val="0"/>
+          <w:numId w:val="43"/>
+        </w:numPr>
+      </w:pPr>
+      <w:r>
+        <w:t xml:space="preserve">Check </w:t>
+      </w:r>
+      <w:r>
+        <w:t>if connected to all parties in original list.</w:t>
+      </w:r>
+    </w:p>
+    <w:p>
+      <w:pPr>
+        <w:pStyle w:val="ListParagraph"/>
+        <w:numPr>
+          <w:ilvl w:val="0"/>
+          <w:numId w:val="43"/>
+        </w:numPr>
+      </w:pPr>
+      <w:r>
+        <w:t>Ask every party if they are connected to all parties in their list.</w:t>
+      </w:r>
+    </w:p>
+    <w:p>
+      <w:pPr>
+        <w:pStyle w:val="ListParagraph"/>
+        <w:numPr>
+          <w:ilvl w:val="0"/>
+          <w:numId w:val="43"/>
+        </w:numPr>
+      </w:pPr>
+      <w:r>
+        <w:t>If all answers are true, return true,</w:t>
+      </w:r>
+    </w:p>
+    <w:p>
+      <w:pPr>
+        <w:pStyle w:val="ListParagraph"/>
+        <w:numPr>
+          <w:ilvl w:val="0"/>
+          <w:numId w:val="43"/>
+        </w:numPr>
+      </w:pPr>
+      <w:r>
+        <w:lastRenderedPageBreak/>
+        <w:t>Else, return false.</w:t>
+      </w:r>
+    </w:p>
+    <w:p>
+      <w:pPr>
+        <w:pStyle w:val="Heading4"/>
+      </w:pPr>
+      <w:r>
+        <w:t xml:space="preserve">In </w:t>
+      </w:r>
+      <w:proofErr w:type="spellStart"/>
+      <w:r>
+        <w:t>SecureCliqueSuccees</w:t>
+      </w:r>
+      <w:proofErr w:type="spellEnd"/>
+      <w:r>
+        <w:t>::</w:t>
+      </w:r>
+      <w:proofErr w:type="spellStart"/>
+      <w:r>
+        <w:t>hasSucceeded</w:t>
+      </w:r>
+      <w:proofErr w:type="spellEnd"/>
+      <w:r>
+        <w:t xml:space="preserve"> do:</w:t>
+      </w:r>
+    </w:p>
+    <w:p>
+      <w:pPr>
+        <w:pStyle w:val="ListParagraph"/>
+        <w:numPr>
+          <w:ilvl w:val="0"/>
+          <w:numId w:val="44"/>
+        </w:numPr>
+        <w:tabs>
+          <w:tab w:val="left" w:pos="1401"/>
+        </w:tabs>
+        <w:ind w:left="1134" w:hanging="284"/>
+        <w:rPr>
+          <w:b/>
+          <w:bCs/>
+          <w:sz w:val="28"/>
+          <w:lang w:eastAsia="en-GB"/>
+        </w:rPr>
+      </w:pPr>
+      <w:r>
+        <w:t xml:space="preserve">Like </w:t>
+      </w:r>
+      <w:proofErr w:type="spellStart"/>
+      <w:r>
+        <w:t>CliqueSuccess</w:t>
+      </w:r>
+      <w:proofErr w:type="spellEnd"/>
+      <w:r>
+        <w:t>::</w:t>
+      </w:r>
+      <w:proofErr w:type="spellStart"/>
+      <w:r>
+        <w:t>hasSucceeded</w:t>
+      </w:r>
+      <w:proofErr w:type="spellEnd"/>
+      <w:r>
+        <w:t xml:space="preserve"> but </w:t>
+      </w:r>
+      <w:proofErr w:type="gramStart"/>
+      <w:r>
+        <w:t>use</w:t>
+      </w:r>
+      <w:proofErr w:type="gramEnd"/>
+      <w:r>
+        <w:t xml:space="preserve"> Secure Broadcast to get information from other parties.</w:t>
+      </w:r>
+      <w:bookmarkStart w:id="28" w:name="_Toc277777508"/>
+    </w:p>
+    <w:p>
+      <w:pPr>
+        <w:pStyle w:val="Heading4"/>
+        <w:rPr>
+          <w:lang w:eastAsia="en-GB"/>
+        </w:rPr>
+      </w:pPr>
+      <w:r>
+        <w:rPr>
+          <w:lang w:eastAsia="en-GB"/>
+        </w:rPr>
+        <w:t>In KeyExchangeProtocol::run do:</w:t>
+      </w:r>
+    </w:p>
+    <w:p>
+      <w:pPr>
+        <w:pStyle w:val="ListParagraph"/>
+        <w:numPr>
+          <w:ilvl w:val="0"/>
+          <w:numId w:val="44"/>
+        </w:numPr>
+        <w:ind w:left="1134"/>
+        <w:rPr>
+          <w:lang w:eastAsia="en-GB"/>
+        </w:rPr>
+      </w:pPr>
+      <w:r>
+        <w:rPr>
+          <w:lang w:eastAsia="en-GB"/>
+        </w:rPr>
+        <w:t xml:space="preserve">See </w:t>
+      </w:r>
+      <w:hyperlink w:anchor="_References" w:history="1">
+        <w:r>
+          <w:rPr>
+            <w:rStyle w:val="Hyperlink"/>
+            <w:lang w:eastAsia="en-GB"/>
+          </w:rPr>
+          <w:t>[2]</w:t>
+        </w:r>
+      </w:hyperlink>
+    </w:p>
+    <w:p>
+      <w:pPr>
+        <w:pStyle w:val="ListParagraph"/>
         <w:tabs>
           <w:tab w:val="left" w:pos="1401"/>
         </w:tabs>
         <w:ind w:left="360"/>
         <w:rPr>
-          <w:lang w:val="en-GB"/>
-        </w:rPr>
-      </w:pPr>
-      <w:r>
-        <w:rPr>
-          <w:lang w:val="en-GB"/>
-        </w:rPr>
-        <w:tab/>
-      </w:r>
+          <w:b/>
+          <w:bCs/>
+          <w:sz w:val="28"/>
+          <w:lang w:eastAsia="en-GB"/>
+        </w:rPr>
+      </w:pPr>
+    </w:p>
+    <w:p>
+      <w:pPr>
+        <w:pStyle w:val="Heading2"/>
+      </w:pPr>
+      <w:r>
+        <w:t>External interface</w:t>
+      </w:r>
+      <w:bookmarkEnd w:id="28"/>
     </w:p>
     <w:p>
       <w:pPr>
         <w:ind w:left="360"/>
-        <w:rPr>
-          <w:lang w:val="en-GB"/>
-        </w:rPr>
-      </w:pPr>
-    </w:p>
-    <w:p/>
-    <w:p/>
-    <w:p>
-      <w:pPr>
-        <w:pStyle w:val="Heading2"/>
-      </w:pPr>
-      <w:bookmarkStart w:id="28" w:name="_Toc277777508"/>
-      <w:r>
-        <w:t>External interface</w:t>
-      </w:r>
-      <w:bookmarkEnd w:id="28"/>
+      </w:pPr>
+      <w:r>
+        <w:t>This layer</w:t>
+      </w:r>
+      <w:r>
+        <w:t xml:space="preserve"> exposes only a few capabilities.</w:t>
+      </w:r>
+      <w:r>
+        <w:t xml:space="preserve"> We strongly use the feature </w:t>
+      </w:r>
+      <w:proofErr w:type="gramStart"/>
+      <w:r>
+        <w:t>of  Java</w:t>
+      </w:r>
+      <w:proofErr w:type="gramEnd"/>
+      <w:r>
+        <w:t xml:space="preserve"> packages that “allow types within the package to have unrestricted access to one another yet still restrict access for types outside the package”.</w:t>
+      </w:r>
     </w:p>
     <w:p>
       <w:pPr>
         <w:ind w:left="360"/>
       </w:pPr>
-    </w:p>
-    <w:p>
-      <w:pPr>
-        <w:ind w:left="360"/>
-      </w:pPr>
-      <w:r>
-        <w:tab/>
-      </w:r>
-    </w:p>
-    <w:p>
-      <w:r>
-        <w:br w:type="page"/>
-      </w:r>
-    </w:p>
-    <w:p>
-      <w:pPr>
-        <w:pStyle w:val="Heading2"/>
-        <w:rPr>
-          <w:lang w:val="en-GB"/>
+      <w:r>
+        <w:t xml:space="preserve"> </w:t>
+      </w:r>
+    </w:p>
+    <w:p>
+      <w:pPr>
+        <w:pStyle w:val="ListParagraph"/>
+        <w:numPr>
+          <w:ilvl w:val="0"/>
+          <w:numId w:val="37"/>
+        </w:numPr>
+      </w:pPr>
+      <w:r>
+        <w:t>In class CommunicationSetup</w:t>
+      </w:r>
+      <w:r>
+        <w:sym w:font="Wingdings" w:char="F0E0"/>
+      </w:r>
+      <w:r>
+        <w:t xml:space="preserve"> prepareForCommunication</w:t>
+      </w:r>
+    </w:p>
+    <w:p>
+      <w:pPr>
+        <w:pStyle w:val="ListParagraph"/>
+        <w:numPr>
+          <w:ilvl w:val="0"/>
+          <w:numId w:val="37"/>
+        </w:numPr>
+      </w:pPr>
+      <w:r>
+        <w:t>In class EstablishedConnections</w:t>
+      </w:r>
+      <w:r>
+        <w:sym w:font="Wingdings" w:char="F0E0"/>
+      </w:r>
+      <w:r>
+        <w:t xml:space="preserve"> </w:t>
+      </w:r>
+      <w:proofErr w:type="spellStart"/>
+      <w:r>
+        <w:t>getChannel</w:t>
+      </w:r>
+      <w:proofErr w:type="spellEnd"/>
+      <w:r>
+        <w:t>(</w:t>
+      </w:r>
+      <w:proofErr w:type="spellStart"/>
+      <w:r>
+        <w:rPr>
+          <w:i/>
+          <w:iCs/>
+        </w:rPr>
+        <w:t>i</w:t>
+      </w:r>
+      <w:proofErr w:type="spellEnd"/>
+      <w:r>
+        <w:t>)</w:t>
+      </w:r>
+    </w:p>
+    <w:p>
+      <w:pPr>
+        <w:pStyle w:val="ListParagraph"/>
+        <w:numPr>
+          <w:ilvl w:val="0"/>
+          <w:numId w:val="37"/>
+        </w:numPr>
+      </w:pPr>
+      <w:r>
+        <w:t>In class Channel</w:t>
+      </w:r>
+      <w:r>
+        <w:sym w:font="Wingdings" w:char="F0E0"/>
+      </w:r>
+      <w:r>
+        <w:t xml:space="preserve"> send(message)</w:t>
+      </w:r>
+    </w:p>
+    <w:p>
+      <w:pPr>
+        <w:pStyle w:val="ListParagraph"/>
+        <w:numPr>
+          <w:ilvl w:val="0"/>
+          <w:numId w:val="37"/>
+        </w:numPr>
+      </w:pPr>
+      <w:r>
+        <w:t>In class Channel</w:t>
+      </w:r>
+      <w:r>
+        <w:sym w:font="Wingdings" w:char="F0E0"/>
+      </w:r>
+      <w:r>
+        <w:t xml:space="preserve"> receive(message)</w:t>
+      </w:r>
+    </w:p>
+    <w:p>
+      <w:pPr>
+        <w:autoSpaceDE/>
+        <w:autoSpaceDN/>
+        <w:adjustRightInd/>
+        <w:rPr>
+          <w:b/>
+          <w:bCs/>
+          <w:sz w:val="28"/>
+          <w:lang w:eastAsia="en-GB"/>
         </w:rPr>
       </w:pPr>
       <w:bookmarkStart w:id="29" w:name="_Toc104692294"/>
       <w:bookmarkStart w:id="30" w:name="_Toc277777511"/>
-      <w:bookmarkEnd w:id="16"/>
       <w:bookmarkEnd w:id="17"/>
+      <w:bookmarkEnd w:id="18"/>
+      <w:r>
+        <w:br w:type="page"/>
+      </w:r>
+    </w:p>
+    <w:p>
+      <w:pPr>
+        <w:pStyle w:val="Heading2"/>
+        <w:rPr>
+          <w:lang w:val="en-GB"/>
+        </w:rPr>
+      </w:pPr>
       <w:r>
         <w:lastRenderedPageBreak/>
         <w:t>Components - Static view</w:t>
@@ -6722,16 +7648,33 @@
           <w:lang w:val="en-GB"/>
         </w:rPr>
       </w:pPr>
-      <w:r>
-        <w:rPr>
+    </w:p>
+    <w:p>
+      <w:pPr>
+        <w:autoSpaceDE/>
+        <w:autoSpaceDN/>
+        <w:adjustRightInd/>
+        <w:rPr>
+          <w:b/>
+          <w:bCs/>
+          <w:sz w:val="26"/>
+          <w:szCs w:val="18"/>
+          <w:lang w:val="en-GB"/>
+        </w:rPr>
+      </w:pPr>
+      <w:r>
+        <w:rPr>
+          <w:b/>
+          <w:bCs/>
           <w:noProof/>
-        </w:rPr>
-        <w:lastRenderedPageBreak/>
+          <w:sz w:val="26"/>
+          <w:szCs w:val="18"/>
+        </w:rPr>
         <w:drawing>
           <wp:inline distT="0" distB="0" distL="0" distR="0">
-            <wp:extent cx="8566233" cy="4015409"/>
-            <wp:effectExtent l="0" t="2286000" r="0" b="2252041"/>
-            <wp:docPr id="38" name="Picture 38"/>
+            <wp:extent cx="5759450" cy="4067266"/>
+            <wp:effectExtent l="19050" t="0" r="0" b="0"/>
+            <wp:docPr id="19" name="Picture 19"/>
             <wp:cNvGraphicFramePr>
               <a:graphicFrameLocks xmlns:a="http://schemas.openxmlformats.org/drawingml/2006/main" noChangeAspect="1"/>
             </wp:cNvGraphicFramePr>
@@ -6739,13 +7682,13 @@
               <a:graphicData uri="http://schemas.openxmlformats.org/drawingml/2006/picture">
                 <pic:pic xmlns:pic="http://schemas.openxmlformats.org/drawingml/2006/picture">
                   <pic:nvPicPr>
-                    <pic:cNvPr id="0" name="Picture 38"/>
+                    <pic:cNvPr id="0" name="Picture 19"/>
                     <pic:cNvPicPr>
                       <a:picLocks noChangeAspect="1" noChangeArrowheads="1"/>
                     </pic:cNvPicPr>
                   </pic:nvPicPr>
                   <pic:blipFill>
-                    <a:blip r:embed="rId13" cstate="print"/>
+                    <a:blip r:embed="rId14" cstate="print"/>
                     <a:srcRect/>
                     <a:stretch>
                       <a:fillRect/>
@@ -6754,7 +7697,7 @@
                   <pic:spPr bwMode="auto">
                     <a:xfrm>
                       <a:off x="0" y="0"/>
-                      <a:ext cx="8563113" cy="4013946"/>
+                      <a:ext cx="5759450" cy="4067266"/>
                     </a:xfrm>
                     <a:prstGeom prst="rect">
                       <a:avLst/>
@@ -6766,12 +7709,6 @@
                       <a:headEnd/>
                       <a:tailEnd/>
                     </a:ln>
-                    <a:scene3d>
-                      <a:camera prst="orthographicFront">
-                        <a:rot lat="0" lon="0" rev="5400000"/>
-                      </a:camera>
-                      <a:lightRig rig="threePt" dir="t"/>
-                    </a:scene3d>
                   </pic:spPr>
                 </pic:pic>
               </a:graphicData>
@@ -6793,11 +7730,11 @@
           <w:lang w:val="en-GB"/>
         </w:rPr>
       </w:pPr>
+      <w:bookmarkStart w:id="32" w:name="_Toc277777513"/>
       <w:r>
         <w:rPr>
           <w:lang w:val="en-GB"/>
         </w:rPr>
-        <w:lastRenderedPageBreak/>
         <w:br w:type="page"/>
       </w:r>
     </w:p>
@@ -6808,7 +7745,6 @@
           <w:lang w:val="en-GB"/>
         </w:rPr>
       </w:pPr>
-      <w:bookmarkStart w:id="32" w:name="_Toc277777513"/>
       <w:r>
         <w:rPr>
           <w:lang w:val="en-GB"/>
@@ -6852,7 +7788,7 @@
                     </pic:cNvPicPr>
                   </pic:nvPicPr>
                   <pic:blipFill>
-                    <a:blip r:embed="rId14" cstate="print"/>
+                    <a:blip r:embed="rId15" cstate="print"/>
                     <a:srcRect/>
                     <a:stretch>
                       <a:fillRect/>
@@ -6903,7 +7839,13 @@
         <w:t>in two for better visibility</w:t>
       </w:r>
       <w:r>
-        <w:t>. First part shows the concrete channels, the second part shows the decorators.</w:t>
+        <w:t xml:space="preserve">. </w:t>
+      </w:r>
+      <w:r>
+        <w:t>The f</w:t>
+      </w:r>
+      <w:r>
+        <w:t>irst part shows the concrete channels, the second part shows the decorators.</w:t>
       </w:r>
     </w:p>
     <w:p>
@@ -6934,9 +7876,9 @@
         </w:rPr>
         <w:drawing>
           <wp:inline distT="0" distB="0" distL="0" distR="0">
-            <wp:extent cx="5759450" cy="4355072"/>
+            <wp:extent cx="5759450" cy="7224336"/>
             <wp:effectExtent l="19050" t="0" r="0" b="0"/>
-            <wp:docPr id="44" name="Picture 44"/>
+            <wp:docPr id="23" name="Picture 23"/>
             <wp:cNvGraphicFramePr>
               <a:graphicFrameLocks xmlns:a="http://schemas.openxmlformats.org/drawingml/2006/main" noChangeAspect="1"/>
             </wp:cNvGraphicFramePr>
@@ -6944,13 +7886,13 @@
               <a:graphicData uri="http://schemas.openxmlformats.org/drawingml/2006/picture">
                 <pic:pic xmlns:pic="http://schemas.openxmlformats.org/drawingml/2006/picture">
                   <pic:nvPicPr>
-                    <pic:cNvPr id="0" name="Picture 44"/>
+                    <pic:cNvPr id="0" name="Picture 23"/>
                     <pic:cNvPicPr>
                       <a:picLocks noChangeAspect="1" noChangeArrowheads="1"/>
                     </pic:cNvPicPr>
                   </pic:nvPicPr>
                   <pic:blipFill>
-                    <a:blip r:embed="rId15" cstate="print"/>
+                    <a:blip r:embed="rId16" cstate="print"/>
                     <a:srcRect/>
                     <a:stretch>
                       <a:fillRect/>
@@ -6959,7 +7901,7 @@
                   <pic:spPr bwMode="auto">
                     <a:xfrm>
                       <a:off x="0" y="0"/>
-                      <a:ext cx="5759450" cy="4355072"/>
+                      <a:ext cx="5759450" cy="7224336"/>
                     </a:xfrm>
                     <a:prstGeom prst="rect">
                       <a:avLst/>
@@ -6981,11 +7923,6 @@
     </w:p>
     <w:p>
       <w:pPr>
-        <w:ind w:left="420"/>
-      </w:pPr>
-    </w:p>
-    <w:p>
-      <w:pPr>
         <w:autoSpaceDE/>
         <w:autoSpaceDN/>
         <w:adjustRightInd/>
@@ -6993,11 +7930,6 @@
       <w:r>
         <w:br w:type="page"/>
       </w:r>
-    </w:p>
-    <w:p>
-      <w:pPr>
-        <w:ind w:left="420"/>
-      </w:pPr>
       <w:r>
         <w:lastRenderedPageBreak/>
         <w:t>Decorators:</w:t>
@@ -7013,9 +7945,9 @@
         </w:rPr>
         <w:drawing>
           <wp:inline distT="0" distB="0" distL="0" distR="0">
-            <wp:extent cx="5910682" cy="5710386"/>
+            <wp:extent cx="5759450" cy="5435612"/>
             <wp:effectExtent l="19050" t="0" r="0" b="0"/>
-            <wp:docPr id="46" name="Picture 46"/>
+            <wp:docPr id="24" name="Picture 24"/>
             <wp:cNvGraphicFramePr>
               <a:graphicFrameLocks xmlns:a="http://schemas.openxmlformats.org/drawingml/2006/main" noChangeAspect="1"/>
             </wp:cNvGraphicFramePr>
@@ -7023,13 +7955,13 @@
               <a:graphicData uri="http://schemas.openxmlformats.org/drawingml/2006/picture">
                 <pic:pic xmlns:pic="http://schemas.openxmlformats.org/drawingml/2006/picture">
                   <pic:nvPicPr>
-                    <pic:cNvPr id="0" name="Picture 46"/>
+                    <pic:cNvPr id="0" name="Picture 24"/>
                     <pic:cNvPicPr>
                       <a:picLocks noChangeAspect="1" noChangeArrowheads="1"/>
                     </pic:cNvPicPr>
                   </pic:nvPicPr>
                   <pic:blipFill>
-                    <a:blip r:embed="rId16" cstate="print"/>
+                    <a:blip r:embed="rId17" cstate="print"/>
                     <a:srcRect/>
                     <a:stretch>
                       <a:fillRect/>
@@ -7038,7 +7970,7 @@
                   <pic:spPr bwMode="auto">
                     <a:xfrm>
                       <a:off x="0" y="0"/>
-                      <a:ext cx="5910161" cy="5709882"/>
+                      <a:ext cx="5759450" cy="5435612"/>
                     </a:xfrm>
                     <a:prstGeom prst="rect">
                       <a:avLst/>
@@ -7089,9 +8021,9 @@
         </w:rPr>
         <w:drawing>
           <wp:inline distT="0" distB="0" distL="0" distR="0">
-            <wp:extent cx="5759450" cy="1880484"/>
-            <wp:effectExtent l="19050" t="0" r="0" b="0"/>
-            <wp:docPr id="47" name="Picture 47"/>
+            <wp:extent cx="6454611" cy="2318919"/>
+            <wp:effectExtent l="19050" t="0" r="3339" b="0"/>
+            <wp:docPr id="29" name="Picture 29"/>
             <wp:cNvGraphicFramePr>
               <a:graphicFrameLocks xmlns:a="http://schemas.openxmlformats.org/drawingml/2006/main" noChangeAspect="1"/>
             </wp:cNvGraphicFramePr>
@@ -7099,13 +8031,13 @@
               <a:graphicData uri="http://schemas.openxmlformats.org/drawingml/2006/picture">
                 <pic:pic xmlns:pic="http://schemas.openxmlformats.org/drawingml/2006/picture">
                   <pic:nvPicPr>
-                    <pic:cNvPr id="0" name="Picture 47"/>
+                    <pic:cNvPr id="0" name="Picture 29"/>
                     <pic:cNvPicPr>
                       <a:picLocks noChangeAspect="1" noChangeArrowheads="1"/>
                     </pic:cNvPicPr>
                   </pic:nvPicPr>
                   <pic:blipFill>
-                    <a:blip r:embed="rId17" cstate="print"/>
+                    <a:blip r:embed="rId18" cstate="print"/>
                     <a:srcRect/>
                     <a:stretch>
                       <a:fillRect/>
@@ -7114,7 +8046,7 @@
                   <pic:spPr bwMode="auto">
                     <a:xfrm>
                       <a:off x="0" y="0"/>
-                      <a:ext cx="5759450" cy="1880484"/>
+                      <a:ext cx="6454042" cy="2318714"/>
                     </a:xfrm>
                     <a:prstGeom prst="rect">
                       <a:avLst/>
@@ -7136,21 +8068,237 @@
     </w:p>
     <w:p>
       <w:pPr>
+        <w:pStyle w:val="Heading3"/>
+      </w:pPr>
+      <w:bookmarkStart w:id="34" w:name="_Toc277777515"/>
+      <w:r>
+        <w:t>KeyExchangeProtocol</w:t>
+      </w:r>
+    </w:p>
+    <w:p/>
+    <w:p>
+      <w:r>
+        <w:rPr>
+          <w:noProof/>
+        </w:rPr>
+        <w:drawing>
+          <wp:inline distT="0" distB="0" distL="0" distR="0">
+            <wp:extent cx="5759450" cy="2257704"/>
+            <wp:effectExtent l="19050" t="0" r="0" b="0"/>
+            <wp:docPr id="25" name="Picture 25"/>
+            <wp:cNvGraphicFramePr>
+              <a:graphicFrameLocks xmlns:a="http://schemas.openxmlformats.org/drawingml/2006/main" noChangeAspect="1"/>
+            </wp:cNvGraphicFramePr>
+            <a:graphic xmlns:a="http://schemas.openxmlformats.org/drawingml/2006/main">
+              <a:graphicData uri="http://schemas.openxmlformats.org/drawingml/2006/picture">
+                <pic:pic xmlns:pic="http://schemas.openxmlformats.org/drawingml/2006/picture">
+                  <pic:nvPicPr>
+                    <pic:cNvPr id="0" name="Picture 25"/>
+                    <pic:cNvPicPr>
+                      <a:picLocks noChangeAspect="1" noChangeArrowheads="1"/>
+                    </pic:cNvPicPr>
+                  </pic:nvPicPr>
+                  <pic:blipFill>
+                    <a:blip r:embed="rId19" cstate="print"/>
+                    <a:srcRect/>
+                    <a:stretch>
+                      <a:fillRect/>
+                    </a:stretch>
+                  </pic:blipFill>
+                  <pic:spPr bwMode="auto">
+                    <a:xfrm>
+                      <a:off x="0" y="0"/>
+                      <a:ext cx="5759450" cy="2257704"/>
+                    </a:xfrm>
+                    <a:prstGeom prst="rect">
+                      <a:avLst/>
+                    </a:prstGeom>
+                    <a:noFill/>
+                    <a:ln w="9525">
+                      <a:noFill/>
+                      <a:miter lim="800000"/>
+                      <a:headEnd/>
+                      <a:tailEnd/>
+                    </a:ln>
+                  </pic:spPr>
+                </pic:pic>
+              </a:graphicData>
+            </a:graphic>
+          </wp:inline>
+        </w:drawing>
+      </w:r>
+    </w:p>
+    <w:p/>
+    <w:p/>
+    <w:p/>
+    <w:p>
+      <w:pPr>
+        <w:autoSpaceDE/>
+        <w:autoSpaceDN/>
+        <w:adjustRightInd/>
+      </w:pPr>
+      <w:r>
+        <w:br w:type="page"/>
+      </w:r>
+    </w:p>
+    <w:p>
+      <w:r>
+        <w:lastRenderedPageBreak/>
+        <w:t>In order to make the understanding of the Output interface clearer, we include here a diagram of many different possibilities of output for different protocols:</w:t>
+      </w:r>
+    </w:p>
+    <w:p/>
+    <w:p>
+      <w:r>
+        <w:rPr>
+          <w:noProof/>
+        </w:rPr>
+        <w:drawing>
+          <wp:inline distT="0" distB="0" distL="0" distR="0">
+            <wp:extent cx="5906262" cy="2275028"/>
+            <wp:effectExtent l="19050" t="0" r="0" b="0"/>
+            <wp:docPr id="26" name="Picture 26"/>
+            <wp:cNvGraphicFramePr>
+              <a:graphicFrameLocks xmlns:a="http://schemas.openxmlformats.org/drawingml/2006/main" noChangeAspect="1"/>
+            </wp:cNvGraphicFramePr>
+            <a:graphic xmlns:a="http://schemas.openxmlformats.org/drawingml/2006/main">
+              <a:graphicData uri="http://schemas.openxmlformats.org/drawingml/2006/picture">
+                <pic:pic xmlns:pic="http://schemas.openxmlformats.org/drawingml/2006/picture">
+                  <pic:nvPicPr>
+                    <pic:cNvPr id="0" name="Picture 26"/>
+                    <pic:cNvPicPr>
+                      <a:picLocks noChangeAspect="1" noChangeArrowheads="1"/>
+                    </pic:cNvPicPr>
+                  </pic:nvPicPr>
+                  <pic:blipFill>
+                    <a:blip r:embed="rId20" cstate="print"/>
+                    <a:srcRect/>
+                    <a:stretch>
+                      <a:fillRect/>
+                    </a:stretch>
+                  </pic:blipFill>
+                  <pic:spPr bwMode="auto">
+                    <a:xfrm>
+                      <a:off x="0" y="0"/>
+                      <a:ext cx="5915304" cy="2278511"/>
+                    </a:xfrm>
+                    <a:prstGeom prst="rect">
+                      <a:avLst/>
+                    </a:prstGeom>
+                    <a:noFill/>
+                    <a:ln w="9525">
+                      <a:noFill/>
+                      <a:miter lim="800000"/>
+                      <a:headEnd/>
+                      <a:tailEnd/>
+                    </a:ln>
+                  </pic:spPr>
+                </pic:pic>
+              </a:graphicData>
+            </a:graphic>
+          </wp:inline>
+        </w:drawing>
+      </w:r>
+    </w:p>
+    <w:p>
+      <w:pPr>
+        <w:pStyle w:val="Heading3"/>
+      </w:pPr>
+      <w:proofErr w:type="spellStart"/>
+      <w:r>
+        <w:t>Msg</w:t>
+      </w:r>
+      <w:proofErr w:type="spellEnd"/>
+    </w:p>
+    <w:p>
+      <w:r>
+        <w:rPr>
+          <w:noProof/>
+        </w:rPr>
+        <w:drawing>
+          <wp:inline distT="0" distB="0" distL="0" distR="0">
+            <wp:extent cx="2336444" cy="2672950"/>
+            <wp:effectExtent l="19050" t="0" r="6706" b="0"/>
+            <wp:docPr id="27" name="Picture 27"/>
+            <wp:cNvGraphicFramePr>
+              <a:graphicFrameLocks xmlns:a="http://schemas.openxmlformats.org/drawingml/2006/main" noChangeAspect="1"/>
+            </wp:cNvGraphicFramePr>
+            <a:graphic xmlns:a="http://schemas.openxmlformats.org/drawingml/2006/main">
+              <a:graphicData uri="http://schemas.openxmlformats.org/drawingml/2006/picture">
+                <pic:pic xmlns:pic="http://schemas.openxmlformats.org/drawingml/2006/picture">
+                  <pic:nvPicPr>
+                    <pic:cNvPr id="0" name="Picture 27"/>
+                    <pic:cNvPicPr>
+                      <a:picLocks noChangeAspect="1" noChangeArrowheads="1"/>
+                    </pic:cNvPicPr>
+                  </pic:nvPicPr>
+                  <pic:blipFill>
+                    <a:blip r:embed="rId21" cstate="print"/>
+                    <a:srcRect/>
+                    <a:stretch>
+                      <a:fillRect/>
+                    </a:stretch>
+                  </pic:blipFill>
+                  <pic:spPr bwMode="auto">
+                    <a:xfrm>
+                      <a:off x="0" y="0"/>
+                      <a:ext cx="2336562" cy="2673085"/>
+                    </a:xfrm>
+                    <a:prstGeom prst="rect">
+                      <a:avLst/>
+                    </a:prstGeom>
+                    <a:noFill/>
+                    <a:ln w="9525">
+                      <a:noFill/>
+                      <a:miter lim="800000"/>
+                      <a:headEnd/>
+                      <a:tailEnd/>
+                    </a:ln>
+                  </pic:spPr>
+                </pic:pic>
+              </a:graphicData>
+            </a:graphic>
+          </wp:inline>
+        </w:drawing>
+      </w:r>
+    </w:p>
+    <w:p/>
+    <w:p>
+      <w:pPr>
         <w:pStyle w:val="Heading2"/>
       </w:pPr>
-      <w:bookmarkStart w:id="34" w:name="_Toc277777515"/>
       <w:r>
         <w:t>Data Structure Design</w:t>
       </w:r>
       <w:bookmarkEnd w:id="34"/>
     </w:p>
-    <w:p/>
+    <w:p>
+      <w:r>
+        <w:t>The Communication Layer holds the list and state of channels from its client (the application using Communication Layer’s services) to other parties.</w:t>
+      </w:r>
+    </w:p>
+    <w:p>
+      <w:r>
+        <w:t xml:space="preserve">This data is held in the CommunicationSetup class in an object of type EstablishedConnections.  </w:t>
+      </w:r>
+    </w:p>
+    <w:p>
+      <w:r>
+        <w:t xml:space="preserve">We will implement EstablishedConnections using a Map. The key in the map will be the ID (as specified in class Party), and the value will be an object of type Channel. TBD: Which type of JAVA Map will be </w:t>
+      </w:r>
+      <w:proofErr w:type="gramStart"/>
+      <w:r>
+        <w:t>used.</w:t>
+      </w:r>
+      <w:proofErr w:type="gramEnd"/>
+    </w:p>
     <w:p>
       <w:pPr>
         <w:pStyle w:val="Heading1"/>
       </w:pPr>
       <w:bookmarkStart w:id="35" w:name="_Toc277777516"/>
       <w:r>
+        <w:lastRenderedPageBreak/>
         <w:t>User interface design</w:t>
       </w:r>
       <w:bookmarkEnd w:id="35"/>
@@ -7256,7 +8404,6 @@
       </w:r>
       <w:proofErr w:type="spellStart"/>
       <w:r>
-        <w:lastRenderedPageBreak/>
         <w:t>NaiveSuccess</w:t>
       </w:r>
       <w:proofErr w:type="spellEnd"/>
@@ -7300,8 +8447,8 @@
       </w:pPr>
     </w:p>
     <w:sectPr>
-      <w:headerReference w:type="default" r:id="rId18"/>
-      <w:footerReference w:type="default" r:id="rId19"/>
+      <w:headerReference w:type="default" r:id="rId22"/>
+      <w:footerReference w:type="default" r:id="rId23"/>
       <w:pgSz w:w="11906" w:h="16838" w:code="9"/>
       <w:pgMar w:top="1418" w:right="1418" w:bottom="1418" w:left="1418" w:header="720" w:footer="720" w:gutter="0"/>
       <w:cols w:space="720"/>
@@ -7420,7 +8567,7 @@
         <w:noProof/>
         <w:lang w:eastAsia="en-GB"/>
       </w:rPr>
-      <w:t>19</w:t>
+      <w:t>2</w:t>
     </w:r>
     <w:r>
       <w:fldChar w:fldCharType="end"/>
@@ -7436,7 +8583,7 @@
         <w:rPr>
           <w:noProof/>
         </w:rPr>
-        <w:t>21</w:t>
+        <w:t>22</w:t>
       </w:r>
     </w:fldSimple>
     <w:r>
@@ -8652,6 +9799,119 @@
     </w:lvl>
   </w:abstractNum>
   <w:abstractNum w:abstractNumId="8">
+    <w:nsid w:val="0CF12B47"/>
+    <w:multiLevelType w:val="hybridMultilevel"/>
+    <w:tmpl w:val="063C779C"/>
+    <w:lvl w:ilvl="0" w:tplc="04090001">
+      <w:start w:val="1"/>
+      <w:numFmt w:val="bullet"/>
+      <w:lvlText w:val=""/>
+      <w:lvlJc w:val="left"/>
+      <w:pPr>
+        <w:ind w:left="720" w:hanging="360"/>
+      </w:pPr>
+      <w:rPr>
+        <w:rFonts w:ascii="Symbol" w:hAnsi="Symbol" w:hint="default"/>
+      </w:rPr>
+    </w:lvl>
+    <w:lvl w:ilvl="1" w:tplc="04090003" w:tentative="1">
+      <w:start w:val="1"/>
+      <w:numFmt w:val="bullet"/>
+      <w:lvlText w:val="o"/>
+      <w:lvlJc w:val="left"/>
+      <w:pPr>
+        <w:ind w:left="1440" w:hanging="360"/>
+      </w:pPr>
+      <w:rPr>
+        <w:rFonts w:ascii="Courier New" w:hAnsi="Courier New" w:cs="Courier New" w:hint="default"/>
+      </w:rPr>
+    </w:lvl>
+    <w:lvl w:ilvl="2" w:tplc="04090005" w:tentative="1">
+      <w:start w:val="1"/>
+      <w:numFmt w:val="bullet"/>
+      <w:lvlText w:val=""/>
+      <w:lvlJc w:val="left"/>
+      <w:pPr>
+        <w:ind w:left="2160" w:hanging="360"/>
+      </w:pPr>
+      <w:rPr>
+        <w:rFonts w:ascii="Wingdings" w:hAnsi="Wingdings" w:hint="default"/>
+      </w:rPr>
+    </w:lvl>
+    <w:lvl w:ilvl="3" w:tplc="04090001" w:tentative="1">
+      <w:start w:val="1"/>
+      <w:numFmt w:val="bullet"/>
+      <w:lvlText w:val=""/>
+      <w:lvlJc w:val="left"/>
+      <w:pPr>
+        <w:ind w:left="2880" w:hanging="360"/>
+      </w:pPr>
+      <w:rPr>
+        <w:rFonts w:ascii="Symbol" w:hAnsi="Symbol" w:hint="default"/>
+      </w:rPr>
+    </w:lvl>
+    <w:lvl w:ilvl="4" w:tplc="04090003" w:tentative="1">
+      <w:start w:val="1"/>
+      <w:numFmt w:val="bullet"/>
+      <w:lvlText w:val="o"/>
+      <w:lvlJc w:val="left"/>
+      <w:pPr>
+        <w:ind w:left="3600" w:hanging="360"/>
+      </w:pPr>
+      <w:rPr>
+        <w:rFonts w:ascii="Courier New" w:hAnsi="Courier New" w:cs="Courier New" w:hint="default"/>
+      </w:rPr>
+    </w:lvl>
+    <w:lvl w:ilvl="5" w:tplc="04090005" w:tentative="1">
+      <w:start w:val="1"/>
+      <w:numFmt w:val="bullet"/>
+      <w:lvlText w:val=""/>
+      <w:lvlJc w:val="left"/>
+      <w:pPr>
+        <w:ind w:left="4320" w:hanging="360"/>
+      </w:pPr>
+      <w:rPr>
+        <w:rFonts w:ascii="Wingdings" w:hAnsi="Wingdings" w:hint="default"/>
+      </w:rPr>
+    </w:lvl>
+    <w:lvl w:ilvl="6" w:tplc="04090001" w:tentative="1">
+      <w:start w:val="1"/>
+      <w:numFmt w:val="bullet"/>
+      <w:lvlText w:val=""/>
+      <w:lvlJc w:val="left"/>
+      <w:pPr>
+        <w:ind w:left="5040" w:hanging="360"/>
+      </w:pPr>
+      <w:rPr>
+        <w:rFonts w:ascii="Symbol" w:hAnsi="Symbol" w:hint="default"/>
+      </w:rPr>
+    </w:lvl>
+    <w:lvl w:ilvl="7" w:tplc="04090003" w:tentative="1">
+      <w:start w:val="1"/>
+      <w:numFmt w:val="bullet"/>
+      <w:lvlText w:val="o"/>
+      <w:lvlJc w:val="left"/>
+      <w:pPr>
+        <w:ind w:left="5760" w:hanging="360"/>
+      </w:pPr>
+      <w:rPr>
+        <w:rFonts w:ascii="Courier New" w:hAnsi="Courier New" w:cs="Courier New" w:hint="default"/>
+      </w:rPr>
+    </w:lvl>
+    <w:lvl w:ilvl="8" w:tplc="04090005" w:tentative="1">
+      <w:start w:val="1"/>
+      <w:numFmt w:val="bullet"/>
+      <w:lvlText w:val=""/>
+      <w:lvlJc w:val="left"/>
+      <w:pPr>
+        <w:ind w:left="6480" w:hanging="360"/>
+      </w:pPr>
+      <w:rPr>
+        <w:rFonts w:ascii="Wingdings" w:hAnsi="Wingdings" w:hint="default"/>
+      </w:rPr>
+    </w:lvl>
+  </w:abstractNum>
+  <w:abstractNum w:abstractNumId="9">
     <w:nsid w:val="0FC81458"/>
     <w:multiLevelType w:val="hybridMultilevel"/>
     <w:tmpl w:val="43324ABC"/>
@@ -8737,7 +9997,7 @@
       </w:pPr>
     </w:lvl>
   </w:abstractNum>
-  <w:abstractNum w:abstractNumId="9">
+  <w:abstractNum w:abstractNumId="10">
     <w:nsid w:val="18790F36"/>
     <w:multiLevelType w:val="hybridMultilevel"/>
     <w:tmpl w:val="648490F2"/>
@@ -8850,7 +10110,7 @@
       </w:rPr>
     </w:lvl>
   </w:abstractNum>
-  <w:abstractNum w:abstractNumId="10">
+  <w:abstractNum w:abstractNumId="11">
     <w:nsid w:val="1AEC7AB8"/>
     <w:multiLevelType w:val="hybridMultilevel"/>
     <w:tmpl w:val="8BC6B7A2"/>
@@ -8963,7 +10223,7 @@
       </w:rPr>
     </w:lvl>
   </w:abstractNum>
-  <w:abstractNum w:abstractNumId="11">
+  <w:abstractNum w:abstractNumId="12">
     <w:nsid w:val="1B0B2274"/>
     <w:multiLevelType w:val="multilevel"/>
     <w:tmpl w:val="14209484"/>
@@ -9112,7 +10372,7 @@
       </w:rPr>
     </w:lvl>
   </w:abstractNum>
-  <w:abstractNum w:abstractNumId="12">
+  <w:abstractNum w:abstractNumId="13">
     <w:nsid w:val="1BDB4C41"/>
     <w:multiLevelType w:val="hybridMultilevel"/>
     <w:tmpl w:val="EA6E44D8"/>
@@ -9225,7 +10485,7 @@
       </w:rPr>
     </w:lvl>
   </w:abstractNum>
-  <w:abstractNum w:abstractNumId="13">
+  <w:abstractNum w:abstractNumId="14">
     <w:nsid w:val="1C4F30E2"/>
     <w:multiLevelType w:val="hybridMultilevel"/>
     <w:tmpl w:val="0234F364"/>
@@ -9311,7 +10571,7 @@
       </w:pPr>
     </w:lvl>
   </w:abstractNum>
-  <w:abstractNum w:abstractNumId="14">
+  <w:abstractNum w:abstractNumId="15">
     <w:nsid w:val="229D2052"/>
     <w:multiLevelType w:val="hybridMultilevel"/>
     <w:tmpl w:val="6FC676FE"/>
@@ -9451,7 +10711,7 @@
       </w:rPr>
     </w:lvl>
   </w:abstractNum>
-  <w:abstractNum w:abstractNumId="15">
+  <w:abstractNum w:abstractNumId="16">
     <w:nsid w:val="22C8089F"/>
     <w:multiLevelType w:val="hybridMultilevel"/>
     <w:tmpl w:val="EA6E44D8"/>
@@ -9564,7 +10824,7 @@
       </w:rPr>
     </w:lvl>
   </w:abstractNum>
-  <w:abstractNum w:abstractNumId="16">
+  <w:abstractNum w:abstractNumId="17">
     <w:nsid w:val="281038F1"/>
     <w:multiLevelType w:val="hybridMultilevel"/>
     <w:tmpl w:val="5D26E7AC"/>
@@ -9704,7 +10964,7 @@
       </w:rPr>
     </w:lvl>
   </w:abstractNum>
-  <w:abstractNum w:abstractNumId="17">
+  <w:abstractNum w:abstractNumId="18">
     <w:nsid w:val="2BDE228A"/>
     <w:multiLevelType w:val="hybridMultilevel"/>
     <w:tmpl w:val="A238C430"/>
@@ -9790,7 +11050,7 @@
       </w:pPr>
     </w:lvl>
   </w:abstractNum>
-  <w:abstractNum w:abstractNumId="18">
+  <w:abstractNum w:abstractNumId="19">
     <w:nsid w:val="3D5527A1"/>
     <w:multiLevelType w:val="hybridMultilevel"/>
     <w:tmpl w:val="FA9024E4"/>
@@ -9903,7 +11163,7 @@
       </w:rPr>
     </w:lvl>
   </w:abstractNum>
-  <w:abstractNum w:abstractNumId="19">
+  <w:abstractNum w:abstractNumId="20">
     <w:nsid w:val="428A5FD3"/>
     <w:multiLevelType w:val="hybridMultilevel"/>
     <w:tmpl w:val="DB5AA482"/>
@@ -10016,7 +11276,120 @@
       </w:rPr>
     </w:lvl>
   </w:abstractNum>
-  <w:abstractNum w:abstractNumId="20">
+  <w:abstractNum w:abstractNumId="21">
+    <w:nsid w:val="4CA77AF3"/>
+    <w:multiLevelType w:val="hybridMultilevel"/>
+    <w:tmpl w:val="1C122210"/>
+    <w:lvl w:ilvl="0" w:tplc="04090001">
+      <w:start w:val="1"/>
+      <w:numFmt w:val="bullet"/>
+      <w:lvlText w:val=""/>
+      <w:lvlJc w:val="left"/>
+      <w:pPr>
+        <w:ind w:left="1211" w:hanging="360"/>
+      </w:pPr>
+      <w:rPr>
+        <w:rFonts w:ascii="Symbol" w:hAnsi="Symbol" w:hint="default"/>
+      </w:rPr>
+    </w:lvl>
+    <w:lvl w:ilvl="1" w:tplc="04090003" w:tentative="1">
+      <w:start w:val="1"/>
+      <w:numFmt w:val="bullet"/>
+      <w:lvlText w:val="o"/>
+      <w:lvlJc w:val="left"/>
+      <w:pPr>
+        <w:ind w:left="1931" w:hanging="360"/>
+      </w:pPr>
+      <w:rPr>
+        <w:rFonts w:ascii="Courier New" w:hAnsi="Courier New" w:cs="Courier New" w:hint="default"/>
+      </w:rPr>
+    </w:lvl>
+    <w:lvl w:ilvl="2" w:tplc="04090005" w:tentative="1">
+      <w:start w:val="1"/>
+      <w:numFmt w:val="bullet"/>
+      <w:lvlText w:val=""/>
+      <w:lvlJc w:val="left"/>
+      <w:pPr>
+        <w:ind w:left="2651" w:hanging="360"/>
+      </w:pPr>
+      <w:rPr>
+        <w:rFonts w:ascii="Wingdings" w:hAnsi="Wingdings" w:hint="default"/>
+      </w:rPr>
+    </w:lvl>
+    <w:lvl w:ilvl="3" w:tplc="04090001" w:tentative="1">
+      <w:start w:val="1"/>
+      <w:numFmt w:val="bullet"/>
+      <w:lvlText w:val=""/>
+      <w:lvlJc w:val="left"/>
+      <w:pPr>
+        <w:ind w:left="3371" w:hanging="360"/>
+      </w:pPr>
+      <w:rPr>
+        <w:rFonts w:ascii="Symbol" w:hAnsi="Symbol" w:hint="default"/>
+      </w:rPr>
+    </w:lvl>
+    <w:lvl w:ilvl="4" w:tplc="04090003" w:tentative="1">
+      <w:start w:val="1"/>
+      <w:numFmt w:val="bullet"/>
+      <w:lvlText w:val="o"/>
+      <w:lvlJc w:val="left"/>
+      <w:pPr>
+        <w:ind w:left="4091" w:hanging="360"/>
+      </w:pPr>
+      <w:rPr>
+        <w:rFonts w:ascii="Courier New" w:hAnsi="Courier New" w:cs="Courier New" w:hint="default"/>
+      </w:rPr>
+    </w:lvl>
+    <w:lvl w:ilvl="5" w:tplc="04090005" w:tentative="1">
+      <w:start w:val="1"/>
+      <w:numFmt w:val="bullet"/>
+      <w:lvlText w:val=""/>
+      <w:lvlJc w:val="left"/>
+      <w:pPr>
+        <w:ind w:left="4811" w:hanging="360"/>
+      </w:pPr>
+      <w:rPr>
+        <w:rFonts w:ascii="Wingdings" w:hAnsi="Wingdings" w:hint="default"/>
+      </w:rPr>
+    </w:lvl>
+    <w:lvl w:ilvl="6" w:tplc="04090001" w:tentative="1">
+      <w:start w:val="1"/>
+      <w:numFmt w:val="bullet"/>
+      <w:lvlText w:val=""/>
+      <w:lvlJc w:val="left"/>
+      <w:pPr>
+        <w:ind w:left="5531" w:hanging="360"/>
+      </w:pPr>
+      <w:rPr>
+        <w:rFonts w:ascii="Symbol" w:hAnsi="Symbol" w:hint="default"/>
+      </w:rPr>
+    </w:lvl>
+    <w:lvl w:ilvl="7" w:tplc="04090003" w:tentative="1">
+      <w:start w:val="1"/>
+      <w:numFmt w:val="bullet"/>
+      <w:lvlText w:val="o"/>
+      <w:lvlJc w:val="left"/>
+      <w:pPr>
+        <w:ind w:left="6251" w:hanging="360"/>
+      </w:pPr>
+      <w:rPr>
+        <w:rFonts w:ascii="Courier New" w:hAnsi="Courier New" w:cs="Courier New" w:hint="default"/>
+      </w:rPr>
+    </w:lvl>
+    <w:lvl w:ilvl="8" w:tplc="04090005" w:tentative="1">
+      <w:start w:val="1"/>
+      <w:numFmt w:val="bullet"/>
+      <w:lvlText w:val=""/>
+      <w:lvlJc w:val="left"/>
+      <w:pPr>
+        <w:ind w:left="6971" w:hanging="360"/>
+      </w:pPr>
+      <w:rPr>
+        <w:rFonts w:ascii="Wingdings" w:hAnsi="Wingdings" w:hint="default"/>
+      </w:rPr>
+    </w:lvl>
+  </w:abstractNum>
+  <w:abstractNum w:abstractNumId="22">
     <w:nsid w:val="4CDF4A12"/>
     <w:multiLevelType w:val="hybridMultilevel"/>
     <w:tmpl w:val="C2D4F99C"/>
@@ -10129,7 +11502,7 @@
       </w:rPr>
     </w:lvl>
   </w:abstractNum>
-  <w:abstractNum w:abstractNumId="21">
+  <w:abstractNum w:abstractNumId="23">
     <w:nsid w:val="522E0098"/>
     <w:multiLevelType w:val="hybridMultilevel"/>
     <w:tmpl w:val="DF2881E0"/>
@@ -10215,7 +11588,7 @@
       </w:pPr>
     </w:lvl>
   </w:abstractNum>
-  <w:abstractNum w:abstractNumId="22">
+  <w:abstractNum w:abstractNumId="24">
     <w:nsid w:val="53FD5C77"/>
     <w:multiLevelType w:val="hybridMultilevel"/>
     <w:tmpl w:val="A6D25FA4"/>
@@ -10328,7 +11701,7 @@
       </w:rPr>
     </w:lvl>
   </w:abstractNum>
-  <w:abstractNum w:abstractNumId="23">
+  <w:abstractNum w:abstractNumId="25">
     <w:nsid w:val="553D3DEF"/>
     <w:multiLevelType w:val="hybridMultilevel"/>
     <w:tmpl w:val="76D4282C"/>
@@ -10414,7 +11787,120 @@
       </w:pPr>
     </w:lvl>
   </w:abstractNum>
-  <w:abstractNum w:abstractNumId="24">
+  <w:abstractNum w:abstractNumId="26">
+    <w:nsid w:val="55FE31BC"/>
+    <w:multiLevelType w:val="hybridMultilevel"/>
+    <w:tmpl w:val="8EF270E2"/>
+    <w:lvl w:ilvl="0" w:tplc="04090001">
+      <w:start w:val="1"/>
+      <w:numFmt w:val="bullet"/>
+      <w:lvlText w:val=""/>
+      <w:lvlJc w:val="left"/>
+      <w:pPr>
+        <w:ind w:left="2913" w:hanging="360"/>
+      </w:pPr>
+      <w:rPr>
+        <w:rFonts w:ascii="Symbol" w:hAnsi="Symbol" w:hint="default"/>
+      </w:rPr>
+    </w:lvl>
+    <w:lvl w:ilvl="1" w:tplc="04090003" w:tentative="1">
+      <w:start w:val="1"/>
+      <w:numFmt w:val="bullet"/>
+      <w:lvlText w:val="o"/>
+      <w:lvlJc w:val="left"/>
+      <w:pPr>
+        <w:ind w:left="3633" w:hanging="360"/>
+      </w:pPr>
+      <w:rPr>
+        <w:rFonts w:ascii="Courier New" w:hAnsi="Courier New" w:cs="Courier New" w:hint="default"/>
+      </w:rPr>
+    </w:lvl>
+    <w:lvl w:ilvl="2" w:tplc="04090005" w:tentative="1">
+      <w:start w:val="1"/>
+      <w:numFmt w:val="bullet"/>
+      <w:lvlText w:val=""/>
+      <w:lvlJc w:val="left"/>
+      <w:pPr>
+        <w:ind w:left="4353" w:hanging="360"/>
+      </w:pPr>
+      <w:rPr>
+        <w:rFonts w:ascii="Wingdings" w:hAnsi="Wingdings" w:hint="default"/>
+      </w:rPr>
+    </w:lvl>
+    <w:lvl w:ilvl="3" w:tplc="04090001" w:tentative="1">
+      <w:start w:val="1"/>
+      <w:numFmt w:val="bullet"/>
+      <w:lvlText w:val=""/>
+      <w:lvlJc w:val="left"/>
+      <w:pPr>
+        <w:ind w:left="5073" w:hanging="360"/>
+      </w:pPr>
+      <w:rPr>
+        <w:rFonts w:ascii="Symbol" w:hAnsi="Symbol" w:hint="default"/>
+      </w:rPr>
+    </w:lvl>
+    <w:lvl w:ilvl="4" w:tplc="04090003" w:tentative="1">
+      <w:start w:val="1"/>
+      <w:numFmt w:val="bullet"/>
+      <w:lvlText w:val="o"/>
+      <w:lvlJc w:val="left"/>
+      <w:pPr>
+        <w:ind w:left="5793" w:hanging="360"/>
+      </w:pPr>
+      <w:rPr>
+        <w:rFonts w:ascii="Courier New" w:hAnsi="Courier New" w:cs="Courier New" w:hint="default"/>
+      </w:rPr>
+    </w:lvl>
+    <w:lvl w:ilvl="5" w:tplc="04090005" w:tentative="1">
+      <w:start w:val="1"/>
+      <w:numFmt w:val="bullet"/>
+      <w:lvlText w:val=""/>
+      <w:lvlJc w:val="left"/>
+      <w:pPr>
+        <w:ind w:left="6513" w:hanging="360"/>
+      </w:pPr>
+      <w:rPr>
+        <w:rFonts w:ascii="Wingdings" w:hAnsi="Wingdings" w:hint="default"/>
+      </w:rPr>
+    </w:lvl>
+    <w:lvl w:ilvl="6" w:tplc="04090001" w:tentative="1">
+      <w:start w:val="1"/>
+      <w:numFmt w:val="bullet"/>
+      <w:lvlText w:val=""/>
+      <w:lvlJc w:val="left"/>
+      <w:pPr>
+        <w:ind w:left="7233" w:hanging="360"/>
+      </w:pPr>
+      <w:rPr>
+        <w:rFonts w:ascii="Symbol" w:hAnsi="Symbol" w:hint="default"/>
+      </w:rPr>
+    </w:lvl>
+    <w:lvl w:ilvl="7" w:tplc="04090003" w:tentative="1">
+      <w:start w:val="1"/>
+      <w:numFmt w:val="bullet"/>
+      <w:lvlText w:val="o"/>
+      <w:lvlJc w:val="left"/>
+      <w:pPr>
+        <w:ind w:left="7953" w:hanging="360"/>
+      </w:pPr>
+      <w:rPr>
+        <w:rFonts w:ascii="Courier New" w:hAnsi="Courier New" w:cs="Courier New" w:hint="default"/>
+      </w:rPr>
+    </w:lvl>
+    <w:lvl w:ilvl="8" w:tplc="04090005" w:tentative="1">
+      <w:start w:val="1"/>
+      <w:numFmt w:val="bullet"/>
+      <w:lvlText w:val=""/>
+      <w:lvlJc w:val="left"/>
+      <w:pPr>
+        <w:ind w:left="8673" w:hanging="360"/>
+      </w:pPr>
+      <w:rPr>
+        <w:rFonts w:ascii="Wingdings" w:hAnsi="Wingdings" w:hint="default"/>
+      </w:rPr>
+    </w:lvl>
+  </w:abstractNum>
+  <w:abstractNum w:abstractNumId="27">
     <w:nsid w:val="5BD66346"/>
     <w:multiLevelType w:val="hybridMultilevel"/>
     <w:tmpl w:val="05A03F22"/>
@@ -10527,7 +12013,233 @@
       </w:rPr>
     </w:lvl>
   </w:abstractNum>
-  <w:abstractNum w:abstractNumId="25">
+  <w:abstractNum w:abstractNumId="28">
+    <w:nsid w:val="5E466E43"/>
+    <w:multiLevelType w:val="hybridMultilevel"/>
+    <w:tmpl w:val="A926B97A"/>
+    <w:lvl w:ilvl="0" w:tplc="04090001">
+      <w:start w:val="1"/>
+      <w:numFmt w:val="bullet"/>
+      <w:lvlText w:val=""/>
+      <w:lvlJc w:val="left"/>
+      <w:pPr>
+        <w:ind w:left="720" w:hanging="360"/>
+      </w:pPr>
+      <w:rPr>
+        <w:rFonts w:ascii="Symbol" w:hAnsi="Symbol" w:hint="default"/>
+      </w:rPr>
+    </w:lvl>
+    <w:lvl w:ilvl="1" w:tplc="04090003" w:tentative="1">
+      <w:start w:val="1"/>
+      <w:numFmt w:val="bullet"/>
+      <w:lvlText w:val="o"/>
+      <w:lvlJc w:val="left"/>
+      <w:pPr>
+        <w:ind w:left="1440" w:hanging="360"/>
+      </w:pPr>
+      <w:rPr>
+        <w:rFonts w:ascii="Courier New" w:hAnsi="Courier New" w:cs="Courier New" w:hint="default"/>
+      </w:rPr>
+    </w:lvl>
+    <w:lvl w:ilvl="2" w:tplc="04090005" w:tentative="1">
+      <w:start w:val="1"/>
+      <w:numFmt w:val="bullet"/>
+      <w:lvlText w:val=""/>
+      <w:lvlJc w:val="left"/>
+      <w:pPr>
+        <w:ind w:left="2160" w:hanging="360"/>
+      </w:pPr>
+      <w:rPr>
+        <w:rFonts w:ascii="Wingdings" w:hAnsi="Wingdings" w:hint="default"/>
+      </w:rPr>
+    </w:lvl>
+    <w:lvl w:ilvl="3" w:tplc="04090001" w:tentative="1">
+      <w:start w:val="1"/>
+      <w:numFmt w:val="bullet"/>
+      <w:lvlText w:val=""/>
+      <w:lvlJc w:val="left"/>
+      <w:pPr>
+        <w:ind w:left="2880" w:hanging="360"/>
+      </w:pPr>
+      <w:rPr>
+        <w:rFonts w:ascii="Symbol" w:hAnsi="Symbol" w:hint="default"/>
+      </w:rPr>
+    </w:lvl>
+    <w:lvl w:ilvl="4" w:tplc="04090003" w:tentative="1">
+      <w:start w:val="1"/>
+      <w:numFmt w:val="bullet"/>
+      <w:lvlText w:val="o"/>
+      <w:lvlJc w:val="left"/>
+      <w:pPr>
+        <w:ind w:left="3600" w:hanging="360"/>
+      </w:pPr>
+      <w:rPr>
+        <w:rFonts w:ascii="Courier New" w:hAnsi="Courier New" w:cs="Courier New" w:hint="default"/>
+      </w:rPr>
+    </w:lvl>
+    <w:lvl w:ilvl="5" w:tplc="04090005" w:tentative="1">
+      <w:start w:val="1"/>
+      <w:numFmt w:val="bullet"/>
+      <w:lvlText w:val=""/>
+      <w:lvlJc w:val="left"/>
+      <w:pPr>
+        <w:ind w:left="4320" w:hanging="360"/>
+      </w:pPr>
+      <w:rPr>
+        <w:rFonts w:ascii="Wingdings" w:hAnsi="Wingdings" w:hint="default"/>
+      </w:rPr>
+    </w:lvl>
+    <w:lvl w:ilvl="6" w:tplc="04090001" w:tentative="1">
+      <w:start w:val="1"/>
+      <w:numFmt w:val="bullet"/>
+      <w:lvlText w:val=""/>
+      <w:lvlJc w:val="left"/>
+      <w:pPr>
+        <w:ind w:left="5040" w:hanging="360"/>
+      </w:pPr>
+      <w:rPr>
+        <w:rFonts w:ascii="Symbol" w:hAnsi="Symbol" w:hint="default"/>
+      </w:rPr>
+    </w:lvl>
+    <w:lvl w:ilvl="7" w:tplc="04090003" w:tentative="1">
+      <w:start w:val="1"/>
+      <w:numFmt w:val="bullet"/>
+      <w:lvlText w:val="o"/>
+      <w:lvlJc w:val="left"/>
+      <w:pPr>
+        <w:ind w:left="5760" w:hanging="360"/>
+      </w:pPr>
+      <w:rPr>
+        <w:rFonts w:ascii="Courier New" w:hAnsi="Courier New" w:cs="Courier New" w:hint="default"/>
+      </w:rPr>
+    </w:lvl>
+    <w:lvl w:ilvl="8" w:tplc="04090005" w:tentative="1">
+      <w:start w:val="1"/>
+      <w:numFmt w:val="bullet"/>
+      <w:lvlText w:val=""/>
+      <w:lvlJc w:val="left"/>
+      <w:pPr>
+        <w:ind w:left="6480" w:hanging="360"/>
+      </w:pPr>
+      <w:rPr>
+        <w:rFonts w:ascii="Wingdings" w:hAnsi="Wingdings" w:hint="default"/>
+      </w:rPr>
+    </w:lvl>
+  </w:abstractNum>
+  <w:abstractNum w:abstractNumId="29">
+    <w:nsid w:val="60462E81"/>
+    <w:multiLevelType w:val="hybridMultilevel"/>
+    <w:tmpl w:val="7BA04A6C"/>
+    <w:lvl w:ilvl="0" w:tplc="04090001">
+      <w:start w:val="1"/>
+      <w:numFmt w:val="bullet"/>
+      <w:lvlText w:val=""/>
+      <w:lvlJc w:val="left"/>
+      <w:pPr>
+        <w:ind w:left="720" w:hanging="360"/>
+      </w:pPr>
+      <w:rPr>
+        <w:rFonts w:ascii="Symbol" w:hAnsi="Symbol" w:hint="default"/>
+      </w:rPr>
+    </w:lvl>
+    <w:lvl w:ilvl="1" w:tplc="04090003" w:tentative="1">
+      <w:start w:val="1"/>
+      <w:numFmt w:val="bullet"/>
+      <w:lvlText w:val="o"/>
+      <w:lvlJc w:val="left"/>
+      <w:pPr>
+        <w:ind w:left="1440" w:hanging="360"/>
+      </w:pPr>
+      <w:rPr>
+        <w:rFonts w:ascii="Courier New" w:hAnsi="Courier New" w:cs="Courier New" w:hint="default"/>
+      </w:rPr>
+    </w:lvl>
+    <w:lvl w:ilvl="2" w:tplc="04090005" w:tentative="1">
+      <w:start w:val="1"/>
+      <w:numFmt w:val="bullet"/>
+      <w:lvlText w:val=""/>
+      <w:lvlJc w:val="left"/>
+      <w:pPr>
+        <w:ind w:left="2160" w:hanging="360"/>
+      </w:pPr>
+      <w:rPr>
+        <w:rFonts w:ascii="Wingdings" w:hAnsi="Wingdings" w:hint="default"/>
+      </w:rPr>
+    </w:lvl>
+    <w:lvl w:ilvl="3" w:tplc="04090001" w:tentative="1">
+      <w:start w:val="1"/>
+      <w:numFmt w:val="bullet"/>
+      <w:lvlText w:val=""/>
+      <w:lvlJc w:val="left"/>
+      <w:pPr>
+        <w:ind w:left="2880" w:hanging="360"/>
+      </w:pPr>
+      <w:rPr>
+        <w:rFonts w:ascii="Symbol" w:hAnsi="Symbol" w:hint="default"/>
+      </w:rPr>
+    </w:lvl>
+    <w:lvl w:ilvl="4" w:tplc="04090003" w:tentative="1">
+      <w:start w:val="1"/>
+      <w:numFmt w:val="bullet"/>
+      <w:lvlText w:val="o"/>
+      <w:lvlJc w:val="left"/>
+      <w:pPr>
+        <w:ind w:left="3600" w:hanging="360"/>
+      </w:pPr>
+      <w:rPr>
+        <w:rFonts w:ascii="Courier New" w:hAnsi="Courier New" w:cs="Courier New" w:hint="default"/>
+      </w:rPr>
+    </w:lvl>
+    <w:lvl w:ilvl="5" w:tplc="04090005" w:tentative="1">
+      <w:start w:val="1"/>
+      <w:numFmt w:val="bullet"/>
+      <w:lvlText w:val=""/>
+      <w:lvlJc w:val="left"/>
+      <w:pPr>
+        <w:ind w:left="4320" w:hanging="360"/>
+      </w:pPr>
+      <w:rPr>
+        <w:rFonts w:ascii="Wingdings" w:hAnsi="Wingdings" w:hint="default"/>
+      </w:rPr>
+    </w:lvl>
+    <w:lvl w:ilvl="6" w:tplc="04090001" w:tentative="1">
+      <w:start w:val="1"/>
+      <w:numFmt w:val="bullet"/>
+      <w:lvlText w:val=""/>
+      <w:lvlJc w:val="left"/>
+      <w:pPr>
+        <w:ind w:left="5040" w:hanging="360"/>
+      </w:pPr>
+      <w:rPr>
+        <w:rFonts w:ascii="Symbol" w:hAnsi="Symbol" w:hint="default"/>
+      </w:rPr>
+    </w:lvl>
+    <w:lvl w:ilvl="7" w:tplc="04090003" w:tentative="1">
+      <w:start w:val="1"/>
+      <w:numFmt w:val="bullet"/>
+      <w:lvlText w:val="o"/>
+      <w:lvlJc w:val="left"/>
+      <w:pPr>
+        <w:ind w:left="5760" w:hanging="360"/>
+      </w:pPr>
+      <w:rPr>
+        <w:rFonts w:ascii="Courier New" w:hAnsi="Courier New" w:cs="Courier New" w:hint="default"/>
+      </w:rPr>
+    </w:lvl>
+    <w:lvl w:ilvl="8" w:tplc="04090005" w:tentative="1">
+      <w:start w:val="1"/>
+      <w:numFmt w:val="bullet"/>
+      <w:lvlText w:val=""/>
+      <w:lvlJc w:val="left"/>
+      <w:pPr>
+        <w:ind w:left="6480" w:hanging="360"/>
+      </w:pPr>
+      <w:rPr>
+        <w:rFonts w:ascii="Wingdings" w:hAnsi="Wingdings" w:hint="default"/>
+      </w:rPr>
+    </w:lvl>
+  </w:abstractNum>
+  <w:abstractNum w:abstractNumId="30">
     <w:nsid w:val="61BA7810"/>
     <w:multiLevelType w:val="hybridMultilevel"/>
     <w:tmpl w:val="AD006CB0"/>
@@ -10613,7 +12325,7 @@
       </w:pPr>
     </w:lvl>
   </w:abstractNum>
-  <w:abstractNum w:abstractNumId="26">
+  <w:abstractNum w:abstractNumId="31">
     <w:nsid w:val="63F630B7"/>
     <w:multiLevelType w:val="hybridMultilevel"/>
     <w:tmpl w:val="36C480F2"/>
@@ -10726,7 +12438,7 @@
       </w:rPr>
     </w:lvl>
   </w:abstractNum>
-  <w:abstractNum w:abstractNumId="27">
+  <w:abstractNum w:abstractNumId="32">
     <w:nsid w:val="643D45E4"/>
     <w:multiLevelType w:val="hybridMultilevel"/>
     <w:tmpl w:val="E1B47CCA"/>
@@ -10812,7 +12524,7 @@
       </w:pPr>
     </w:lvl>
   </w:abstractNum>
-  <w:abstractNum w:abstractNumId="28">
+  <w:abstractNum w:abstractNumId="33">
     <w:nsid w:val="69010D63"/>
     <w:multiLevelType w:val="hybridMultilevel"/>
     <w:tmpl w:val="FA9024E4"/>
@@ -10925,10 +12637,10 @@
       </w:rPr>
     </w:lvl>
   </w:abstractNum>
-  <w:abstractNum w:abstractNumId="29">
+  <w:abstractNum w:abstractNumId="34">
     <w:nsid w:val="6B0B554C"/>
     <w:multiLevelType w:val="hybridMultilevel"/>
-    <w:tmpl w:val="B0E0FEB8"/>
+    <w:tmpl w:val="99723E24"/>
     <w:lvl w:ilvl="0" w:tplc="04090001">
       <w:start w:val="1"/>
       <w:numFmt w:val="bullet"/>
@@ -11038,7 +12750,7 @@
       </w:rPr>
     </w:lvl>
   </w:abstractNum>
-  <w:abstractNum w:abstractNumId="30">
+  <w:abstractNum w:abstractNumId="35">
     <w:nsid w:val="6EDA62E9"/>
     <w:multiLevelType w:val="hybridMultilevel"/>
     <w:tmpl w:val="ACC21162"/>
@@ -11178,7 +12890,7 @@
       </w:rPr>
     </w:lvl>
   </w:abstractNum>
-  <w:abstractNum w:abstractNumId="31">
+  <w:abstractNum w:abstractNumId="36">
     <w:nsid w:val="73AF4378"/>
     <w:multiLevelType w:val="hybridMultilevel"/>
     <w:tmpl w:val="19E265D4"/>
@@ -11291,7 +13003,7 @@
       </w:rPr>
     </w:lvl>
   </w:abstractNum>
-  <w:abstractNum w:abstractNumId="32">
+  <w:abstractNum w:abstractNumId="37">
     <w:nsid w:val="752A20F7"/>
     <w:multiLevelType w:val="hybridMultilevel"/>
     <w:tmpl w:val="D37021BE"/>
@@ -11431,7 +13143,7 @@
       </w:rPr>
     </w:lvl>
   </w:abstractNum>
-  <w:abstractNum w:abstractNumId="33">
+  <w:abstractNum w:abstractNumId="38">
     <w:nsid w:val="75947953"/>
     <w:multiLevelType w:val="hybridMultilevel"/>
     <w:tmpl w:val="5BBCD190"/>
@@ -11520,7 +13232,7 @@
       </w:pPr>
     </w:lvl>
   </w:abstractNum>
-  <w:abstractNum w:abstractNumId="34">
+  <w:abstractNum w:abstractNumId="39">
     <w:nsid w:val="78094DF6"/>
     <w:multiLevelType w:val="hybridMultilevel"/>
     <w:tmpl w:val="48A40A76"/>
@@ -11633,7 +13345,7 @@
       </w:rPr>
     </w:lvl>
   </w:abstractNum>
-  <w:abstractNum w:abstractNumId="35">
+  <w:abstractNum w:abstractNumId="40">
     <w:nsid w:val="782205F1"/>
     <w:multiLevelType w:val="hybridMultilevel"/>
     <w:tmpl w:val="1ADA90B4"/>
@@ -11746,7 +13458,7 @@
       </w:rPr>
     </w:lvl>
   </w:abstractNum>
-  <w:abstractNum w:abstractNumId="36">
+  <w:abstractNum w:abstractNumId="41">
     <w:nsid w:val="78260ADC"/>
     <w:multiLevelType w:val="hybridMultilevel"/>
     <w:tmpl w:val="FA9024E4"/>
@@ -11859,7 +13571,7 @@
       </w:rPr>
     </w:lvl>
   </w:abstractNum>
-  <w:abstractNum w:abstractNumId="37">
+  <w:abstractNum w:abstractNumId="42">
     <w:nsid w:val="79463B5B"/>
     <w:multiLevelType w:val="hybridMultilevel"/>
     <w:tmpl w:val="A29AA046"/>
@@ -11999,7 +13711,7 @@
       </w:rPr>
     </w:lvl>
   </w:abstractNum>
-  <w:abstractNum w:abstractNumId="38">
+  <w:abstractNum w:abstractNumId="43">
     <w:nsid w:val="7A4D2A6B"/>
     <w:multiLevelType w:val="hybridMultilevel"/>
     <w:tmpl w:val="013EF026"/>
@@ -12112,7 +13824,7 @@
       </w:rPr>
     </w:lvl>
   </w:abstractNum>
-  <w:abstractNum w:abstractNumId="39">
+  <w:abstractNum w:abstractNumId="44">
     <w:nsid w:val="7E3B61C9"/>
     <w:multiLevelType w:val="hybridMultilevel"/>
     <w:tmpl w:val="A6D25FA4"/>
@@ -12229,7 +13941,7 @@
     <w:abstractNumId w:val="0"/>
   </w:num>
   <w:num w:numId="2">
-    <w:abstractNumId w:val="11"/>
+    <w:abstractNumId w:val="12"/>
   </w:num>
   <w:num w:numId="3">
     <w:abstractNumId w:val="5"/>
@@ -12238,112 +13950,127 @@
     <w:abstractNumId w:val="7"/>
   </w:num>
   <w:num w:numId="5">
-    <w:abstractNumId w:val="14"/>
+    <w:abstractNumId w:val="15"/>
   </w:num>
   <w:num w:numId="6">
-    <w:abstractNumId w:val="30"/>
+    <w:abstractNumId w:val="35"/>
   </w:num>
   <w:num w:numId="7">
     <w:abstractNumId w:val="6"/>
   </w:num>
   <w:num w:numId="8">
-    <w:abstractNumId w:val="32"/>
+    <w:abstractNumId w:val="37"/>
   </w:num>
   <w:num w:numId="9">
-    <w:abstractNumId w:val="37"/>
+    <w:abstractNumId w:val="42"/>
   </w:num>
   <w:num w:numId="10">
     <w:abstractNumId w:val="3"/>
   </w:num>
   <w:num w:numId="11">
-    <w:abstractNumId w:val="10"/>
+    <w:abstractNumId w:val="11"/>
   </w:num>
   <w:num w:numId="12">
-    <w:abstractNumId w:val="16"/>
+    <w:abstractNumId w:val="17"/>
   </w:num>
   <w:num w:numId="13">
-    <w:abstractNumId w:val="38"/>
+    <w:abstractNumId w:val="43"/>
   </w:num>
   <w:num w:numId="14">
-    <w:abstractNumId w:val="33"/>
+    <w:abstractNumId w:val="38"/>
   </w:num>
   <w:num w:numId="15">
     <w:abstractNumId w:val="4"/>
   </w:num>
   <w:num w:numId="16">
-    <w:abstractNumId w:val="15"/>
+    <w:abstractNumId w:val="16"/>
   </w:num>
   <w:num w:numId="17">
-    <w:abstractNumId w:val="19"/>
+    <w:abstractNumId w:val="20"/>
   </w:num>
   <w:num w:numId="18">
-    <w:abstractNumId w:val="12"/>
+    <w:abstractNumId w:val="13"/>
   </w:num>
   <w:num w:numId="19">
-    <w:abstractNumId w:val="26"/>
+    <w:abstractNumId w:val="31"/>
   </w:num>
   <w:num w:numId="20">
-    <w:abstractNumId w:val="31"/>
+    <w:abstractNumId w:val="36"/>
   </w:num>
   <w:num w:numId="21">
-    <w:abstractNumId w:val="35"/>
+    <w:abstractNumId w:val="40"/>
   </w:num>
   <w:num w:numId="22">
     <w:abstractNumId w:val="1"/>
   </w:num>
   <w:num w:numId="23">
-    <w:abstractNumId w:val="39"/>
+    <w:abstractNumId w:val="44"/>
   </w:num>
   <w:num w:numId="24">
-    <w:abstractNumId w:val="22"/>
+    <w:abstractNumId w:val="24"/>
   </w:num>
   <w:num w:numId="25">
     <w:abstractNumId w:val="2"/>
   </w:num>
   <w:num w:numId="26">
+    <w:abstractNumId w:val="19"/>
+  </w:num>
+  <w:num w:numId="27">
+    <w:abstractNumId w:val="27"/>
+  </w:num>
+  <w:num w:numId="28">
+    <w:abstractNumId w:val="41"/>
+  </w:num>
+  <w:num w:numId="29">
+    <w:abstractNumId w:val="33"/>
+  </w:num>
+  <w:num w:numId="30">
     <w:abstractNumId w:val="18"/>
   </w:num>
-  <w:num w:numId="27">
-    <w:abstractNumId w:val="24"/>
+  <w:num w:numId="31">
+    <w:abstractNumId w:val="39"/>
   </w:num>
-  <w:num w:numId="28">
-    <w:abstractNumId w:val="36"/>
+  <w:num w:numId="32">
+    <w:abstractNumId w:val="23"/>
   </w:num>
-  <w:num w:numId="29">
+  <w:num w:numId="33">
+    <w:abstractNumId w:val="14"/>
+  </w:num>
+  <w:num w:numId="34">
+    <w:abstractNumId w:val="32"/>
+  </w:num>
+  <w:num w:numId="35">
+    <w:abstractNumId w:val="30"/>
+  </w:num>
+  <w:num w:numId="36">
+    <w:abstractNumId w:val="9"/>
+  </w:num>
+  <w:num w:numId="37">
+    <w:abstractNumId w:val="34"/>
+  </w:num>
+  <w:num w:numId="38">
+    <w:abstractNumId w:val="10"/>
+  </w:num>
+  <w:num w:numId="39">
+    <w:abstractNumId w:val="22"/>
+  </w:num>
+  <w:num w:numId="40">
+    <w:abstractNumId w:val="25"/>
+  </w:num>
+  <w:num w:numId="41">
     <w:abstractNumId w:val="28"/>
   </w:num>
-  <w:num w:numId="30">
-    <w:abstractNumId w:val="17"/>
+  <w:num w:numId="42">
+    <w:abstractNumId w:val="8"/>
   </w:num>
-  <w:num w:numId="31">
-    <w:abstractNumId w:val="34"/>
-  </w:num>
-  <w:num w:numId="32">
+  <w:num w:numId="43">
     <w:abstractNumId w:val="21"/>
   </w:num>
-  <w:num w:numId="33">
-    <w:abstractNumId w:val="13"/>
+  <w:num w:numId="44">
+    <w:abstractNumId w:val="26"/>
   </w:num>
-  <w:num w:numId="34">
-    <w:abstractNumId w:val="27"/>
-  </w:num>
-  <w:num w:numId="35">
-    <w:abstractNumId w:val="25"/>
-  </w:num>
-  <w:num w:numId="36">
-    <w:abstractNumId w:val="8"/>
-  </w:num>
-  <w:num w:numId="37">
+  <w:num w:numId="45">
     <w:abstractNumId w:val="29"/>
-  </w:num>
-  <w:num w:numId="38">
-    <w:abstractNumId w:val="9"/>
-  </w:num>
-  <w:num w:numId="39">
-    <w:abstractNumId w:val="20"/>
-  </w:num>
-  <w:num w:numId="40">
-    <w:abstractNumId w:val="23"/>
   </w:num>
   <w:numIdMacAtCleanup w:val="9"/>
 </w:numbering>
@@ -13454,7 +15181,7 @@
 </file>
 
 <file path=customXml/itemProps1.xml><?xml version="1.0" encoding="utf-8"?>
-<ds:datastoreItem xmlns:ds="http://schemas.openxmlformats.org/officeDocument/2006/customXml" ds:itemID="{A38DA539-7A91-4BBB-8453-9EAEBCCAE4A1}">
+<ds:datastoreItem xmlns:ds="http://schemas.openxmlformats.org/officeDocument/2006/customXml" ds:itemID="{EA8D91A9-FA1D-472C-BFE1-7DB1356BD2BA}">
   <ds:schemaRefs>
     <ds:schemaRef ds:uri="http://schemas.openxmlformats.org/officeDocument/2006/bibliography"/>
   </ds:schemaRefs>

</xml_diff>

<commit_message>
1)Added specification for saving the keys exchanged during KEP 2)Fixed IP/ID
git-svn-id: https://svn.cs.biu.ac.il/svn/development/SDK@100 ba1fec17-5bc3-4c1d-a110-6a66ae20c876
</commit_message>
<xml_diff>
--- a/Docs/SDD_docs/Communication's_Layer_SDD.docx
+++ b/Docs/SDD_docs/Communication's_Layer_SDD.docx
@@ -1112,6 +1112,9 @@
             <w:pPr>
               <w:pStyle w:val="Cell"/>
             </w:pPr>
+            <w:r>
+              <w:t>1.2</w:t>
+            </w:r>
           </w:p>
         </w:tc>
         <w:tc>
@@ -1128,6 +1131,9 @@
             <w:pPr>
               <w:pStyle w:val="Cell"/>
             </w:pPr>
+            <w:r>
+              <w:t>6-Feb-2011</w:t>
+            </w:r>
           </w:p>
         </w:tc>
         <w:tc>
@@ -1144,6 +1150,9 @@
             <w:pPr>
               <w:pStyle w:val="Cell"/>
             </w:pPr>
+            <w:r>
+              <w:t>Yael Ejgenberg</w:t>
+            </w:r>
           </w:p>
         </w:tc>
         <w:tc>
@@ -1156,6 +1165,30 @@
               <w:right w:val="single" w:sz="6" w:space="0" w:color="000000"/>
             </w:tcBorders>
           </w:tcPr>
+          <w:p>
+            <w:pPr>
+              <w:pStyle w:val="Cell"/>
+              <w:numPr>
+                <w:ilvl w:val="0"/>
+                <w:numId w:val="34"/>
+              </w:numPr>
+            </w:pPr>
+            <w:r>
+              <w:t>Added specification for saving the keys exchanged during KEP</w:t>
+            </w:r>
+          </w:p>
+          <w:p>
+            <w:pPr>
+              <w:pStyle w:val="Cell"/>
+              <w:numPr>
+                <w:ilvl w:val="0"/>
+                <w:numId w:val="34"/>
+              </w:numPr>
+            </w:pPr>
+            <w:r>
+              <w:t>Fixed IP/ID</w:t>
+            </w:r>
+          </w:p>
           <w:p>
             <w:pPr>
               <w:pStyle w:val="Cell"/>
@@ -1338,7 +1371,7 @@
       <w:r>
         <w:fldChar w:fldCharType="separate"/>
       </w:r>
-      <w:hyperlink w:anchor="_Toc280795230" w:history="1">
+      <w:hyperlink w:anchor="_Toc285376129" w:history="1">
         <w:r>
           <w:rPr>
             <w:rStyle w:val="Hyperlink"/>
@@ -1381,7 +1414,7 @@
             <w:noProof/>
             <w:webHidden/>
           </w:rPr>
-          <w:instrText xml:space="preserve"> PAGEREF _Toc280795230 \h </w:instrText>
+          <w:instrText xml:space="preserve"> PAGEREF _Toc285376129 \h </w:instrText>
         </w:r>
         <w:r>
           <w:rPr>
@@ -1426,7 +1459,7 @@
           <w:szCs w:val="22"/>
         </w:rPr>
       </w:pPr>
-      <w:hyperlink w:anchor="_Toc280795231" w:history="1">
+      <w:hyperlink w:anchor="_Toc285376130" w:history="1">
         <w:r>
           <w:rPr>
             <w:rStyle w:val="Hyperlink"/>
@@ -1469,7 +1502,7 @@
             <w:noProof/>
             <w:webHidden/>
           </w:rPr>
-          <w:instrText xml:space="preserve"> PAGEREF _Toc280795231 \h </w:instrText>
+          <w:instrText xml:space="preserve"> PAGEREF _Toc285376130 \h </w:instrText>
         </w:r>
         <w:r>
           <w:rPr>
@@ -1514,7 +1547,7 @@
           <w:szCs w:val="22"/>
         </w:rPr>
       </w:pPr>
-      <w:hyperlink w:anchor="_Toc280795232" w:history="1">
+      <w:hyperlink w:anchor="_Toc285376131" w:history="1">
         <w:r>
           <w:rPr>
             <w:rStyle w:val="Hyperlink"/>
@@ -1557,7 +1590,7 @@
             <w:noProof/>
             <w:webHidden/>
           </w:rPr>
-          <w:instrText xml:space="preserve"> PAGEREF _Toc280795232 \h </w:instrText>
+          <w:instrText xml:space="preserve"> PAGEREF _Toc285376131 \h </w:instrText>
         </w:r>
         <w:r>
           <w:rPr>
@@ -1602,7 +1635,7 @@
           <w:szCs w:val="22"/>
         </w:rPr>
       </w:pPr>
-      <w:hyperlink w:anchor="_Toc280795233" w:history="1">
+      <w:hyperlink w:anchor="_Toc285376132" w:history="1">
         <w:r>
           <w:rPr>
             <w:rStyle w:val="Hyperlink"/>
@@ -1645,7 +1678,7 @@
             <w:noProof/>
             <w:webHidden/>
           </w:rPr>
-          <w:instrText xml:space="preserve"> PAGEREF _Toc280795233 \h </w:instrText>
+          <w:instrText xml:space="preserve"> PAGEREF _Toc285376132 \h </w:instrText>
         </w:r>
         <w:r>
           <w:rPr>
@@ -1690,7 +1723,7 @@
           <w:szCs w:val="22"/>
         </w:rPr>
       </w:pPr>
-      <w:hyperlink w:anchor="_Toc280795234" w:history="1">
+      <w:hyperlink w:anchor="_Toc285376133" w:history="1">
         <w:r>
           <w:rPr>
             <w:rStyle w:val="Hyperlink"/>
@@ -1733,7 +1766,7 @@
             <w:noProof/>
             <w:webHidden/>
           </w:rPr>
-          <w:instrText xml:space="preserve"> PAGEREF _Toc280795234 \h </w:instrText>
+          <w:instrText xml:space="preserve"> PAGEREF _Toc285376133 \h </w:instrText>
         </w:r>
         <w:r>
           <w:rPr>
@@ -1778,7 +1811,7 @@
           <w:szCs w:val="22"/>
         </w:rPr>
       </w:pPr>
-      <w:hyperlink w:anchor="_Toc280795235" w:history="1">
+      <w:hyperlink w:anchor="_Toc285376134" w:history="1">
         <w:r>
           <w:rPr>
             <w:rStyle w:val="Hyperlink"/>
@@ -1822,7 +1855,7 @@
             <w:noProof/>
             <w:webHidden/>
           </w:rPr>
-          <w:instrText xml:space="preserve"> PAGEREF _Toc280795235 \h </w:instrText>
+          <w:instrText xml:space="preserve"> PAGEREF _Toc285376134 \h </w:instrText>
         </w:r>
         <w:r>
           <w:rPr>
@@ -1867,7 +1900,7 @@
           <w:szCs w:val="22"/>
         </w:rPr>
       </w:pPr>
-      <w:hyperlink w:anchor="_Toc280795236" w:history="1">
+      <w:hyperlink w:anchor="_Toc285376135" w:history="1">
         <w:r>
           <w:rPr>
             <w:rStyle w:val="Hyperlink"/>
@@ -1910,7 +1943,7 @@
             <w:noProof/>
             <w:webHidden/>
           </w:rPr>
-          <w:instrText xml:space="preserve"> PAGEREF _Toc280795236 \h </w:instrText>
+          <w:instrText xml:space="preserve"> PAGEREF _Toc285376135 \h </w:instrText>
         </w:r>
         <w:r>
           <w:rPr>
@@ -1955,7 +1988,7 @@
           <w:szCs w:val="22"/>
         </w:rPr>
       </w:pPr>
-      <w:hyperlink w:anchor="_Toc280795237" w:history="1">
+      <w:hyperlink w:anchor="_Toc285376136" w:history="1">
         <w:r>
           <w:rPr>
             <w:rStyle w:val="Hyperlink"/>
@@ -1998,7 +2031,7 @@
             <w:noProof/>
             <w:webHidden/>
           </w:rPr>
-          <w:instrText xml:space="preserve"> PAGEREF _Toc280795237 \h </w:instrText>
+          <w:instrText xml:space="preserve"> PAGEREF _Toc285376136 \h </w:instrText>
         </w:r>
         <w:r>
           <w:rPr>
@@ -2043,7 +2076,7 @@
           <w:szCs w:val="22"/>
         </w:rPr>
       </w:pPr>
-      <w:hyperlink w:anchor="_Toc280795238" w:history="1">
+      <w:hyperlink w:anchor="_Toc285376137" w:history="1">
         <w:r>
           <w:rPr>
             <w:rStyle w:val="Hyperlink"/>
@@ -2086,7 +2119,7 @@
             <w:noProof/>
             <w:webHidden/>
           </w:rPr>
-          <w:instrText xml:space="preserve"> PAGEREF _Toc280795238 \h </w:instrText>
+          <w:instrText xml:space="preserve"> PAGEREF _Toc285376137 \h </w:instrText>
         </w:r>
         <w:r>
           <w:rPr>
@@ -2131,7 +2164,7 @@
           <w:szCs w:val="22"/>
         </w:rPr>
       </w:pPr>
-      <w:hyperlink w:anchor="_Toc280795239" w:history="1">
+      <w:hyperlink w:anchor="_Toc285376138" w:history="1">
         <w:r>
           <w:rPr>
             <w:rStyle w:val="Hyperlink"/>
@@ -2176,7 +2209,7 @@
             <w:noProof/>
             <w:webHidden/>
           </w:rPr>
-          <w:instrText xml:space="preserve"> PAGEREF _Toc280795239 \h </w:instrText>
+          <w:instrText xml:space="preserve"> PAGEREF _Toc285376138 \h </w:instrText>
         </w:r>
         <w:r>
           <w:rPr>
@@ -2221,7 +2254,7 @@
           <w:szCs w:val="22"/>
         </w:rPr>
       </w:pPr>
-      <w:hyperlink w:anchor="_Toc280795240" w:history="1">
+      <w:hyperlink w:anchor="_Toc285376139" w:history="1">
         <w:r>
           <w:rPr>
             <w:rStyle w:val="Hyperlink"/>
@@ -2264,7 +2297,7 @@
             <w:noProof/>
             <w:webHidden/>
           </w:rPr>
-          <w:instrText xml:space="preserve"> PAGEREF _Toc280795240 \h </w:instrText>
+          <w:instrText xml:space="preserve"> PAGEREF _Toc285376139 \h </w:instrText>
         </w:r>
         <w:r>
           <w:rPr>
@@ -2309,7 +2342,7 @@
           <w:szCs w:val="22"/>
         </w:rPr>
       </w:pPr>
-      <w:hyperlink w:anchor="_Toc280795241" w:history="1">
+      <w:hyperlink w:anchor="_Toc285376140" w:history="1">
         <w:r>
           <w:rPr>
             <w:rStyle w:val="Hyperlink"/>
@@ -2352,7 +2385,7 @@
             <w:noProof/>
             <w:webHidden/>
           </w:rPr>
-          <w:instrText xml:space="preserve"> PAGEREF _Toc280795241 \h </w:instrText>
+          <w:instrText xml:space="preserve"> PAGEREF _Toc285376140 \h </w:instrText>
         </w:r>
         <w:r>
           <w:rPr>
@@ -2397,7 +2430,7 @@
           <w:szCs w:val="22"/>
         </w:rPr>
       </w:pPr>
-      <w:hyperlink w:anchor="_Toc280795242" w:history="1">
+      <w:hyperlink w:anchor="_Toc285376141" w:history="1">
         <w:r>
           <w:rPr>
             <w:rStyle w:val="Hyperlink"/>
@@ -2440,7 +2473,7 @@
             <w:noProof/>
             <w:webHidden/>
           </w:rPr>
-          <w:instrText xml:space="preserve"> PAGEREF _Toc280795242 \h </w:instrText>
+          <w:instrText xml:space="preserve"> PAGEREF _Toc285376141 \h </w:instrText>
         </w:r>
         <w:r>
           <w:rPr>
@@ -2485,7 +2518,7 @@
           <w:szCs w:val="22"/>
         </w:rPr>
       </w:pPr>
-      <w:hyperlink w:anchor="_Toc280795243" w:history="1">
+      <w:hyperlink w:anchor="_Toc285376142" w:history="1">
         <w:r>
           <w:rPr>
             <w:rStyle w:val="Hyperlink"/>
@@ -2530,7 +2563,7 @@
             <w:noProof/>
             <w:webHidden/>
           </w:rPr>
-          <w:instrText xml:space="preserve"> PAGEREF _Toc280795243 \h </w:instrText>
+          <w:instrText xml:space="preserve"> PAGEREF _Toc285376142 \h </w:instrText>
         </w:r>
         <w:r>
           <w:rPr>
@@ -2550,7 +2583,7 @@
             <w:noProof/>
             <w:webHidden/>
           </w:rPr>
-          <w:t>7</w:t>
+          <w:t>8</w:t>
         </w:r>
         <w:r>
           <w:rPr>
@@ -2575,7 +2608,7 @@
           <w:szCs w:val="22"/>
         </w:rPr>
       </w:pPr>
-      <w:hyperlink w:anchor="_Toc280795244" w:history="1">
+      <w:hyperlink w:anchor="_Toc285376143" w:history="1">
         <w:r>
           <w:rPr>
             <w:rStyle w:val="Hyperlink"/>
@@ -2599,7 +2632,7 @@
             <w:noProof/>
             <w:lang w:eastAsia="en-GB"/>
           </w:rPr>
-          <w:t>ConnectingThread</w:t>
+          <w:t>SecuringConnectionThread</w:t>
         </w:r>
         <w:r>
           <w:rPr>
@@ -2620,7 +2653,7 @@
             <w:noProof/>
             <w:webHidden/>
           </w:rPr>
-          <w:instrText xml:space="preserve"> PAGEREF _Toc280795244 \h </w:instrText>
+          <w:instrText xml:space="preserve"> PAGEREF _Toc285376143 \h </w:instrText>
         </w:r>
         <w:r>
           <w:rPr>
@@ -2665,7 +2698,7 @@
           <w:szCs w:val="22"/>
         </w:rPr>
       </w:pPr>
-      <w:hyperlink w:anchor="_Toc280795245" w:history="1">
+      <w:hyperlink w:anchor="_Toc285376144" w:history="1">
         <w:r>
           <w:rPr>
             <w:rStyle w:val="Hyperlink"/>
@@ -2710,7 +2743,7 @@
             <w:noProof/>
             <w:webHidden/>
           </w:rPr>
-          <w:instrText xml:space="preserve"> PAGEREF _Toc280795245 \h </w:instrText>
+          <w:instrText xml:space="preserve"> PAGEREF _Toc285376144 \h </w:instrText>
         </w:r>
         <w:r>
           <w:rPr>
@@ -2755,7 +2788,7 @@
           <w:szCs w:val="22"/>
         </w:rPr>
       </w:pPr>
-      <w:hyperlink w:anchor="_Toc280795246" w:history="1">
+      <w:hyperlink w:anchor="_Toc285376145" w:history="1">
         <w:r>
           <w:rPr>
             <w:rStyle w:val="Hyperlink"/>
@@ -2800,7 +2833,7 @@
             <w:noProof/>
             <w:webHidden/>
           </w:rPr>
-          <w:instrText xml:space="preserve"> PAGEREF _Toc280795246 \h </w:instrText>
+          <w:instrText xml:space="preserve"> PAGEREF _Toc285376145 \h </w:instrText>
         </w:r>
         <w:r>
           <w:rPr>
@@ -2820,7 +2853,7 @@
             <w:noProof/>
             <w:webHidden/>
           </w:rPr>
-          <w:t>9</w:t>
+          <w:t>10</w:t>
         </w:r>
         <w:r>
           <w:rPr>
@@ -2845,7 +2878,7 @@
           <w:szCs w:val="22"/>
         </w:rPr>
       </w:pPr>
-      <w:hyperlink w:anchor="_Toc280795247" w:history="1">
+      <w:hyperlink w:anchor="_Toc285376146" w:history="1">
         <w:r>
           <w:rPr>
             <w:rStyle w:val="Hyperlink"/>
@@ -2890,7 +2923,7 @@
             <w:noProof/>
             <w:webHidden/>
           </w:rPr>
-          <w:instrText xml:space="preserve"> PAGEREF _Toc280795247 \h </w:instrText>
+          <w:instrText xml:space="preserve"> PAGEREF _Toc285376146 \h </w:instrText>
         </w:r>
         <w:r>
           <w:rPr>
@@ -2910,7 +2943,7 @@
             <w:noProof/>
             <w:webHidden/>
           </w:rPr>
-          <w:t>9</w:t>
+          <w:t>10</w:t>
         </w:r>
         <w:r>
           <w:rPr>
@@ -2935,7 +2968,7 @@
           <w:szCs w:val="22"/>
         </w:rPr>
       </w:pPr>
-      <w:hyperlink w:anchor="_Toc280795248" w:history="1">
+      <w:hyperlink w:anchor="_Toc285376147" w:history="1">
         <w:r>
           <w:rPr>
             <w:rStyle w:val="Hyperlink"/>
@@ -2978,7 +3011,7 @@
             <w:noProof/>
             <w:webHidden/>
           </w:rPr>
-          <w:instrText xml:space="preserve"> PAGEREF _Toc280795248 \h </w:instrText>
+          <w:instrText xml:space="preserve"> PAGEREF _Toc285376147 \h </w:instrText>
         </w:r>
         <w:r>
           <w:rPr>
@@ -2998,7 +3031,7 @@
             <w:noProof/>
             <w:webHidden/>
           </w:rPr>
-          <w:t>10</w:t>
+          <w:t>11</w:t>
         </w:r>
         <w:r>
           <w:rPr>
@@ -3023,7 +3056,7 @@
           <w:szCs w:val="22"/>
         </w:rPr>
       </w:pPr>
-      <w:hyperlink w:anchor="_Toc280795249" w:history="1">
+      <w:hyperlink w:anchor="_Toc285376148" w:history="1">
         <w:r>
           <w:rPr>
             <w:rStyle w:val="Hyperlink"/>
@@ -3068,7 +3101,7 @@
             <w:noProof/>
             <w:webHidden/>
           </w:rPr>
-          <w:instrText xml:space="preserve"> PAGEREF _Toc280795249 \h </w:instrText>
+          <w:instrText xml:space="preserve"> PAGEREF _Toc285376148 \h </w:instrText>
         </w:r>
         <w:r>
           <w:rPr>
@@ -3088,7 +3121,7 @@
             <w:noProof/>
             <w:webHidden/>
           </w:rPr>
-          <w:t>10</w:t>
+          <w:t>11</w:t>
         </w:r>
         <w:r>
           <w:rPr>
@@ -3113,7 +3146,7 @@
           <w:szCs w:val="22"/>
         </w:rPr>
       </w:pPr>
-      <w:hyperlink w:anchor="_Toc280795250" w:history="1">
+      <w:hyperlink w:anchor="_Toc285376149" w:history="1">
         <w:r>
           <w:rPr>
             <w:rStyle w:val="Hyperlink"/>
@@ -3158,7 +3191,7 @@
             <w:noProof/>
             <w:webHidden/>
           </w:rPr>
-          <w:instrText xml:space="preserve"> PAGEREF _Toc280795250 \h </w:instrText>
+          <w:instrText xml:space="preserve"> PAGEREF _Toc285376149 \h </w:instrText>
         </w:r>
         <w:r>
           <w:rPr>
@@ -3178,7 +3211,7 @@
             <w:noProof/>
             <w:webHidden/>
           </w:rPr>
-          <w:t>12</w:t>
+          <w:t>13</w:t>
         </w:r>
         <w:r>
           <w:rPr>
@@ -3203,7 +3236,7 @@
           <w:szCs w:val="22"/>
         </w:rPr>
       </w:pPr>
-      <w:hyperlink w:anchor="_Toc280795251" w:history="1">
+      <w:hyperlink w:anchor="_Toc285376150" w:history="1">
         <w:r>
           <w:rPr>
             <w:rStyle w:val="Hyperlink"/>
@@ -3246,7 +3279,7 @@
             <w:noProof/>
             <w:webHidden/>
           </w:rPr>
-          <w:instrText xml:space="preserve"> PAGEREF _Toc280795251 \h </w:instrText>
+          <w:instrText xml:space="preserve"> PAGEREF _Toc285376150 \h </w:instrText>
         </w:r>
         <w:r>
           <w:rPr>
@@ -3266,7 +3299,7 @@
             <w:noProof/>
             <w:webHidden/>
           </w:rPr>
-          <w:t>15</w:t>
+          <w:t>18</w:t>
         </w:r>
         <w:r>
           <w:rPr>
@@ -3291,7 +3324,7 @@
           <w:szCs w:val="22"/>
         </w:rPr>
       </w:pPr>
-      <w:hyperlink w:anchor="_Toc280795252" w:history="1">
+      <w:hyperlink w:anchor="_Toc285376151" w:history="1">
         <w:r>
           <w:rPr>
             <w:rStyle w:val="Hyperlink"/>
@@ -3335,7 +3368,7 @@
             <w:noProof/>
             <w:webHidden/>
           </w:rPr>
-          <w:instrText xml:space="preserve"> PAGEREF _Toc280795252 \h </w:instrText>
+          <w:instrText xml:space="preserve"> PAGEREF _Toc285376151 \h </w:instrText>
         </w:r>
         <w:r>
           <w:rPr>
@@ -3355,7 +3388,7 @@
             <w:noProof/>
             <w:webHidden/>
           </w:rPr>
-          <w:t>16</w:t>
+          <w:t>19</w:t>
         </w:r>
         <w:r>
           <w:rPr>
@@ -3380,7 +3413,7 @@
           <w:szCs w:val="22"/>
         </w:rPr>
       </w:pPr>
-      <w:hyperlink w:anchor="_Toc280795253" w:history="1">
+      <w:hyperlink w:anchor="_Toc285376152" w:history="1">
         <w:r>
           <w:rPr>
             <w:rStyle w:val="Hyperlink"/>
@@ -3425,7 +3458,7 @@
             <w:noProof/>
             <w:webHidden/>
           </w:rPr>
-          <w:instrText xml:space="preserve"> PAGEREF _Toc280795253 \h </w:instrText>
+          <w:instrText xml:space="preserve"> PAGEREF _Toc285376152 \h </w:instrText>
         </w:r>
         <w:r>
           <w:rPr>
@@ -3445,7 +3478,7 @@
             <w:noProof/>
             <w:webHidden/>
           </w:rPr>
-          <w:t>16</w:t>
+          <w:t>19</w:t>
         </w:r>
         <w:r>
           <w:rPr>
@@ -3470,7 +3503,7 @@
           <w:szCs w:val="22"/>
         </w:rPr>
       </w:pPr>
-      <w:hyperlink w:anchor="_Toc280795254" w:history="1">
+      <w:hyperlink w:anchor="_Toc285376153" w:history="1">
         <w:r>
           <w:rPr>
             <w:rStyle w:val="Hyperlink"/>
@@ -3515,7 +3548,7 @@
             <w:noProof/>
             <w:webHidden/>
           </w:rPr>
-          <w:instrText xml:space="preserve"> PAGEREF _Toc280795254 \h </w:instrText>
+          <w:instrText xml:space="preserve"> PAGEREF _Toc285376153 \h </w:instrText>
         </w:r>
         <w:r>
           <w:rPr>
@@ -3535,7 +3568,7 @@
             <w:noProof/>
             <w:webHidden/>
           </w:rPr>
-          <w:t>17</w:t>
+          <w:t>20</w:t>
         </w:r>
         <w:r>
           <w:rPr>
@@ -3560,7 +3593,7 @@
           <w:szCs w:val="22"/>
         </w:rPr>
       </w:pPr>
-      <w:hyperlink w:anchor="_Toc280795255" w:history="1">
+      <w:hyperlink w:anchor="_Toc285376154" w:history="1">
         <w:r>
           <w:rPr>
             <w:rStyle w:val="Hyperlink"/>
@@ -3603,7 +3636,7 @@
             <w:noProof/>
             <w:webHidden/>
           </w:rPr>
-          <w:instrText xml:space="preserve"> PAGEREF _Toc280795255 \h </w:instrText>
+          <w:instrText xml:space="preserve"> PAGEREF _Toc285376154 \h </w:instrText>
         </w:r>
         <w:r>
           <w:rPr>
@@ -3623,7 +3656,7 @@
             <w:noProof/>
             <w:webHidden/>
           </w:rPr>
-          <w:t>19</w:t>
+          <w:t>22</w:t>
         </w:r>
         <w:r>
           <w:rPr>
@@ -3648,7 +3681,7 @@
           <w:szCs w:val="22"/>
         </w:rPr>
       </w:pPr>
-      <w:hyperlink w:anchor="_Toc280795256" w:history="1">
+      <w:hyperlink w:anchor="_Toc285376155" w:history="1">
         <w:r>
           <w:rPr>
             <w:rStyle w:val="Hyperlink"/>
@@ -3691,7 +3724,7 @@
             <w:noProof/>
             <w:webHidden/>
           </w:rPr>
-          <w:instrText xml:space="preserve"> PAGEREF _Toc280795256 \h </w:instrText>
+          <w:instrText xml:space="preserve"> PAGEREF _Toc285376155 \h </w:instrText>
         </w:r>
         <w:r>
           <w:rPr>
@@ -3711,7 +3744,7 @@
             <w:noProof/>
             <w:webHidden/>
           </w:rPr>
-          <w:t>20</w:t>
+          <w:t>23</w:t>
         </w:r>
         <w:r>
           <w:rPr>
@@ -3736,7 +3769,7 @@
           <w:szCs w:val="22"/>
         </w:rPr>
       </w:pPr>
-      <w:hyperlink w:anchor="_Toc280795257" w:history="1">
+      <w:hyperlink w:anchor="_Toc285376156" w:history="1">
         <w:r>
           <w:rPr>
             <w:rStyle w:val="Hyperlink"/>
@@ -3758,7 +3791,7 @@
             <w:rStyle w:val="Hyperlink"/>
             <w:noProof/>
           </w:rPr>
-          <w:t>Msg</w:t>
+          <w:t>Message</w:t>
         </w:r>
         <w:r>
           <w:rPr>
@@ -3779,7 +3812,7 @@
             <w:noProof/>
             <w:webHidden/>
           </w:rPr>
-          <w:instrText xml:space="preserve"> PAGEREF _Toc280795257 \h </w:instrText>
+          <w:instrText xml:space="preserve"> PAGEREF _Toc285376156 \h </w:instrText>
         </w:r>
         <w:r>
           <w:rPr>
@@ -3799,7 +3832,7 @@
             <w:noProof/>
             <w:webHidden/>
           </w:rPr>
-          <w:t>21</w:t>
+          <w:t>24</w:t>
         </w:r>
         <w:r>
           <w:rPr>
@@ -3824,7 +3857,7 @@
           <w:szCs w:val="22"/>
         </w:rPr>
       </w:pPr>
-      <w:hyperlink w:anchor="_Toc280795258" w:history="1">
+      <w:hyperlink w:anchor="_Toc285376157" w:history="1">
         <w:r>
           <w:rPr>
             <w:rStyle w:val="Hyperlink"/>
@@ -3867,7 +3900,7 @@
             <w:noProof/>
             <w:webHidden/>
           </w:rPr>
-          <w:instrText xml:space="preserve"> PAGEREF _Toc280795258 \h </w:instrText>
+          <w:instrText xml:space="preserve"> PAGEREF _Toc285376157 \h </w:instrText>
         </w:r>
         <w:r>
           <w:rPr>
@@ -3887,7 +3920,7 @@
             <w:noProof/>
             <w:webHidden/>
           </w:rPr>
-          <w:t>21</w:t>
+          <w:t>24</w:t>
         </w:r>
         <w:r>
           <w:rPr>
@@ -3912,7 +3945,7 @@
           <w:szCs w:val="22"/>
         </w:rPr>
       </w:pPr>
-      <w:hyperlink w:anchor="_Toc280795259" w:history="1">
+      <w:hyperlink w:anchor="_Toc285376158" w:history="1">
         <w:r>
           <w:rPr>
             <w:rStyle w:val="Hyperlink"/>
@@ -3955,7 +3988,7 @@
             <w:noProof/>
             <w:webHidden/>
           </w:rPr>
-          <w:instrText xml:space="preserve"> PAGEREF _Toc280795259 \h </w:instrText>
+          <w:instrText xml:space="preserve"> PAGEREF _Toc285376158 \h </w:instrText>
         </w:r>
         <w:r>
           <w:rPr>
@@ -3975,7 +4008,7 @@
             <w:noProof/>
             <w:webHidden/>
           </w:rPr>
-          <w:t>21</w:t>
+          <w:t>24</w:t>
         </w:r>
         <w:r>
           <w:rPr>
@@ -4000,7 +4033,7 @@
           <w:szCs w:val="22"/>
         </w:rPr>
       </w:pPr>
-      <w:hyperlink w:anchor="_Toc280795260" w:history="1">
+      <w:hyperlink w:anchor="_Toc285376159" w:history="1">
         <w:r>
           <w:rPr>
             <w:rStyle w:val="Hyperlink"/>
@@ -4043,7 +4076,7 @@
             <w:noProof/>
             <w:webHidden/>
           </w:rPr>
-          <w:instrText xml:space="preserve"> PAGEREF _Toc280795260 \h </w:instrText>
+          <w:instrText xml:space="preserve"> PAGEREF _Toc285376159 \h </w:instrText>
         </w:r>
         <w:r>
           <w:rPr>
@@ -4063,7 +4096,7 @@
             <w:noProof/>
             <w:webHidden/>
           </w:rPr>
-          <w:t>21</w:t>
+          <w:t>24</w:t>
         </w:r>
         <w:r>
           <w:rPr>
@@ -4088,7 +4121,7 @@
           <w:szCs w:val="22"/>
         </w:rPr>
       </w:pPr>
-      <w:hyperlink w:anchor="_Toc280795261" w:history="1">
+      <w:hyperlink w:anchor="_Toc285376160" w:history="1">
         <w:r>
           <w:rPr>
             <w:rStyle w:val="Hyperlink"/>
@@ -4131,7 +4164,7 @@
             <w:noProof/>
             <w:webHidden/>
           </w:rPr>
-          <w:instrText xml:space="preserve"> PAGEREF _Toc280795261 \h </w:instrText>
+          <w:instrText xml:space="preserve"> PAGEREF _Toc285376160 \h </w:instrText>
         </w:r>
         <w:r>
           <w:rPr>
@@ -4151,7 +4184,7 @@
             <w:noProof/>
             <w:webHidden/>
           </w:rPr>
-          <w:t>21</w:t>
+          <w:t>24</w:t>
         </w:r>
         <w:r>
           <w:rPr>
@@ -4176,7 +4209,7 @@
           <w:szCs w:val="22"/>
         </w:rPr>
       </w:pPr>
-      <w:hyperlink w:anchor="_Toc280795262" w:history="1">
+      <w:hyperlink w:anchor="_Toc285376161" w:history="1">
         <w:r>
           <w:rPr>
             <w:rStyle w:val="Hyperlink"/>
@@ -4219,7 +4252,7 @@
             <w:noProof/>
             <w:webHidden/>
           </w:rPr>
-          <w:instrText xml:space="preserve"> PAGEREF _Toc280795262 \h </w:instrText>
+          <w:instrText xml:space="preserve"> PAGEREF _Toc285376161 \h </w:instrText>
         </w:r>
         <w:r>
           <w:rPr>
@@ -4239,7 +4272,7 @@
             <w:noProof/>
             <w:webHidden/>
           </w:rPr>
-          <w:t>22</w:t>
+          <w:t>25</w:t>
         </w:r>
         <w:r>
           <w:rPr>
@@ -4264,7 +4297,7 @@
           <w:szCs w:val="22"/>
         </w:rPr>
       </w:pPr>
-      <w:hyperlink w:anchor="_Toc280795263" w:history="1">
+      <w:hyperlink w:anchor="_Toc285376162" w:history="1">
         <w:r>
           <w:rPr>
             <w:rStyle w:val="Hyperlink"/>
@@ -4307,7 +4340,7 @@
             <w:noProof/>
             <w:webHidden/>
           </w:rPr>
-          <w:instrText xml:space="preserve"> PAGEREF _Toc280795263 \h </w:instrText>
+          <w:instrText xml:space="preserve"> PAGEREF _Toc285376162 \h </w:instrText>
         </w:r>
         <w:r>
           <w:rPr>
@@ -4327,7 +4360,7 @@
             <w:noProof/>
             <w:webHidden/>
           </w:rPr>
-          <w:t>22</w:t>
+          <w:t>25</w:t>
         </w:r>
         <w:r>
           <w:rPr>
@@ -4352,7 +4385,7 @@
           <w:szCs w:val="22"/>
         </w:rPr>
       </w:pPr>
-      <w:hyperlink w:anchor="_Toc280795264" w:history="1">
+      <w:hyperlink w:anchor="_Toc285376163" w:history="1">
         <w:r>
           <w:rPr>
             <w:rStyle w:val="Hyperlink"/>
@@ -4395,7 +4428,7 @@
             <w:noProof/>
             <w:webHidden/>
           </w:rPr>
-          <w:instrText xml:space="preserve"> PAGEREF _Toc280795264 \h </w:instrText>
+          <w:instrText xml:space="preserve"> PAGEREF _Toc285376163 \h </w:instrText>
         </w:r>
         <w:r>
           <w:rPr>
@@ -4415,7 +4448,7 @@
             <w:noProof/>
             <w:webHidden/>
           </w:rPr>
-          <w:t>22</w:t>
+          <w:t>25</w:t>
         </w:r>
         <w:r>
           <w:rPr>
@@ -4440,7 +4473,7 @@
           <w:szCs w:val="22"/>
         </w:rPr>
       </w:pPr>
-      <w:hyperlink w:anchor="_Toc280795265" w:history="1">
+      <w:hyperlink w:anchor="_Toc285376164" w:history="1">
         <w:r>
           <w:rPr>
             <w:rStyle w:val="Hyperlink"/>
@@ -4483,7 +4516,7 @@
             <w:noProof/>
             <w:webHidden/>
           </w:rPr>
-          <w:instrText xml:space="preserve"> PAGEREF _Toc280795265 \h </w:instrText>
+          <w:instrText xml:space="preserve"> PAGEREF _Toc285376164 \h </w:instrText>
         </w:r>
         <w:r>
           <w:rPr>
@@ -4503,7 +4536,7 @@
             <w:noProof/>
             <w:webHidden/>
           </w:rPr>
-          <w:t>23</w:t>
+          <w:t>26</w:t>
         </w:r>
         <w:r>
           <w:rPr>
@@ -4528,7 +4561,7 @@
           <w:szCs w:val="22"/>
         </w:rPr>
       </w:pPr>
-      <w:hyperlink w:anchor="_Toc280795266" w:history="1">
+      <w:hyperlink w:anchor="_Toc285376165" w:history="1">
         <w:r>
           <w:rPr>
             <w:rStyle w:val="Hyperlink"/>
@@ -4571,7 +4604,7 @@
             <w:noProof/>
             <w:webHidden/>
           </w:rPr>
-          <w:instrText xml:space="preserve"> PAGEREF _Toc280795266 \h </w:instrText>
+          <w:instrText xml:space="preserve"> PAGEREF _Toc285376165 \h </w:instrText>
         </w:r>
         <w:r>
           <w:rPr>
@@ -4591,7 +4624,7 @@
             <w:noProof/>
             <w:webHidden/>
           </w:rPr>
-          <w:t>23</w:t>
+          <w:t>26</w:t>
         </w:r>
         <w:r>
           <w:rPr>
@@ -4616,7 +4649,7 @@
           <w:szCs w:val="22"/>
         </w:rPr>
       </w:pPr>
-      <w:hyperlink w:anchor="_Toc280795267" w:history="1">
+      <w:hyperlink w:anchor="_Toc285376166" w:history="1">
         <w:r>
           <w:rPr>
             <w:rStyle w:val="Hyperlink"/>
@@ -4659,7 +4692,7 @@
             <w:noProof/>
             <w:webHidden/>
           </w:rPr>
-          <w:instrText xml:space="preserve"> PAGEREF _Toc280795267 \h </w:instrText>
+          <w:instrText xml:space="preserve"> PAGEREF _Toc285376166 \h </w:instrText>
         </w:r>
         <w:r>
           <w:rPr>
@@ -4679,7 +4712,7 @@
             <w:noProof/>
             <w:webHidden/>
           </w:rPr>
-          <w:t>23</w:t>
+          <w:t>26</w:t>
         </w:r>
         <w:r>
           <w:rPr>
@@ -4709,7 +4742,7 @@
         <w:br w:type="page"/>
       </w:r>
       <w:bookmarkStart w:id="0" w:name="_Toc104538326"/>
-      <w:bookmarkStart w:id="1" w:name="_Toc280795230"/>
+      <w:bookmarkStart w:id="1" w:name="_Toc285376129"/>
       <w:r>
         <w:lastRenderedPageBreak/>
         <w:t>Scope</w:t>
@@ -4736,7 +4769,7 @@
       <w:pPr>
         <w:pStyle w:val="Heading2"/>
       </w:pPr>
-      <w:bookmarkStart w:id="3" w:name="_Toc280795231"/>
+      <w:bookmarkStart w:id="3" w:name="_Toc285376130"/>
       <w:r>
         <w:t>Introduction</w:t>
       </w:r>
@@ -4792,7 +4825,7 @@
       <w:pPr>
         <w:pStyle w:val="Heading2"/>
       </w:pPr>
-      <w:bookmarkStart w:id="4" w:name="_Toc280795232"/>
+      <w:bookmarkStart w:id="4" w:name="_Toc285376131"/>
       <w:r>
         <w:t>Goals</w:t>
       </w:r>
@@ -4827,7 +4860,13 @@
         <w:rPr>
           <w:lang w:eastAsia="en-GB"/>
         </w:rPr>
-        <w:t xml:space="preserve"> We need to take care of two aspects to achieve this goal:</w:t>
+        <w:t xml:space="preserve"> We need to take care of three</w:t>
+      </w:r>
+      <w:r>
+        <w:rPr>
+          <w:lang w:eastAsia="en-GB"/>
+        </w:rPr>
+        <w:t xml:space="preserve"> aspects to achieve this goal:</w:t>
       </w:r>
     </w:p>
     <w:p>
@@ -4935,6 +4974,18 @@
           <w:lang w:eastAsia="en-GB"/>
         </w:rPr>
       </w:pPr>
+      <w:r>
+        <w:rPr>
+          <w:lang w:eastAsia="en-GB"/>
+        </w:rPr>
+        <w:t>The third aspect is to ensure high performance</w:t>
+      </w:r>
+      <w:r>
+        <w:rPr>
+          <w:lang w:eastAsia="en-GB"/>
+        </w:rPr>
+        <w:t xml:space="preserve"> and efficiency since the communication stage can be the bottleneck for some MPCs.</w:t>
+      </w:r>
     </w:p>
     <w:p>
       <w:pPr>
@@ -4947,16 +4998,16 @@
       <w:pPr>
         <w:pStyle w:val="Heading1"/>
       </w:pPr>
-      <w:bookmarkStart w:id="5" w:name="_Toc30214769"/>
-      <w:bookmarkStart w:id="6" w:name="_Toc33153563"/>
-      <w:bookmarkStart w:id="7" w:name="_Toc280795233"/>
+      <w:bookmarkStart w:id="5" w:name="_Toc285376132"/>
+      <w:bookmarkStart w:id="6" w:name="_Toc30214769"/>
+      <w:bookmarkStart w:id="7" w:name="_Toc33153563"/>
       <w:r>
         <w:t xml:space="preserve">Definitions Acronyms and </w:t>
       </w:r>
       <w:r>
         <w:t>Abbreviations</w:t>
       </w:r>
-      <w:bookmarkEnd w:id="7"/>
+      <w:bookmarkEnd w:id="5"/>
     </w:p>
     <w:p/>
     <w:tbl>
@@ -5108,7 +5159,7 @@
         <w:pStyle w:val="Heading1"/>
       </w:pPr>
       <w:bookmarkStart w:id="8" w:name="_References"/>
-      <w:bookmarkStart w:id="9" w:name="_Toc280795234"/>
+      <w:bookmarkStart w:id="9" w:name="_Toc285376133"/>
       <w:bookmarkEnd w:id="8"/>
       <w:r>
         <w:t>Reference</w:t>
@@ -5116,8 +5167,8 @@
       <w:r>
         <w:t>s</w:t>
       </w:r>
-      <w:bookmarkEnd w:id="5"/>
       <w:bookmarkEnd w:id="6"/>
+      <w:bookmarkEnd w:id="7"/>
       <w:bookmarkEnd w:id="9"/>
       <w:r>
         <w:rPr>
@@ -5166,31 +5217,7 @@
           <w:rPr>
             <w:rStyle w:val="Hyperlink"/>
           </w:rPr>
-          <w:t>SDK_P</w:t>
-        </w:r>
-        <w:r>
-          <w:rPr>
-            <w:rStyle w:val="Hyperlink"/>
-          </w:rPr>
-          <w:t>s</w:t>
-        </w:r>
-        <w:r>
-          <w:rPr>
-            <w:rStyle w:val="Hyperlink"/>
-          </w:rPr>
-          <w:t>eudoc</w:t>
-        </w:r>
-        <w:r>
-          <w:rPr>
-            <w:rStyle w:val="Hyperlink"/>
-          </w:rPr>
-          <w:t>o</w:t>
-        </w:r>
-        <w:r>
-          <w:rPr>
-            <w:rStyle w:val="Hyperlink"/>
-          </w:rPr>
-          <w:t>de.docx</w:t>
+          <w:t>SDK_Pseudocode.docx</w:t>
         </w:r>
       </w:hyperlink>
     </w:p>
@@ -5208,7 +5235,6 @@
       </w:pPr>
       <w:bookmarkStart w:id="10" w:name="_Toc30214771"/>
       <w:bookmarkStart w:id="11" w:name="_Toc33153565"/>
-      <w:bookmarkStart w:id="12" w:name="_Toc280795235"/>
       <w:r>
         <w:br w:type="page"/>
       </w:r>
@@ -5220,6 +5246,7 @@
           <w:rFonts w:ascii="Helvetica" w:hAnsi="Helvetica"/>
         </w:rPr>
       </w:pPr>
+      <w:bookmarkStart w:id="12" w:name="_Toc285376134"/>
       <w:r>
         <w:lastRenderedPageBreak/>
         <w:t>Wide Design Decisions</w:t>
@@ -5307,7 +5334,7 @@
       <w:pPr>
         <w:pStyle w:val="Heading1"/>
       </w:pPr>
-      <w:bookmarkStart w:id="13" w:name="_Toc280795236"/>
+      <w:bookmarkStart w:id="13" w:name="_Toc285376135"/>
       <w:r>
         <w:t>A</w:t>
       </w:r>
@@ -5327,13 +5354,13 @@
       </w:pPr>
       <w:bookmarkStart w:id="14" w:name="_Toc30214772"/>
       <w:bookmarkStart w:id="15" w:name="_Toc33153566"/>
-      <w:bookmarkStart w:id="16" w:name="_Toc30214773"/>
-      <w:bookmarkStart w:id="17" w:name="_Toc33153567"/>
-      <w:bookmarkStart w:id="18" w:name="_Toc280795237"/>
+      <w:bookmarkStart w:id="16" w:name="_Toc285376136"/>
+      <w:bookmarkStart w:id="17" w:name="_Toc30214773"/>
+      <w:bookmarkStart w:id="18" w:name="_Toc33153567"/>
       <w:r>
         <w:t>General</w:t>
       </w:r>
-      <w:bookmarkEnd w:id="18"/>
+      <w:bookmarkEnd w:id="16"/>
     </w:p>
     <w:p>
       <w:pPr>
@@ -5749,7 +5776,6 @@
       <w:pPr>
         <w:rPr>
           <w:rFonts w:asciiTheme="majorBidi" w:hAnsiTheme="majorBidi" w:cstheme="majorBidi"/>
-          <w:lang w:eastAsia="en-GB"/>
         </w:rPr>
       </w:pPr>
       <w:r>
@@ -5795,6 +5821,14 @@
         </w:rPr>
         <w:t>ayer returns to the calling application, a set of connected and ready channels to be used throughout a cryptographic protocol. From this point onwards, the application can send and receive messages in each connection as required by the protocol.</w:t>
       </w:r>
+    </w:p>
+    <w:p>
+      <w:pPr>
+        <w:rPr>
+          <w:rFonts w:asciiTheme="majorBidi" w:hAnsiTheme="majorBidi" w:cstheme="majorBidi"/>
+          <w:lang w:eastAsia="en-GB"/>
+        </w:rPr>
+      </w:pPr>
     </w:p>
     <w:p>
       <w:pPr>
@@ -5813,7 +5847,7 @@
       <w:pPr>
         <w:pStyle w:val="Heading2"/>
       </w:pPr>
-      <w:bookmarkStart w:id="19" w:name="_Toc280795238"/>
+      <w:bookmarkStart w:id="19" w:name="_Toc285376137"/>
       <w:r>
         <w:t>High level description</w:t>
       </w:r>
@@ -5951,6 +5985,9 @@
     </w:p>
     <w:p>
       <w:pPr>
+        <w:autoSpaceDE/>
+        <w:autoSpaceDN/>
+        <w:adjustRightInd/>
         <w:rPr>
           <w:rFonts w:asciiTheme="majorBidi" w:hAnsiTheme="majorBidi" w:cstheme="majorBidi"/>
           <w:lang w:eastAsia="en-GB"/>
@@ -5961,6 +5998,22 @@
           <w:rFonts w:asciiTheme="majorBidi" w:hAnsiTheme="majorBidi" w:cstheme="majorBidi"/>
           <w:lang w:eastAsia="en-GB"/>
         </w:rPr>
+        <w:br w:type="page"/>
+      </w:r>
+    </w:p>
+    <w:p>
+      <w:pPr>
+        <w:rPr>
+          <w:rFonts w:asciiTheme="majorBidi" w:hAnsiTheme="majorBidi" w:cstheme="majorBidi"/>
+          <w:lang w:eastAsia="en-GB"/>
+        </w:rPr>
+      </w:pPr>
+      <w:r>
+        <w:rPr>
+          <w:rFonts w:asciiTheme="majorBidi" w:hAnsiTheme="majorBidi" w:cstheme="majorBidi"/>
+          <w:lang w:eastAsia="en-GB"/>
+        </w:rPr>
+        <w:lastRenderedPageBreak/>
         <w:t xml:space="preserve">We present a general description of the most important </w:t>
       </w:r>
       <w:r>
@@ -5985,7 +6038,7 @@
           <w:lang w:eastAsia="en-GB"/>
         </w:rPr>
       </w:pPr>
-      <w:bookmarkStart w:id="20" w:name="_Toc280795239"/>
+      <w:bookmarkStart w:id="20" w:name="_Toc285376138"/>
       <w:r>
         <w:rPr>
           <w:lang w:eastAsia="en-GB"/>
@@ -5998,164 +6051,12 @@
       <w:pPr>
         <w:rPr>
           <w:rFonts w:asciiTheme="majorBidi" w:hAnsiTheme="majorBidi" w:cstheme="majorBidi"/>
-          <w:lang w:eastAsia="en-GB"/>
         </w:rPr>
       </w:pPr>
       <w:r>
         <w:rPr>
           <w:rFonts w:asciiTheme="majorBidi" w:hAnsiTheme="majorBidi" w:cstheme="majorBidi"/>
-          <w:lang w:eastAsia="en-GB"/>
-        </w:rPr>
-        <w:t xml:space="preserve">The main class in the </w:t>
-      </w:r>
-      <w:r>
-        <w:rPr>
-          <w:rFonts w:asciiTheme="majorBidi" w:hAnsiTheme="majorBidi" w:cstheme="majorBidi"/>
-          <w:lang w:eastAsia="en-GB"/>
-        </w:rPr>
-        <w:t>Communications Layer</w:t>
-      </w:r>
-      <w:r>
-        <w:rPr>
-          <w:rFonts w:asciiTheme="majorBidi" w:hAnsiTheme="majorBidi" w:cstheme="majorBidi"/>
-          <w:lang w:eastAsia="en-GB"/>
-        </w:rPr>
-        <w:t xml:space="preserve"> is CommunicationSetup.</w:t>
-      </w:r>
-      <w:r>
-        <w:rPr>
-          <w:rFonts w:asciiTheme="majorBidi" w:hAnsiTheme="majorBidi" w:cstheme="majorBidi"/>
-          <w:lang w:eastAsia="en-GB"/>
-        </w:rPr>
-        <w:t xml:space="preserve"> </w:t>
-      </w:r>
-      <w:r>
-        <w:rPr>
-          <w:rFonts w:asciiTheme="majorBidi" w:hAnsiTheme="majorBidi" w:cstheme="majorBidi"/>
-          <w:lang w:eastAsia="en-GB"/>
-        </w:rPr>
-        <w:t xml:space="preserve">Originally, this class (which was called </w:t>
-      </w:r>
-      <w:proofErr w:type="spellStart"/>
-      <w:r>
-        <w:rPr>
-          <w:rFonts w:asciiTheme="majorBidi" w:hAnsiTheme="majorBidi" w:cstheme="majorBidi"/>
-          <w:lang w:eastAsia="en-GB"/>
-        </w:rPr>
-        <w:t>PartiesManager</w:t>
-      </w:r>
-      <w:proofErr w:type="spellEnd"/>
-      <w:r>
-        <w:rPr>
-          <w:rFonts w:asciiTheme="majorBidi" w:hAnsiTheme="majorBidi" w:cstheme="majorBidi"/>
-          <w:lang w:eastAsia="en-GB"/>
-        </w:rPr>
-        <w:t>) was supposed to manage all the connections for the calling application. This included sending and receiving message</w:t>
-      </w:r>
-      <w:r>
-        <w:rPr>
-          <w:rFonts w:asciiTheme="majorBidi" w:hAnsiTheme="majorBidi" w:cstheme="majorBidi"/>
-          <w:lang w:eastAsia="en-GB"/>
-        </w:rPr>
-        <w:t>s</w:t>
-      </w:r>
-      <w:r>
-        <w:rPr>
-          <w:rFonts w:asciiTheme="majorBidi" w:hAnsiTheme="majorBidi" w:cstheme="majorBidi"/>
-          <w:lang w:eastAsia="en-GB"/>
-        </w:rPr>
-        <w:t xml:space="preserve"> to each party through the manager. It was supposed to be</w:t>
-      </w:r>
-      <w:r>
-        <w:rPr>
-          <w:rFonts w:asciiTheme="majorBidi" w:hAnsiTheme="majorBidi" w:cstheme="majorBidi"/>
-          <w:lang w:eastAsia="en-GB"/>
-        </w:rPr>
-        <w:t xml:space="preserve"> a singleton</w:t>
-      </w:r>
-      <w:r>
-        <w:rPr>
-          <w:rFonts w:asciiTheme="majorBidi" w:hAnsiTheme="majorBidi" w:cstheme="majorBidi"/>
-          <w:lang w:eastAsia="en-GB"/>
-        </w:rPr>
-        <w:t>.</w:t>
-      </w:r>
-    </w:p>
-    <w:p>
-      <w:pPr>
-        <w:rPr>
-          <w:rFonts w:asciiTheme="majorBidi" w:hAnsiTheme="majorBidi" w:cstheme="majorBidi"/>
-          <w:lang w:eastAsia="en-GB"/>
-        </w:rPr>
-      </w:pPr>
-      <w:r>
-        <w:rPr>
-          <w:rFonts w:asciiTheme="majorBidi" w:hAnsiTheme="majorBidi" w:cstheme="majorBidi"/>
-          <w:lang w:eastAsia="en-GB"/>
-        </w:rPr>
-        <w:t>N</w:t>
-      </w:r>
-      <w:r>
-        <w:rPr>
-          <w:rFonts w:asciiTheme="majorBidi" w:hAnsiTheme="majorBidi" w:cstheme="majorBidi"/>
-          <w:lang w:eastAsia="en-GB"/>
-        </w:rPr>
-        <w:t>ow that this class does</w:t>
-      </w:r>
-      <w:r>
-        <w:rPr>
-          <w:rFonts w:asciiTheme="majorBidi" w:hAnsiTheme="majorBidi" w:cstheme="majorBidi"/>
-          <w:lang w:eastAsia="en-GB"/>
-        </w:rPr>
-        <w:t xml:space="preserve"> </w:t>
-      </w:r>
-      <w:r>
-        <w:rPr>
-          <w:rFonts w:asciiTheme="majorBidi" w:hAnsiTheme="majorBidi" w:cstheme="majorBidi"/>
-          <w:lang w:eastAsia="en-GB"/>
-        </w:rPr>
-        <w:t>n</w:t>
-      </w:r>
-      <w:r>
-        <w:rPr>
-          <w:rFonts w:asciiTheme="majorBidi" w:hAnsiTheme="majorBidi" w:cstheme="majorBidi"/>
-          <w:lang w:eastAsia="en-GB"/>
-        </w:rPr>
-        <w:t>o</w:t>
-      </w:r>
-      <w:r>
-        <w:rPr>
-          <w:rFonts w:asciiTheme="majorBidi" w:hAnsiTheme="majorBidi" w:cstheme="majorBidi"/>
-          <w:lang w:eastAsia="en-GB"/>
-        </w:rPr>
-        <w:t xml:space="preserve">t manage the parties anymore, </w:t>
-      </w:r>
-      <w:r>
-        <w:rPr>
-          <w:rFonts w:asciiTheme="majorBidi" w:hAnsiTheme="majorBidi" w:cstheme="majorBidi"/>
-          <w:lang w:eastAsia="en-GB"/>
-        </w:rPr>
-        <w:t>it needs not be a singleton but quite the opposite. We may want to instantiate an object of type CommunicationSetup more than once throughout the application for different sets of parties.</w:t>
-      </w:r>
-    </w:p>
-    <w:p>
-      <w:pPr>
-        <w:rPr>
-          <w:lang w:eastAsia="en-GB"/>
-        </w:rPr>
-      </w:pPr>
-    </w:p>
-    <w:p>
-      <w:pPr>
-        <w:rPr>
-          <w:rFonts w:asciiTheme="majorBidi" w:hAnsiTheme="majorBidi" w:cstheme="majorBidi"/>
-        </w:rPr>
-      </w:pPr>
-      <w:r>
-        <w:rPr>
-          <w:rFonts w:asciiTheme="majorBidi" w:hAnsiTheme="majorBidi" w:cstheme="majorBidi"/>
-        </w:rPr>
-        <w:lastRenderedPageBreak/>
+        </w:rPr>
         <w:t>An application requesting from CommunicationSetup to prepare for communication needs to provide the following information as input:</w:t>
       </w:r>
     </w:p>
@@ -6328,18 +6229,8 @@
           <w:sz w:val="24"/>
           <w:szCs w:val="24"/>
         </w:rPr>
-        <w:t xml:space="preserve"> of connecting success is </w:t>
-      </w:r>
-      <w:proofErr w:type="gramStart"/>
-      <w:r>
-        <w:rPr>
-          <w:rFonts w:asciiTheme="majorBidi" w:hAnsiTheme="majorBidi" w:cstheme="majorBidi"/>
-          <w:sz w:val="24"/>
-          <w:szCs w:val="24"/>
-        </w:rPr>
-        <w:t>required.</w:t>
-      </w:r>
-      <w:proofErr w:type="gramEnd"/>
+        <w:t xml:space="preserve"> of connecting success is required.</w:t>
+      </w:r>
     </w:p>
     <w:p>
       <w:pPr>
@@ -6378,6 +6269,46 @@
           <w:szCs w:val="24"/>
         </w:rPr>
       </w:pPr>
+      <w:r>
+        <w:rPr>
+          <w:rFonts w:asciiTheme="majorBidi" w:hAnsiTheme="majorBidi" w:cstheme="majorBidi"/>
+          <w:sz w:val="24"/>
+          <w:szCs w:val="24"/>
+        </w:rPr>
+        <w:t xml:space="preserve">What encryption and/or </w:t>
+      </w:r>
+      <w:proofErr w:type="spellStart"/>
+      <w:r>
+        <w:rPr>
+          <w:rFonts w:asciiTheme="majorBidi" w:hAnsiTheme="majorBidi" w:cstheme="majorBidi"/>
+          <w:sz w:val="24"/>
+          <w:szCs w:val="24"/>
+        </w:rPr>
+        <w:t>mac</w:t>
+      </w:r>
+      <w:proofErr w:type="spellEnd"/>
+      <w:r>
+        <w:rPr>
+          <w:rFonts w:asciiTheme="majorBidi" w:hAnsiTheme="majorBidi" w:cstheme="majorBidi"/>
+          <w:sz w:val="24"/>
+          <w:szCs w:val="24"/>
+        </w:rPr>
+        <w:t xml:space="preserve"> algorithm to use.</w:t>
+      </w:r>
+    </w:p>
+    <w:p>
+      <w:pPr>
+        <w:pStyle w:val="ListParagraph"/>
+        <w:numPr>
+          <w:ilvl w:val="0"/>
+          <w:numId w:val="3"/>
+        </w:numPr>
+        <w:rPr>
+          <w:rFonts w:asciiTheme="majorBidi" w:hAnsiTheme="majorBidi" w:cstheme="majorBidi"/>
+          <w:sz w:val="24"/>
+          <w:szCs w:val="24"/>
+        </w:rPr>
+      </w:pPr>
       <w:proofErr w:type="gramStart"/>
       <w:r>
         <w:rPr>
@@ -6448,7 +6379,7 @@
       <w:pPr>
         <w:pStyle w:val="Heading3"/>
       </w:pPr>
-      <w:bookmarkStart w:id="21" w:name="_Toc280795240"/>
+      <w:bookmarkStart w:id="21" w:name="_Toc285376139"/>
       <w:r>
         <w:t>Party</w:t>
       </w:r>
@@ -6456,19 +6387,23 @@
     </w:p>
     <w:p>
       <w:r>
-        <w:t>Each party is assigned an id. This id is unique and identical in the view of every other party.</w:t>
-      </w:r>
-    </w:p>
-    <w:p>
-      <w:r>
-        <w:t>The Party class has other relevant information such as the IP address and port to connect to or listen.</w:t>
+        <w:t>The Party class has information such as the IP address and port to connect to or listen.</w:t>
+      </w:r>
+      <w:r>
+        <w:t xml:space="preserve"> Since the Party is built by the outside application, the IP and port will be given as two separate items. When the CommunicationSetup gets the list of parties and prepares the data structure EstablishedConnections it converts the two items into an </w:t>
+      </w:r>
+      <w:r>
+        <w:t>InetSocketAddress, which</w:t>
+      </w:r>
+      <w:r>
+        <w:t xml:space="preserve"> will serve as the key to the map where all channels are saved. The IP and port define a unique party and it is assumed that every party gets the same list of participating parties from the respective calling applications. If the application wants to keep a serial id number for each party it can do so, but from the CommunicationSetup perspective the id is the combination of the IP address and port. </w:t>
       </w:r>
     </w:p>
     <w:p>
       <w:pPr>
         <w:pStyle w:val="Heading3"/>
       </w:pPr>
-      <w:bookmarkStart w:id="22" w:name="_Toc280795241"/>
+      <w:bookmarkStart w:id="22" w:name="_Toc285376140"/>
       <w:proofErr w:type="spellStart"/>
       <w:proofErr w:type="gramStart"/>
       <w:r>
@@ -6539,211 +6474,316 @@
     </w:p>
     <w:p>
       <w:pPr>
-        <w:pStyle w:val="Heading3"/>
-      </w:pPr>
-      <w:bookmarkStart w:id="23" w:name="_Toc280795242"/>
-      <w:r>
-        <w:t>EstablishedConnections</w:t>
-      </w:r>
-      <w:bookmarkEnd w:id="23"/>
-    </w:p>
-    <w:p>
-      <w:pPr>
-        <w:rPr>
-          <w:lang w:eastAsia="en-GB"/>
-        </w:rPr>
-      </w:pPr>
-      <w:r>
-        <w:rPr>
-          <w:lang w:eastAsia="en-GB"/>
-        </w:rPr>
-        <w:t>The CommunicationSetup class holds a container of connections of type</w:t>
-      </w:r>
-      <w:r>
-        <w:rPr>
-          <w:lang w:eastAsia="en-GB"/>
-        </w:rPr>
-        <w:t xml:space="preserve"> </w:t>
-      </w:r>
-      <w:r>
-        <w:rPr>
-          <w:lang w:eastAsia="en-GB"/>
-        </w:rPr>
-        <w:t>EstablishedConnections.</w:t>
-      </w:r>
-      <w:r>
-        <w:rPr>
-          <w:lang w:eastAsia="en-GB"/>
-        </w:rPr>
-        <w:t xml:space="preserve"> </w:t>
-      </w:r>
-      <w:r>
-        <w:rPr>
-          <w:lang w:eastAsia="en-GB"/>
-        </w:rPr>
-        <w:t>This container has a number of channels that can be in different states.</w:t>
-      </w:r>
-    </w:p>
-    <w:p>
-      <w:pPr>
-        <w:rPr>
-          <w:lang w:eastAsia="en-GB"/>
-        </w:rPr>
-      </w:pPr>
-      <w:r>
-        <w:rPr>
-          <w:lang w:eastAsia="en-GB"/>
-        </w:rPr>
-        <w:t xml:space="preserve">EstablishedConnections has regular operations of containers such as add and remove. It also has logical operations such as </w:t>
-      </w:r>
-      <w:proofErr w:type="spellStart"/>
-      <w:r>
-        <w:rPr>
-          <w:lang w:eastAsia="en-GB"/>
-        </w:rPr>
-        <w:t>areAllConnected</w:t>
-      </w:r>
-      <w:proofErr w:type="spellEnd"/>
-      <w:r>
-        <w:rPr>
-          <w:lang w:eastAsia="en-GB"/>
-        </w:rPr>
-        <w:t>.</w:t>
-      </w:r>
-    </w:p>
-    <w:p>
-      <w:pPr>
-        <w:rPr>
-          <w:lang w:eastAsia="en-GB"/>
-        </w:rPr>
-      </w:pPr>
-      <w:r>
-        <w:rPr>
-          <w:lang w:eastAsia="en-GB"/>
-        </w:rPr>
-        <w:t xml:space="preserve">At the end of the </w:t>
-      </w:r>
-      <w:r>
-        <w:rPr>
-          <w:lang w:eastAsia="en-GB"/>
-        </w:rPr>
-        <w:t>“</w:t>
-      </w:r>
-      <w:r>
-        <w:rPr>
-          <w:lang w:eastAsia="en-GB"/>
-        </w:rPr>
-        <w:t>prepare for communication</w:t>
-      </w:r>
-      <w:r>
-        <w:rPr>
-          <w:lang w:eastAsia="en-GB"/>
-        </w:rPr>
-        <w:t>”</w:t>
-      </w:r>
-      <w:r>
-        <w:rPr>
-          <w:lang w:eastAsia="en-GB"/>
-        </w:rPr>
-        <w:t xml:space="preserve"> method</w:t>
-      </w:r>
-      <w:r>
-        <w:rPr>
-          <w:lang w:eastAsia="en-GB"/>
-        </w:rPr>
-        <w:t>,</w:t>
-      </w:r>
-      <w:r>
-        <w:rPr>
-          <w:lang w:eastAsia="en-GB"/>
-        </w:rPr>
-        <w:t xml:space="preserve"> the calling application gets </w:t>
-      </w:r>
-      <w:r>
-        <w:rPr>
-          <w:lang w:eastAsia="en-GB"/>
-        </w:rPr>
-        <w:t xml:space="preserve">a map of connections in </w:t>
-      </w:r>
-      <w:r>
-        <w:rPr>
-          <w:lang w:eastAsia="en-GB"/>
-        </w:rPr>
-        <w:t xml:space="preserve">the EstablishedConnections object held by the CommunicationSetup. At this stage, all the channels in EstablishedConnections object need to be in READY state. It is possible that this object will be null if the “prepare for communication” did not succeed. </w:t>
-      </w:r>
-    </w:p>
-    <w:p>
-      <w:pPr>
-        <w:pStyle w:val="Heading3"/>
-        <w:rPr>
-          <w:lang w:eastAsia="en-GB"/>
-        </w:rPr>
-      </w:pPr>
-      <w:bookmarkStart w:id="24" w:name="_Toc280795243"/>
-      <w:r>
-        <w:rPr>
-          <w:lang w:eastAsia="en-GB"/>
-        </w:rPr>
-        <w:t>Channel</w:t>
-      </w:r>
-      <w:bookmarkEnd w:id="24"/>
-    </w:p>
-    <w:p>
-      <w:r>
-        <w:t xml:space="preserve">A connection will be </w:t>
-      </w:r>
-      <w:r>
-        <w:t xml:space="preserve">represented by a Channel class. We use the Decorator Design Pattern to implement different types of channels. A detailed </w:t>
-      </w:r>
-      <w:r>
-        <w:t>description can</w:t>
-      </w:r>
-      <w:r>
-        <w:t xml:space="preserve"> be found in the </w:t>
-      </w:r>
-      <w:hyperlink w:anchor="_Channel_(Decorator_Pattern)" w:history="1">
-        <w:r>
-          <w:rPr>
-            <w:rStyle w:val="Hyperlink"/>
-          </w:rPr>
-          <w:t>Class View</w:t>
-        </w:r>
-      </w:hyperlink>
-      <w:r>
-        <w:t xml:space="preserve"> section.</w:t>
-      </w:r>
-    </w:p>
-    <w:p>
-      <w:r>
-        <w:lastRenderedPageBreak/>
-        <w:t>In order to enforce the right usage of the Channel class we will restrict the ability to instantiate one, only to classes within the Communication Layer’s package. This means that the constructor of the channel will be unreachable from another</w:t>
-      </w:r>
-      <w:r>
-        <w:t xml:space="preserve"> package. However, the send, </w:t>
-      </w:r>
-      <w:r>
-        <w:t xml:space="preserve">receive </w:t>
-      </w:r>
-      <w:r>
-        <w:t xml:space="preserve">and close </w:t>
-      </w:r>
-      <w:r>
-        <w:t>function</w:t>
-      </w:r>
-      <w:r>
-        <w:t>s</w:t>
-      </w:r>
-      <w:r>
-        <w:t xml:space="preserve"> will be declared public, therefore allowing anyone holding a channel to be able to use them.</w:t>
-      </w:r>
-    </w:p>
-    <w:p>
-      <w:pPr>
+        <w:autoSpaceDE/>
+        <w:autoSpaceDN/>
+        <w:adjustRightInd/>
         <w:rPr>
           <w:b/>
           <w:bCs/>
           <w:sz w:val="26"/>
           <w:szCs w:val="18"/>
+        </w:rPr>
+      </w:pPr>
+      <w:bookmarkStart w:id="23" w:name="_Toc285376141"/>
+      <w:r>
+        <w:br w:type="page"/>
+      </w:r>
+    </w:p>
+    <w:p>
+      <w:pPr>
+        <w:pStyle w:val="Heading3"/>
+      </w:pPr>
+      <w:r>
+        <w:lastRenderedPageBreak/>
+        <w:t>EstablishedConnections</w:t>
+      </w:r>
+      <w:bookmarkEnd w:id="23"/>
+    </w:p>
+    <w:p>
+      <w:pPr>
+        <w:rPr>
+          <w:lang w:eastAsia="en-GB"/>
+        </w:rPr>
+      </w:pPr>
+      <w:r>
+        <w:rPr>
+          <w:lang w:eastAsia="en-GB"/>
+        </w:rPr>
+        <w:t>The CommunicationSetup class holds a container of type</w:t>
+      </w:r>
+      <w:r>
+        <w:rPr>
+          <w:lang w:eastAsia="en-GB"/>
+        </w:rPr>
+        <w:t xml:space="preserve"> </w:t>
+      </w:r>
+      <w:r>
+        <w:rPr>
+          <w:lang w:eastAsia="en-GB"/>
+        </w:rPr>
+        <w:t>EstablishedConnections</w:t>
+      </w:r>
+      <w:r>
+        <w:rPr>
+          <w:lang w:eastAsia="en-GB"/>
+        </w:rPr>
+        <w:t xml:space="preserve"> </w:t>
+      </w:r>
+      <w:r>
+        <w:rPr>
+          <w:lang w:eastAsia="en-GB"/>
+        </w:rPr>
+        <w:t>that</w:t>
+      </w:r>
+      <w:r>
+        <w:rPr>
+          <w:lang w:eastAsia="en-GB"/>
+        </w:rPr>
+        <w:t xml:space="preserve"> keeps track of the connections (channels) as they are being established</w:t>
+      </w:r>
+      <w:r>
+        <w:rPr>
+          <w:lang w:eastAsia="en-GB"/>
+        </w:rPr>
+        <w:t>.</w:t>
+      </w:r>
+      <w:r>
+        <w:rPr>
+          <w:lang w:eastAsia="en-GB"/>
+        </w:rPr>
+        <w:t xml:space="preserve"> </w:t>
+      </w:r>
+      <w:r>
+        <w:rPr>
+          <w:lang w:eastAsia="en-GB"/>
+        </w:rPr>
+        <w:t>This container has a number of channels that can be in different states.</w:t>
+      </w:r>
+    </w:p>
+    <w:p>
+      <w:pPr>
+        <w:rPr>
+          <w:lang w:eastAsia="en-GB"/>
+        </w:rPr>
+      </w:pPr>
+      <w:r>
+        <w:rPr>
+          <w:lang w:eastAsia="en-GB"/>
+        </w:rPr>
+        <w:t xml:space="preserve">EstablishedConnections has regular operations of containers such as add and remove. It also has logical operations such as </w:t>
+      </w:r>
+      <w:proofErr w:type="spellStart"/>
+      <w:r>
+        <w:rPr>
+          <w:lang w:eastAsia="en-GB"/>
+        </w:rPr>
+        <w:t>areAllConnected</w:t>
+      </w:r>
+      <w:proofErr w:type="spellEnd"/>
+      <w:r>
+        <w:rPr>
+          <w:lang w:eastAsia="en-GB"/>
+        </w:rPr>
+        <w:t>.</w:t>
+      </w:r>
+    </w:p>
+    <w:p>
+      <w:pPr>
+        <w:rPr>
+          <w:lang w:eastAsia="en-GB"/>
+        </w:rPr>
+      </w:pPr>
+      <w:r>
+        <w:rPr>
+          <w:lang w:eastAsia="en-GB"/>
+        </w:rPr>
+        <w:t xml:space="preserve">At the end of the </w:t>
+      </w:r>
+      <w:r>
+        <w:rPr>
+          <w:lang w:eastAsia="en-GB"/>
+        </w:rPr>
+        <w:t>“</w:t>
+      </w:r>
+      <w:r>
+        <w:rPr>
+          <w:lang w:eastAsia="en-GB"/>
+        </w:rPr>
+        <w:t>prepare for communication</w:t>
+      </w:r>
+      <w:r>
+        <w:rPr>
+          <w:lang w:eastAsia="en-GB"/>
+        </w:rPr>
+        <w:t>”</w:t>
+      </w:r>
+      <w:r>
+        <w:rPr>
+          <w:lang w:eastAsia="en-GB"/>
+        </w:rPr>
+        <w:t xml:space="preserve"> method</w:t>
+      </w:r>
+      <w:r>
+        <w:rPr>
+          <w:lang w:eastAsia="en-GB"/>
+        </w:rPr>
+        <w:t>,</w:t>
+      </w:r>
+      <w:r>
+        <w:rPr>
+          <w:lang w:eastAsia="en-GB"/>
+        </w:rPr>
+        <w:t xml:space="preserve"> the calling application </w:t>
+      </w:r>
+      <w:r>
+        <w:rPr>
+          <w:lang w:eastAsia="en-GB"/>
+        </w:rPr>
+        <w:t>receive</w:t>
+      </w:r>
+      <w:r>
+        <w:rPr>
+          <w:lang w:eastAsia="en-GB"/>
+        </w:rPr>
+        <w:t xml:space="preserve">s </w:t>
+      </w:r>
+      <w:r>
+        <w:rPr>
+          <w:lang w:eastAsia="en-GB"/>
+        </w:rPr>
+        <w:t xml:space="preserve">a map of connections in </w:t>
+      </w:r>
+      <w:r>
+        <w:rPr>
+          <w:lang w:eastAsia="en-GB"/>
+        </w:rPr>
+        <w:t xml:space="preserve">the EstablishedConnections object held by the CommunicationSetup. At this stage, all the channels in EstablishedConnections object need to be in READY state. It is possible that this object will be null if the “prepare for communication” did not succeed. </w:t>
+      </w:r>
+    </w:p>
+    <w:p>
+      <w:pPr>
+        <w:rPr>
+          <w:lang w:eastAsia="en-GB"/>
+        </w:rPr>
+      </w:pPr>
+      <w:r>
+        <w:rPr>
+          <w:lang w:eastAsia="en-GB"/>
+        </w:rPr>
+        <w:t xml:space="preserve">The key to the map is an object of type </w:t>
+      </w:r>
+      <w:proofErr w:type="spellStart"/>
+      <w:r>
+        <w:rPr>
+          <w:lang w:eastAsia="en-GB"/>
+        </w:rPr>
+        <w:t>InetSocketAddress</w:t>
+      </w:r>
+      <w:proofErr w:type="spellEnd"/>
+      <w:r>
+        <w:rPr>
+          <w:lang w:eastAsia="en-GB"/>
+        </w:rPr>
+        <w:t xml:space="preserve"> that holds the IP and the port. Since the IP and port are </w:t>
+      </w:r>
+      <w:r>
+        <w:rPr>
+          <w:lang w:eastAsia="en-GB"/>
+        </w:rPr>
+        <w:t>unique,</w:t>
+      </w:r>
+      <w:r>
+        <w:rPr>
+          <w:lang w:eastAsia="en-GB"/>
+        </w:rPr>
+        <w:t xml:space="preserve"> they define a unique </w:t>
+      </w:r>
+      <w:proofErr w:type="spellStart"/>
+      <w:r>
+        <w:rPr>
+          <w:lang w:eastAsia="en-GB"/>
+        </w:rPr>
+        <w:t>InetSocketAddress</w:t>
+      </w:r>
+      <w:proofErr w:type="spellEnd"/>
+      <w:r>
+        <w:rPr>
+          <w:lang w:eastAsia="en-GB"/>
+        </w:rPr>
+        <w:t xml:space="preserve"> that can serve as a key to the map.   </w:t>
+      </w:r>
+    </w:p>
+    <w:p>
+      <w:pPr>
+        <w:pStyle w:val="Heading3"/>
+        <w:rPr>
+          <w:lang w:eastAsia="en-GB"/>
+        </w:rPr>
+      </w:pPr>
+      <w:bookmarkStart w:id="24" w:name="_Toc285376142"/>
+      <w:r>
+        <w:rPr>
+          <w:lang w:eastAsia="en-GB"/>
+        </w:rPr>
+        <w:t>Channel</w:t>
+      </w:r>
+      <w:bookmarkEnd w:id="24"/>
+    </w:p>
+    <w:p>
+      <w:r>
+        <w:t xml:space="preserve">A connection will be </w:t>
+      </w:r>
+      <w:r>
+        <w:t xml:space="preserve">represented by a Channel class. We use the Decorator Design Pattern to implement different types of channels. A detailed </w:t>
+      </w:r>
+      <w:r>
+        <w:t>description can</w:t>
+      </w:r>
+      <w:r>
+        <w:t xml:space="preserve"> be found in the </w:t>
+      </w:r>
+      <w:hyperlink w:anchor="_Channel_(Decorator_Pattern)" w:history="1">
+        <w:r>
+          <w:rPr>
+            <w:rStyle w:val="Hyperlink"/>
+          </w:rPr>
+          <w:t>Class View</w:t>
+        </w:r>
+      </w:hyperlink>
+      <w:r>
+        <w:t xml:space="preserve"> section.</w:t>
+      </w:r>
+    </w:p>
+    <w:p>
+      <w:r>
+        <w:t>In order to enforce the right usage of the Channel class we will restrict the ability to instantiate one, only to classes within the Communication Layer’s package. This means that the constructor of the channel will be unreachable from another</w:t>
+      </w:r>
+      <w:r>
+        <w:t xml:space="preserve"> package. However, the send, </w:t>
+      </w:r>
+      <w:r>
+        <w:t xml:space="preserve">receive </w:t>
+      </w:r>
+      <w:r>
+        <w:t xml:space="preserve">and close </w:t>
+      </w:r>
+      <w:r>
+        <w:t>function</w:t>
+      </w:r>
+      <w:r>
+        <w:t>s</w:t>
+      </w:r>
+      <w:r>
+        <w:t xml:space="preserve"> will be declared public, therefore allowing anyone holding a channel to be able to use them.</w:t>
+      </w:r>
+    </w:p>
+    <w:p>
+      <w:pPr>
+        <w:rPr>
+          <w:b/>
+          <w:bCs/>
+          <w:sz w:val="26"/>
+          <w:szCs w:val="18"/>
           <w:lang w:eastAsia="en-GB"/>
         </w:rPr>
       </w:pPr>
@@ -6815,7 +6855,7 @@
           <w:lang w:eastAsia="en-GB"/>
         </w:rPr>
       </w:pPr>
-      <w:bookmarkStart w:id="25" w:name="_Toc280795244"/>
+      <w:bookmarkStart w:id="25" w:name="_Toc285376143"/>
       <w:r>
         <w:rPr>
           <w:lang w:eastAsia="en-GB"/>
@@ -6958,21 +6998,7 @@
         <w:rPr>
           <w:lang w:eastAsia="en-GB"/>
         </w:rPr>
-        <w:t xml:space="preserve">reaches the end of the </w:t>
-      </w:r>
-      <w:proofErr w:type="gramStart"/>
-      <w:r>
-        <w:rPr>
-          <w:lang w:eastAsia="en-GB"/>
-        </w:rPr>
-        <w:t>run(</w:t>
-      </w:r>
-      <w:proofErr w:type="gramEnd"/>
-      <w:r>
-        <w:rPr>
-          <w:lang w:eastAsia="en-GB"/>
-        </w:rPr>
-        <w:t xml:space="preserve">) function, returns from it and dies. </w:t>
+        <w:t xml:space="preserve">reaches the end of the run() function, returns from it and dies. </w:t>
       </w:r>
     </w:p>
     <w:p>
@@ -7006,6 +7032,14 @@
         </w:rPr>
         <w:t xml:space="preserve">Each party connects to other parties with higher ID number and </w:t>
       </w:r>
+      <w:r>
+        <w:rPr>
+          <w:rFonts w:asciiTheme="majorBidi" w:hAnsiTheme="majorBidi" w:cstheme="majorBidi"/>
+          <w:sz w:val="24"/>
+          <w:szCs w:val="24"/>
+        </w:rPr>
+        <w:t>*</w:t>
+      </w:r>
     </w:p>
     <w:p>
       <w:pPr>
@@ -7015,16 +7049,14 @@
           <w:numId w:val="14"/>
         </w:numPr>
       </w:pPr>
-      <w:proofErr w:type="gramStart"/>
       <w:r>
         <w:rPr>
           <w:rFonts w:asciiTheme="majorBidi" w:hAnsiTheme="majorBidi" w:cstheme="majorBidi"/>
           <w:sz w:val="24"/>
           <w:szCs w:val="24"/>
         </w:rPr>
-        <w:t>listens</w:t>
-      </w:r>
-      <w:proofErr w:type="gramEnd"/>
+        <w:t>Listens</w:t>
+      </w:r>
       <w:r>
         <w:rPr>
           <w:rFonts w:asciiTheme="majorBidi" w:hAnsiTheme="majorBidi" w:cstheme="majorBidi"/>
@@ -7034,7 +7066,23 @@
         <w:t xml:space="preserve"> to parties with lower ID number than its own</w:t>
       </w:r>
       <w:r>
-        <w:t xml:space="preserve">. </w:t>
+        <w:t>. *</w:t>
+      </w:r>
+    </w:p>
+    <w:p>
+      <w:pPr>
+        <w:pStyle w:val="ListParagraph"/>
+      </w:pPr>
+      <w:r>
+        <w:t xml:space="preserve">*The comparison will be performed based on the string representation of the </w:t>
+      </w:r>
+      <w:proofErr w:type="spellStart"/>
+      <w:r>
+        <w:t>InetSocketAddress</w:t>
+      </w:r>
+      <w:proofErr w:type="spellEnd"/>
+      <w:r>
+        <w:t xml:space="preserve"> object obtained from the IP and port of the party.</w:t>
       </w:r>
     </w:p>
     <w:p>
@@ -7049,6 +7097,7 @@
         </w:rPr>
       </w:pPr>
       <w:r>
+        <w:lastRenderedPageBreak/>
         <w:t xml:space="preserve">If it needs to connect to a higher up party, we call it </w:t>
       </w:r>
       <w:r>
@@ -7109,7 +7158,7 @@
           <w:lang w:eastAsia="en-GB"/>
         </w:rPr>
       </w:pPr>
-      <w:bookmarkStart w:id="26" w:name="_Toc280795245"/>
+      <w:bookmarkStart w:id="26" w:name="_Toc285376144"/>
       <w:r>
         <w:rPr>
           <w:lang w:eastAsia="en-GB"/>
@@ -7177,7 +7226,22 @@
         <w:rPr>
           <w:lang w:eastAsia="en-GB"/>
         </w:rPr>
-        <w:t>. We use here the Strategy Pattern to allow us to change the algorithm accordingly.</w:t>
+        <w:t xml:space="preserve">. We use here the </w:t>
+      </w:r>
+      <w:hyperlink w:anchor="_Strategy_Pattern" w:history="1">
+        <w:r>
+          <w:rPr>
+            <w:rStyle w:val="Hyperlink"/>
+            <w:lang w:eastAsia="en-GB"/>
+          </w:rPr>
+          <w:t>Strategy Pattern</w:t>
+        </w:r>
+      </w:hyperlink>
+      <w:r>
+        <w:rPr>
+          <w:lang w:eastAsia="en-GB"/>
+        </w:rPr>
+        <w:t xml:space="preserve"> to allow us to change the algorithm accordingly.</w:t>
       </w:r>
     </w:p>
     <w:p>
@@ -7318,43 +7382,6 @@
     <w:p>
       <w:pPr>
         <w:rPr>
-          <w:lang w:eastAsia="en-GB"/>
-        </w:rPr>
-      </w:pPr>
-      <w:r>
-        <w:rPr>
-          <w:lang w:eastAsia="en-GB"/>
-        </w:rPr>
-        <w:t xml:space="preserve">See pseudo-code section </w:t>
-      </w:r>
-      <w:hyperlink w:anchor="_Pseudo-code:" w:history="1">
-        <w:r>
-          <w:rPr>
-            <w:rStyle w:val="Hyperlink"/>
-            <w:lang w:eastAsia="en-GB"/>
-          </w:rPr>
-          <w:t>[5.3.2]</w:t>
-        </w:r>
-      </w:hyperlink>
-      <w:r>
-        <w:rPr>
-          <w:lang w:eastAsia="en-GB"/>
-        </w:rPr>
-        <w:t xml:space="preserve"> </w:t>
-      </w:r>
-      <w:r>
-        <w:rPr>
-          <w:lang w:eastAsia="en-GB"/>
-        </w:rPr>
-        <w:t>for the different algorithms.</w:t>
-      </w:r>
-    </w:p>
-    <w:p>
-      <w:pPr>
-        <w:autoSpaceDE/>
-        <w:autoSpaceDN/>
-        <w:adjustRightInd/>
-        <w:rPr>
           <w:b/>
           <w:bCs/>
           <w:sz w:val="26"/>
@@ -7362,12 +7389,32 @@
           <w:lang w:eastAsia="en-GB"/>
         </w:rPr>
       </w:pPr>
-      <w:bookmarkStart w:id="27" w:name="_Toc280795246"/>
-      <w:r>
-        <w:rPr>
-          <w:lang w:eastAsia="en-GB"/>
-        </w:rPr>
-        <w:br w:type="page"/>
+      <w:r>
+        <w:rPr>
+          <w:lang w:eastAsia="en-GB"/>
+        </w:rPr>
+        <w:t xml:space="preserve">See pseudo-code section </w:t>
+      </w:r>
+      <w:hyperlink w:anchor="_Pseudo-code:" w:history="1">
+        <w:r>
+          <w:rPr>
+            <w:rStyle w:val="Hyperlink"/>
+            <w:lang w:eastAsia="en-GB"/>
+          </w:rPr>
+          <w:t>[5.3.2]</w:t>
+        </w:r>
+      </w:hyperlink>
+      <w:r>
+        <w:rPr>
+          <w:lang w:eastAsia="en-GB"/>
+        </w:rPr>
+        <w:t xml:space="preserve"> </w:t>
+      </w:r>
+      <w:r>
+        <w:rPr>
+          <w:lang w:eastAsia="en-GB"/>
+        </w:rPr>
+        <w:t>for the different algorithms.</w:t>
       </w:r>
     </w:p>
     <w:p>
@@ -7377,11 +7424,11 @@
           <w:lang w:eastAsia="en-GB"/>
         </w:rPr>
       </w:pPr>
-      <w:r>
-        <w:rPr>
-          <w:lang w:eastAsia="en-GB"/>
-        </w:rPr>
-        <w:lastRenderedPageBreak/>
+      <w:bookmarkStart w:id="27" w:name="_Toc285376145"/>
+      <w:r>
+        <w:rPr>
+          <w:lang w:eastAsia="en-GB"/>
+        </w:rPr>
         <w:t>KeyExchangeProtocol</w:t>
       </w:r>
       <w:bookmarkEnd w:id="27"/>
@@ -7409,7 +7456,19 @@
         <w:rPr>
           <w:lang w:eastAsia="en-GB"/>
         </w:rPr>
-        <w:t>An instance of the chosen concrete class is passed to the CommunicationSetup. We will implement three options:</w:t>
+        <w:t xml:space="preserve">An instance of the chosen concrete class is passed to the CommunicationSetup. We will </w:t>
+      </w:r>
+      <w:r>
+        <w:rPr>
+          <w:lang w:eastAsia="en-GB"/>
+        </w:rPr>
+        <w:t xml:space="preserve">currently </w:t>
+      </w:r>
+      <w:r>
+        <w:rPr>
+          <w:lang w:eastAsia="en-GB"/>
+        </w:rPr>
+        <w:t>implement three options:</w:t>
       </w:r>
     </w:p>
     <w:p>
@@ -7450,8 +7509,17 @@
           <w:lang w:eastAsia="en-GB"/>
         </w:rPr>
       </w:pPr>
+      <w:proofErr w:type="gramStart"/>
+      <w:r>
+        <w:rPr>
+          <w:rFonts w:asciiTheme="majorBidi" w:hAnsiTheme="majorBidi" w:cstheme="majorBidi"/>
+          <w:sz w:val="24"/>
+          <w:szCs w:val="24"/>
+          <w:lang w:eastAsia="en-GB"/>
+        </w:rPr>
+        <w:t xml:space="preserve">Plain </w:t>
+      </w:r>
       <w:proofErr w:type="spellStart"/>
-      <w:proofErr w:type="gramStart"/>
       <w:r>
         <w:rPr>
           <w:rFonts w:asciiTheme="majorBidi" w:hAnsiTheme="majorBidi" w:cstheme="majorBidi"/>
@@ -7570,16 +7638,37 @@
     </w:p>
     <w:p>
       <w:pPr>
+        <w:autoSpaceDE/>
+        <w:autoSpaceDN/>
+        <w:adjustRightInd/>
+        <w:rPr>
+          <w:b/>
+          <w:bCs/>
+          <w:sz w:val="26"/>
+          <w:szCs w:val="18"/>
+          <w:lang w:eastAsia="en-GB"/>
+        </w:rPr>
+      </w:pPr>
+      <w:bookmarkStart w:id="28" w:name="_Toc285376146"/>
+      <w:r>
+        <w:rPr>
+          <w:lang w:eastAsia="en-GB"/>
+        </w:rPr>
+        <w:br w:type="page"/>
+      </w:r>
+    </w:p>
+    <w:p>
+      <w:pPr>
         <w:pStyle w:val="Heading3"/>
         <w:rPr>
           <w:lang w:eastAsia="en-GB"/>
         </w:rPr>
       </w:pPr>
-      <w:bookmarkStart w:id="28" w:name="_Toc280795247"/>
-      <w:r>
-        <w:rPr>
-          <w:lang w:eastAsia="en-GB"/>
-        </w:rPr>
+      <w:r>
+        <w:rPr>
+          <w:lang w:eastAsia="en-GB"/>
+        </w:rPr>
+        <w:lastRenderedPageBreak/>
         <w:t>Protocol Interface</w:t>
       </w:r>
       <w:bookmarkEnd w:id="28"/>
@@ -7618,7 +7707,34 @@
           <w:szCs w:val="24"/>
           <w:lang w:eastAsia="en-GB"/>
         </w:rPr>
-        <w:t>start()</w:t>
+        <w:t>start(</w:t>
+      </w:r>
+      <w:r>
+        <w:rPr>
+          <w:rFonts w:ascii="Times New Roman" w:eastAsia="Times New Roman" w:hAnsi="Times New Roman" w:cs="Times New Roman"/>
+          <w:sz w:val="24"/>
+          <w:szCs w:val="24"/>
+          <w:lang w:eastAsia="en-GB"/>
+        </w:rPr>
+        <w:t>ProtocolInput</w:t>
+      </w:r>
+      <w:r>
+        <w:rPr>
+          <w:rFonts w:ascii="Times New Roman" w:eastAsia="Times New Roman" w:hAnsi="Times New Roman" w:cs="Times New Roman"/>
+          <w:sz w:val="24"/>
+          <w:szCs w:val="24"/>
+          <w:lang w:eastAsia="en-GB"/>
+        </w:rPr>
+        <w:t>)</w:t>
+      </w:r>
+      <w:r>
+        <w:rPr>
+          <w:rFonts w:ascii="Times New Roman" w:eastAsia="Times New Roman" w:hAnsi="Times New Roman" w:cs="Times New Roman"/>
+          <w:sz w:val="24"/>
+          <w:szCs w:val="24"/>
+          <w:lang w:eastAsia="en-GB"/>
+        </w:rPr>
+        <w:t>; initialize input</w:t>
       </w:r>
     </w:p>
     <w:p>
@@ -7644,6 +7760,15 @@
         </w:rPr>
         <w:t>run()</w:t>
       </w:r>
+      <w:r>
+        <w:rPr>
+          <w:rFonts w:ascii="Times New Roman" w:eastAsia="Times New Roman" w:hAnsi="Times New Roman" w:cs="Times New Roman"/>
+          <w:sz w:val="24"/>
+          <w:szCs w:val="24"/>
+          <w:lang w:eastAsia="en-GB"/>
+        </w:rPr>
+        <w:t>; run the protocol</w:t>
+      </w:r>
     </w:p>
     <w:p>
       <w:pPr>
@@ -7688,35 +7813,93 @@
           <w:szCs w:val="24"/>
           <w:lang w:eastAsia="en-GB"/>
         </w:rPr>
-        <w:t>), returns an object of type Output.</w:t>
-      </w:r>
-    </w:p>
-    <w:p>
-      <w:pPr>
-        <w:rPr>
-          <w:lang w:eastAsia="en-GB"/>
-        </w:rPr>
-      </w:pPr>
-      <w:r>
-        <w:rPr>
-          <w:lang w:eastAsia="en-GB"/>
-        </w:rPr>
-        <w:t>Any necessary data has to be provided to the concrete protocol in its constructor. This data will be used inside the methods.</w:t>
-      </w:r>
-      <w:r>
-        <w:rPr>
-          <w:lang w:eastAsia="en-GB"/>
-        </w:rPr>
-        <w:t xml:space="preserve"> The output will be returned in an object of a class that implements the Output interface. Anything that needs to be returned as the output of a protocol has to implement the Output interface. </w:t>
+        <w:t>);</w:t>
+      </w:r>
+      <w:r>
+        <w:rPr>
+          <w:rFonts w:ascii="Times New Roman" w:eastAsia="Times New Roman" w:hAnsi="Times New Roman" w:cs="Times New Roman"/>
+          <w:sz w:val="24"/>
+          <w:szCs w:val="24"/>
+          <w:lang w:eastAsia="en-GB"/>
+        </w:rPr>
+        <w:t xml:space="preserve"> returns an object of type Output.</w:t>
+      </w:r>
+    </w:p>
+    <w:p>
+      <w:pPr>
+        <w:rPr>
+          <w:lang w:eastAsia="en-GB"/>
+        </w:rPr>
+      </w:pPr>
+      <w:r>
+        <w:rPr>
+          <w:lang w:eastAsia="en-GB"/>
+        </w:rPr>
+        <w:t xml:space="preserve">Any necessary data has to be provided to the concrete protocol in </w:t>
+      </w:r>
+      <w:r>
+        <w:rPr>
+          <w:lang w:eastAsia="en-GB"/>
+        </w:rPr>
+        <w:t xml:space="preserve">the </w:t>
       </w:r>
       <w:proofErr w:type="gramStart"/>
       <w:r>
         <w:rPr>
           <w:lang w:eastAsia="en-GB"/>
         </w:rPr>
-        <w:t>(Strong requirement?)</w:t>
+        <w:t>start(</w:t>
       </w:r>
       <w:proofErr w:type="gramEnd"/>
+      <w:r>
+        <w:rPr>
+          <w:lang w:eastAsia="en-GB"/>
+        </w:rPr>
+        <w:t>) function as an object of type ProtocolInput</w:t>
+      </w:r>
+      <w:r>
+        <w:rPr>
+          <w:lang w:eastAsia="en-GB"/>
+        </w:rPr>
+        <w:t>. This data will be used inside the methods.</w:t>
+      </w:r>
+      <w:r>
+        <w:rPr>
+          <w:lang w:eastAsia="en-GB"/>
+        </w:rPr>
+        <w:t xml:space="preserve"> </w:t>
+      </w:r>
+      <w:r>
+        <w:rPr>
+          <w:lang w:eastAsia="en-GB"/>
+        </w:rPr>
+        <w:t>Each protocol may have a specific type of ProtocolInput.</w:t>
+      </w:r>
+      <w:r>
+        <w:rPr>
+          <w:lang w:eastAsia="en-GB"/>
+        </w:rPr>
+        <w:t xml:space="preserve"> Having the data passed to the protocol object in the start() function allows for repeated runs of the protocol such that in between runs the state of the previous run can be saved and new data can be provided in phases.</w:t>
+      </w:r>
+      <w:r>
+        <w:rPr>
+          <w:lang w:eastAsia="en-GB"/>
+        </w:rPr>
+        <w:t xml:space="preserve">  </w:t>
+      </w:r>
+    </w:p>
+    <w:p>
+      <w:pPr>
+        <w:rPr>
+          <w:lang w:eastAsia="en-GB"/>
+        </w:rPr>
+      </w:pPr>
+      <w:r>
+        <w:rPr>
+          <w:lang w:eastAsia="en-GB"/>
+        </w:rPr>
+        <w:t>The output will be returned in an object of a class that implements the Output interface. Anything that needs to be returned as the output of a protocol has to implement the Output interface. (Strong requirement?)</w:t>
+      </w:r>
     </w:p>
     <w:p>
       <w:pPr>
@@ -7734,12 +7917,12 @@
         <w:lastRenderedPageBreak/>
         <w:t xml:space="preserve"> </w:t>
       </w:r>
-      <w:bookmarkStart w:id="29" w:name="_Toc280795248"/>
+      <w:bookmarkStart w:id="29" w:name="_Toc285376147"/>
       <w:r>
         <w:t>Concept of execution</w:t>
       </w:r>
-      <w:bookmarkEnd w:id="16"/>
       <w:bookmarkEnd w:id="17"/>
+      <w:bookmarkEnd w:id="18"/>
       <w:r>
         <w:t xml:space="preserve"> - Dynamic view</w:t>
       </w:r>
@@ -7752,7 +7935,7 @@
           <w:lang w:eastAsia="en-GB"/>
         </w:rPr>
       </w:pPr>
-      <w:bookmarkStart w:id="30" w:name="_Toc280795249"/>
+      <w:bookmarkStart w:id="30" w:name="_Toc285376148"/>
       <w:r>
         <w:rPr>
           <w:lang w:eastAsia="en-GB"/>
@@ -7829,7 +8012,7 @@
           <v:shape id="_x0000_i1025" type="#_x0000_t75" style="width:453.3pt;height:461.4pt" o:ole="">
             <v:imagedata r:id="rId10" o:title=""/>
           </v:shape>
-          <o:OLEObject Type="Embed" ProgID="Visio.Drawing.11" ShapeID="_x0000_i1025" DrawAspect="Content" ObjectID="_1354625760" r:id="rId11"/>
+          <o:OLEObject Type="Embed" ProgID="Visio.Drawing.11" ShapeID="_x0000_i1025" DrawAspect="Content" ObjectID="_1359375663" r:id="rId11"/>
         </w:object>
       </w:r>
       <w:r>
@@ -7957,7 +8140,7 @@
           <v:shape id="_x0000_i1026" type="#_x0000_t75" style="width:453.3pt;height:454.45pt" o:ole="">
             <v:imagedata r:id="rId12" o:title=""/>
           </v:shape>
-          <o:OLEObject Type="Embed" ProgID="Visio.Drawing.11" ShapeID="_x0000_i1026" DrawAspect="Content" ObjectID="_1354625761" r:id="rId13"/>
+          <o:OLEObject Type="Embed" ProgID="Visio.Drawing.11" ShapeID="_x0000_i1026" DrawAspect="Content" ObjectID="_1359375664" r:id="rId13"/>
         </w:object>
       </w:r>
     </w:p>
@@ -8002,7 +8185,7 @@
         </w:rPr>
       </w:pPr>
       <w:bookmarkStart w:id="31" w:name="_Pseudo-code:"/>
-      <w:bookmarkStart w:id="32" w:name="_Toc280795250"/>
+      <w:bookmarkStart w:id="32" w:name="_Toc285376149"/>
       <w:bookmarkEnd w:id="31"/>
       <w:r>
         <w:rPr>
@@ -8250,19 +8433,7 @@
           <w:rPr>
             <w:rStyle w:val="Hyperlink"/>
           </w:rPr>
-          <w:t>see 5</w:t>
-        </w:r>
-        <w:r>
-          <w:rPr>
-            <w:rStyle w:val="Hyperlink"/>
-          </w:rPr>
-          <w:t>.</w:t>
-        </w:r>
-        <w:r>
-          <w:rPr>
-            <w:rStyle w:val="Hyperlink"/>
-          </w:rPr>
-          <w:t>3.2.</w:t>
+          <w:t>see 5.3.2.</w:t>
         </w:r>
         <w:r>
           <w:rPr>
@@ -8297,31 +8468,20 @@
         <w:t>.</w:t>
       </w:r>
       <w:r>
-        <w:t xml:space="preserve"> </w:t>
-      </w:r>
-      <w:proofErr w:type="gramStart"/>
-      <w:r>
-        <w:t>The key is the IP of the Party</w:t>
-      </w:r>
-      <w:proofErr w:type="gramEnd"/>
-      <w:r>
-        <w:t xml:space="preserve">, </w:t>
-      </w:r>
-      <w:proofErr w:type="gramStart"/>
-      <w:r>
-        <w:t>the value is the channel</w:t>
-      </w:r>
-      <w:proofErr w:type="gramEnd"/>
-      <w:r>
-        <w:t xml:space="preserve">. </w:t>
-      </w:r>
-    </w:p>
-    <w:p>
-      <w:pPr>
-        <w:rPr>
-          <w:lang w:val="en-GB"/>
-        </w:rPr>
-      </w:pPr>
+        <w:t xml:space="preserve"> The key </w:t>
+      </w:r>
+      <w:r>
+        <w:t xml:space="preserve">to the map </w:t>
+      </w:r>
+      <w:r>
+        <w:t>is the IP of the Party</w:t>
+      </w:r>
+      <w:r>
+        <w:t xml:space="preserve"> and</w:t>
+      </w:r>
+      <w:r>
+        <w:t xml:space="preserve"> the value is the channel. </w:t>
+      </w:r>
     </w:p>
     <w:p>
       <w:pPr>
@@ -8496,20 +8656,19 @@
           <w:numId w:val="19"/>
         </w:numPr>
       </w:pPr>
-      <w:r>
-        <w:t xml:space="preserve">Add channel to </w:t>
+      <w:proofErr w:type="gramStart"/>
+      <w:r>
+        <w:t xml:space="preserve">Instantiate a </w:t>
       </w:r>
       <w:proofErr w:type="spellStart"/>
       <w:r>
-        <w:t>CommunicationsSetup’s</w:t>
+        <w:t>KeyExchangeOutput</w:t>
       </w:r>
       <w:proofErr w:type="spellEnd"/>
       <w:r>
-        <w:t xml:space="preserve"> EstablishedConnections member</w:t>
-      </w:r>
-      <w:r>
-        <w:t>.</w:t>
-      </w:r>
+        <w:t xml:space="preserve"> object.</w:t>
+      </w:r>
+      <w:proofErr w:type="gramEnd"/>
     </w:p>
     <w:p>
       <w:pPr>
@@ -8520,50 +8679,18 @@
         </w:numPr>
       </w:pPr>
       <w:r>
-        <w:t xml:space="preserve">Start a </w:t>
-      </w:r>
-      <w:r>
-        <w:t>SecuringConnectionT</w:t>
-      </w:r>
-      <w:r>
-        <w:t xml:space="preserve">hread with the following data: the channel, </w:t>
-      </w:r>
-      <w:r>
-        <w:t>IP</w:t>
-      </w:r>
-      <w:r>
-        <w:t xml:space="preserve">, port to connect to, and </w:t>
+        <w:t xml:space="preserve">Add channel to </w:t>
       </w:r>
       <w:proofErr w:type="spellStart"/>
       <w:r>
-        <w:t>doConnect</w:t>
+        <w:t>CommunicationsSetup’s</w:t>
       </w:r>
       <w:proofErr w:type="spellEnd"/>
       <w:r>
-        <w:t xml:space="preserve"> set to TRUE</w:t>
+        <w:t xml:space="preserve"> EstablishedConnections member</w:t>
       </w:r>
       <w:r>
         <w:t>.</w:t>
-      </w:r>
-      <w:r>
-        <w:t xml:space="preserve"> (see </w:t>
-      </w:r>
-      <w:hyperlink w:anchor="_In_SecuringConnectionThread::run_do" w:history="1">
-        <w:r>
-          <w:rPr>
-            <w:rStyle w:val="Hyperlink"/>
-          </w:rPr>
-          <w:t>5.3.2.</w:t>
-        </w:r>
-        <w:r>
-          <w:rPr>
-            <w:rStyle w:val="Hyperlink"/>
-          </w:rPr>
-          <w:t>7</w:t>
-        </w:r>
-      </w:hyperlink>
-      <w:r>
-        <w:t>)</w:t>
       </w:r>
     </w:p>
     <w:p>
@@ -8575,6 +8702,101 @@
         </w:numPr>
       </w:pPr>
       <w:r>
+        <w:t>Start a</w:t>
+      </w:r>
+      <w:r>
+        <w:t xml:space="preserve"> SecuringConnectionT</w:t>
+      </w:r>
+      <w:r>
+        <w:t xml:space="preserve">hread </w:t>
+      </w:r>
+      <w:r>
+        <w:t xml:space="preserve">with the following data: the channel, </w:t>
+      </w:r>
+      <w:r>
+        <w:t xml:space="preserve">the </w:t>
+      </w:r>
+      <w:proofErr w:type="spellStart"/>
+      <w:r>
+        <w:t>keyEchangeOutput</w:t>
+      </w:r>
+      <w:proofErr w:type="spellEnd"/>
+      <w:r>
+        <w:t xml:space="preserve">, </w:t>
+      </w:r>
+      <w:r>
+        <w:t>IP</w:t>
+      </w:r>
+      <w:r>
+        <w:t xml:space="preserve">, port to connect to, and </w:t>
+      </w:r>
+      <w:proofErr w:type="spellStart"/>
+      <w:r>
+        <w:t>doConnect</w:t>
+      </w:r>
+      <w:proofErr w:type="spellEnd"/>
+      <w:r>
+        <w:t xml:space="preserve"> </w:t>
+      </w:r>
+      <w:proofErr w:type="gramStart"/>
+      <w:r>
+        <w:t xml:space="preserve">set </w:t>
+      </w:r>
+      <w:r>
+        <w:t xml:space="preserve"> </w:t>
+      </w:r>
+      <w:r>
+        <w:t>to</w:t>
+      </w:r>
+      <w:proofErr w:type="gramEnd"/>
+      <w:r>
+        <w:t xml:space="preserve"> TRUE</w:t>
+      </w:r>
+      <w:r>
+        <w:t>.</w:t>
+      </w:r>
+      <w:r>
+        <w:t xml:space="preserve"> (see </w:t>
+      </w:r>
+      <w:hyperlink w:anchor="_In_SecuringConnectionThread::run_do_1" w:history="1">
+        <w:r>
+          <w:rPr>
+            <w:rStyle w:val="Hyperlink"/>
+          </w:rPr>
+          <w:t>5.3</w:t>
+        </w:r>
+        <w:r>
+          <w:rPr>
+            <w:rStyle w:val="Hyperlink"/>
+          </w:rPr>
+          <w:t>.</w:t>
+        </w:r>
+        <w:r>
+          <w:rPr>
+            <w:rStyle w:val="Hyperlink"/>
+          </w:rPr>
+          <w:t>2.</w:t>
+        </w:r>
+        <w:r>
+          <w:rPr>
+            <w:rStyle w:val="Hyperlink"/>
+          </w:rPr>
+          <w:t>7</w:t>
+        </w:r>
+      </w:hyperlink>
+      <w:r>
+        <w:t>)</w:t>
+      </w:r>
+    </w:p>
+    <w:p>
+      <w:pPr>
+        <w:pStyle w:val="ListParagraph"/>
+        <w:numPr>
+          <w:ilvl w:val="1"/>
+          <w:numId w:val="19"/>
+        </w:numPr>
+      </w:pPr>
+      <w:r>
         <w:t xml:space="preserve">Add thread to </w:t>
       </w:r>
       <w:proofErr w:type="spellStart"/>
@@ -8623,20 +8845,19 @@
           <w:numId w:val="19"/>
         </w:numPr>
       </w:pPr>
-      <w:r>
-        <w:t xml:space="preserve">Add channel to </w:t>
+      <w:proofErr w:type="gramStart"/>
+      <w:r>
+        <w:t xml:space="preserve">Instantiate a </w:t>
       </w:r>
       <w:proofErr w:type="spellStart"/>
       <w:r>
-        <w:t>CommunicationsSetup’s</w:t>
+        <w:t>KeyExchangeOutput</w:t>
       </w:r>
       <w:proofErr w:type="spellEnd"/>
       <w:r>
-        <w:t xml:space="preserve"> EstablishedConnections member</w:t>
-      </w:r>
-      <w:r>
-        <w:t>.</w:t>
-      </w:r>
+        <w:t xml:space="preserve"> object.</w:t>
+      </w:r>
+      <w:proofErr w:type="gramEnd"/>
     </w:p>
     <w:p>
       <w:pPr>
@@ -8647,18 +8868,18 @@
         </w:numPr>
       </w:pPr>
       <w:r>
-        <w:t>Ad</w:t>
-      </w:r>
-      <w:r>
-        <w:t xml:space="preserve">d channel to a local map to be sent to </w:t>
+        <w:t xml:space="preserve">Add channel to </w:t>
       </w:r>
       <w:proofErr w:type="spellStart"/>
       <w:r>
-        <w:t>ListeningThread</w:t>
+        <w:t>CommunicationsSetup’s</w:t>
       </w:r>
       <w:proofErr w:type="spellEnd"/>
       <w:r>
-        <w:t>. (Key = IP, Value = channel).</w:t>
+        <w:t xml:space="preserve"> EstablishedConnections member</w:t>
+      </w:r>
+      <w:r>
+        <w:t>.</w:t>
       </w:r>
     </w:p>
     <w:p>
@@ -8670,48 +8891,18 @@
         </w:numPr>
       </w:pPr>
       <w:r>
-        <w:t xml:space="preserve">Create and do </w:t>
-      </w:r>
-      <w:r>
-        <w:rPr>
-          <w:b/>
-          <w:bCs/>
-        </w:rPr>
-        <w:t>not start</w:t>
-      </w:r>
-      <w:r>
-        <w:t xml:space="preserve"> a connecting thread with the following data: the channel, </w:t>
-      </w:r>
-      <w:r>
-        <w:t>IP</w:t>
-      </w:r>
-      <w:r>
-        <w:t xml:space="preserve">, port to connect to, and </w:t>
+        <w:t>Ad</w:t>
+      </w:r>
+      <w:r>
+        <w:t xml:space="preserve">d channel to a local map to be sent to </w:t>
       </w:r>
       <w:proofErr w:type="spellStart"/>
       <w:r>
-        <w:t>doConnect</w:t>
+        <w:t>ListeningThread</w:t>
       </w:r>
       <w:proofErr w:type="spellEnd"/>
       <w:r>
-        <w:t xml:space="preserve"> set to FALSE</w:t>
-      </w:r>
-      <w:r>
-        <w:t>.</w:t>
-      </w:r>
-      <w:r>
-        <w:t xml:space="preserve"> (see </w:t>
-      </w:r>
-      <w:hyperlink w:anchor="_In_ConnectingThread::run_do:" w:history="1">
-        <w:r>
-          <w:rPr>
-            <w:rStyle w:val="Hyperlink"/>
-          </w:rPr>
-          <w:t>5.3.2.5</w:t>
-        </w:r>
-      </w:hyperlink>
-      <w:r>
-        <w:t>)</w:t>
+        <w:t>. (Key = IP, Value = channel).</w:t>
       </w:r>
     </w:p>
     <w:p>
@@ -8723,18 +8914,89 @@
         </w:numPr>
       </w:pPr>
       <w:r>
-        <w:t xml:space="preserve">Add thread to </w:t>
+        <w:t xml:space="preserve">Create and do </w:t>
+      </w:r>
+      <w:r>
+        <w:rPr>
+          <w:b/>
+          <w:bCs/>
+        </w:rPr>
+        <w:t>not start</w:t>
+      </w:r>
+      <w:r>
+        <w:t xml:space="preserve"> a </w:t>
+      </w:r>
+      <w:r>
+        <w:t>SecuringConnectionT</w:t>
+      </w:r>
+      <w:r>
+        <w:t>hread</w:t>
+      </w:r>
+      <w:r>
+        <w:t xml:space="preserve"> </w:t>
+      </w:r>
+      <w:r>
+        <w:t>with the following data: the channel,</w:t>
+      </w:r>
+      <w:r>
+        <w:t xml:space="preserve"> </w:t>
+      </w:r>
+      <w:r>
+        <w:t xml:space="preserve">the </w:t>
       </w:r>
       <w:proofErr w:type="spellStart"/>
       <w:r>
-        <w:t>t</w:t>
-      </w:r>
-      <w:r>
-        <w:t>hreadsVector</w:t>
+        <w:t>keyEchangeOutput</w:t>
       </w:r>
       <w:proofErr w:type="spellEnd"/>
       <w:r>
+        <w:t>,</w:t>
+      </w:r>
+      <w:r>
+        <w:t xml:space="preserve"> </w:t>
+      </w:r>
+      <w:r>
+        <w:t>IP</w:t>
+      </w:r>
+      <w:r>
+        <w:t xml:space="preserve">, port to connect to, and </w:t>
+      </w:r>
+      <w:proofErr w:type="spellStart"/>
+      <w:r>
+        <w:t>doConnect</w:t>
+      </w:r>
+      <w:proofErr w:type="spellEnd"/>
+      <w:r>
+        <w:t xml:space="preserve"> set to FALSE</w:t>
+      </w:r>
+      <w:r>
         <w:t>.</w:t>
+      </w:r>
+      <w:r>
+        <w:t xml:space="preserve"> (see </w:t>
+      </w:r>
+      <w:hyperlink w:anchor="_In_SecuringConnectionThread::run_do_1" w:history="1">
+        <w:r>
+          <w:rPr>
+            <w:rStyle w:val="Hyperlink"/>
+          </w:rPr>
+          <w:t>5</w:t>
+        </w:r>
+        <w:r>
+          <w:rPr>
+            <w:rStyle w:val="Hyperlink"/>
+          </w:rPr>
+          <w:t>.</w:t>
+        </w:r>
+        <w:r>
+          <w:rPr>
+            <w:rStyle w:val="Hyperlink"/>
+          </w:rPr>
+          <w:t>3.2.7</w:t>
+        </w:r>
+      </w:hyperlink>
+      <w:r>
+        <w:t>)</w:t>
       </w:r>
     </w:p>
     <w:p>
@@ -8746,6 +9008,29 @@
         </w:numPr>
       </w:pPr>
       <w:r>
+        <w:t xml:space="preserve">Add thread to </w:t>
+      </w:r>
+      <w:proofErr w:type="spellStart"/>
+      <w:r>
+        <w:t>t</w:t>
+      </w:r>
+      <w:r>
+        <w:t>hreadsVector</w:t>
+      </w:r>
+      <w:proofErr w:type="spellEnd"/>
+      <w:r>
+        <w:t>.</w:t>
+      </w:r>
+    </w:p>
+    <w:p>
+      <w:pPr>
+        <w:pStyle w:val="ListParagraph"/>
+        <w:numPr>
+          <w:ilvl w:val="1"/>
+          <w:numId w:val="19"/>
+        </w:numPr>
+      </w:pPr>
+      <w:r>
         <w:t xml:space="preserve">Add thread to a local vector to be sent to </w:t>
       </w:r>
       <w:proofErr w:type="spellStart"/>
@@ -8766,6 +9051,19 @@
         </w:numPr>
       </w:pPr>
       <w:r>
+        <w:t>If there are any DOWN connections:</w:t>
+      </w:r>
+    </w:p>
+    <w:p>
+      <w:pPr>
+        <w:pStyle w:val="ListParagraph"/>
+        <w:numPr>
+          <w:ilvl w:val="1"/>
+          <w:numId w:val="19"/>
+        </w:numPr>
+      </w:pPr>
+      <w:r>
+        <w:lastRenderedPageBreak/>
         <w:t>Start a listening thread with the following data: map of channels, vector of connecting thread</w:t>
       </w:r>
       <w:r>
@@ -8790,12 +9088,33 @@
         <w:ind w:left="1211"/>
       </w:pPr>
       <w:r>
+        <w:t>*</w:t>
+      </w:r>
+      <w:r>
+        <w:t xml:space="preserve">Question: Is it possible that </w:t>
+      </w:r>
+      <w:r>
+        <w:t xml:space="preserve">no KEP is specified yet the security level is higher than plain? </w:t>
+      </w:r>
+    </w:p>
+    <w:p>
+      <w:pPr>
+        <w:pStyle w:val="ListParagraph"/>
+        <w:ind w:left="1211"/>
+      </w:pPr>
+      <w:r>
         <w:rPr>
           <w:i/>
           <w:iCs/>
         </w:rPr>
-        <w:lastRenderedPageBreak/>
         <w:t>Note</w:t>
+      </w:r>
+      <w:r>
+        <w:rPr>
+          <w:i/>
+          <w:iCs/>
+        </w:rPr>
+        <w:t xml:space="preserve"> 1</w:t>
       </w:r>
       <w:r>
         <w:t>: All threads have to be held in CommunicationSetup::</w:t>
@@ -8814,9 +9133,20 @@
         <w:pStyle w:val="ListParagraph"/>
         <w:ind w:left="1211"/>
       </w:pPr>
-    </w:p>
-    <w:p/>
-    <w:p/>
+      <w:r>
+        <w:rPr>
+          <w:i/>
+          <w:iCs/>
+        </w:rPr>
+        <w:t>Note 2</w:t>
+      </w:r>
+      <w:r>
+        <w:t>:</w:t>
+      </w:r>
+      <w:r>
+        <w:t xml:space="preserve"> Since the establish connection step is performed inside the threads each connection is independent. Therefore, the timeout does not influence connections that were established but only those that are stuck.</w:t>
+      </w:r>
+    </w:p>
     <w:p>
       <w:pPr>
         <w:pStyle w:val="Heading4"/>
@@ -9140,7 +9470,10 @@
         </w:numPr>
       </w:pPr>
       <w:r>
-        <w:t xml:space="preserve">If encrypted, decorate the channel with </w:t>
+        <w:t>If encrypted, decorate the c</w:t>
+      </w:r>
+      <w:r>
+        <w:t xml:space="preserve">hannel with </w:t>
       </w:r>
       <w:proofErr w:type="spellStart"/>
       <w:r>
@@ -9148,8 +9481,21 @@
       </w:r>
       <w:proofErr w:type="spellEnd"/>
       <w:r>
-        <w:t>,</w:t>
-      </w:r>
+        <w:t xml:space="preserve">; use </w:t>
+      </w:r>
+      <w:proofErr w:type="spellStart"/>
+      <w:r>
+        <w:t>encKey</w:t>
+      </w:r>
+      <w:proofErr w:type="spellEnd"/>
+      <w:r>
+        <w:t xml:space="preserve"> obtained in </w:t>
+      </w:r>
+      <w:proofErr w:type="spellStart"/>
+      <w:r>
+        <w:t>KeyExchangeOutput</w:t>
+      </w:r>
+      <w:proofErr w:type="spellEnd"/>
     </w:p>
     <w:p>
       <w:pPr>
@@ -9160,7 +9506,10 @@
         </w:numPr>
       </w:pPr>
       <w:r>
-        <w:t xml:space="preserve">If authenticated, decorate the channel with </w:t>
+        <w:t>If authenticated, decorate the ch</w:t>
+      </w:r>
+      <w:r>
+        <w:t xml:space="preserve">annel with </w:t>
       </w:r>
       <w:proofErr w:type="spellStart"/>
       <w:r>
@@ -9168,8 +9517,21 @@
       </w:r>
       <w:proofErr w:type="spellEnd"/>
       <w:r>
-        <w:t>,</w:t>
-      </w:r>
+        <w:t xml:space="preserve">; use </w:t>
+      </w:r>
+      <w:proofErr w:type="spellStart"/>
+      <w:r>
+        <w:t>macKey</w:t>
+      </w:r>
+      <w:proofErr w:type="spellEnd"/>
+      <w:r>
+        <w:t xml:space="preserve"> obtained in </w:t>
+      </w:r>
+      <w:proofErr w:type="spellStart"/>
+      <w:r>
+        <w:t>KeyExchangeOutput</w:t>
+      </w:r>
+      <w:proofErr w:type="spellEnd"/>
     </w:p>
     <w:p>
       <w:pPr>
@@ -9196,8 +9558,29 @@
       </w:r>
       <w:proofErr w:type="spellEnd"/>
       <w:r>
-        <w:t>.</w:t>
-      </w:r>
+        <w:t xml:space="preserve">; use </w:t>
+      </w:r>
+      <w:proofErr w:type="spellStart"/>
+      <w:r>
+        <w:t>encKey</w:t>
+      </w:r>
+      <w:proofErr w:type="spellEnd"/>
+      <w:r>
+        <w:t xml:space="preserve"> and </w:t>
+      </w:r>
+      <w:proofErr w:type="spellStart"/>
+      <w:r>
+        <w:t>macKey</w:t>
+      </w:r>
+      <w:proofErr w:type="spellEnd"/>
+      <w:r>
+        <w:t xml:space="preserve"> obtained in </w:t>
+      </w:r>
+      <w:proofErr w:type="spellStart"/>
+      <w:r>
+        <w:t>KeyExchangeOutput</w:t>
+      </w:r>
+      <w:proofErr w:type="spellEnd"/>
     </w:p>
     <w:p>
       <w:pPr>
@@ -9216,13 +9599,31 @@
     </w:p>
     <w:p>
       <w:pPr>
-        <w:pStyle w:val="Heading4"/>
+        <w:autoSpaceDE/>
+        <w:autoSpaceDN/>
+        <w:adjustRightInd/>
+        <w:rPr>
+          <w:b/>
+          <w:bCs/>
+          <w:szCs w:val="22"/>
+        </w:rPr>
       </w:pPr>
       <w:bookmarkStart w:id="37" w:name="_In_ConnectingThread::run_do:"/>
       <w:bookmarkStart w:id="38" w:name="_In_SecuringConnectionThread::run_do"/>
       <w:bookmarkEnd w:id="37"/>
       <w:bookmarkEnd w:id="38"/>
       <w:r>
+        <w:br w:type="page"/>
+      </w:r>
+    </w:p>
+    <w:p>
+      <w:pPr>
+        <w:pStyle w:val="Heading4"/>
+      </w:pPr>
+      <w:bookmarkStart w:id="39" w:name="_In_SecuringConnectionThread::run_do_1"/>
+      <w:bookmarkEnd w:id="39"/>
+      <w:r>
+        <w:lastRenderedPageBreak/>
         <w:t xml:space="preserve">In </w:t>
       </w:r>
       <w:r>
@@ -9314,7 +9715,13 @@
           <w:rPr>
             <w:rStyle w:val="Hyperlink"/>
           </w:rPr>
-          <w:t>5.3.2.</w:t>
+          <w:t>5.3.2</w:t>
+        </w:r>
+        <w:r>
+          <w:rPr>
+            <w:rStyle w:val="Hyperlink"/>
+          </w:rPr>
+          <w:t>.</w:t>
         </w:r>
         <w:r>
           <w:rPr>
@@ -9411,6 +9818,48 @@
         </w:numPr>
       </w:pPr>
       <w:r>
+        <w:t xml:space="preserve">Update the </w:t>
+      </w:r>
+      <w:proofErr w:type="spellStart"/>
+      <w:r>
+        <w:t>keyExchangeOutput</w:t>
+      </w:r>
+      <w:proofErr w:type="spellEnd"/>
+      <w:r>
+        <w:t xml:space="preserve"> with</w:t>
+      </w:r>
+      <w:r>
+        <w:t xml:space="preserve"> the </w:t>
+      </w:r>
+      <w:r>
+        <w:t xml:space="preserve">resulting </w:t>
+      </w:r>
+      <w:proofErr w:type="spellStart"/>
+      <w:r>
+        <w:t>encKey</w:t>
+      </w:r>
+      <w:proofErr w:type="spellEnd"/>
+      <w:r>
+        <w:t xml:space="preserve"> and </w:t>
+      </w:r>
+      <w:proofErr w:type="spellStart"/>
+      <w:r>
+        <w:t>macKey</w:t>
+      </w:r>
+      <w:proofErr w:type="spellEnd"/>
+      <w:r>
+        <w:t>.</w:t>
+      </w:r>
+    </w:p>
+    <w:p>
+      <w:pPr>
+        <w:pStyle w:val="ListParagraph"/>
+        <w:numPr>
+          <w:ilvl w:val="1"/>
+          <w:numId w:val="11"/>
+        </w:numPr>
+      </w:pPr>
+      <w:r>
         <w:t xml:space="preserve">Set </w:t>
       </w:r>
       <w:proofErr w:type="gramStart"/>
@@ -9427,15 +9876,9 @@
     </w:p>
     <w:p>
       <w:pPr>
-        <w:autoSpaceDE/>
-        <w:autoSpaceDN/>
-        <w:adjustRightInd/>
-      </w:pPr>
-      <w:r>
-        <w:br w:type="page"/>
-      </w:r>
-      <w:r>
-        <w:lastRenderedPageBreak/>
+        <w:pStyle w:val="Heading4"/>
+      </w:pPr>
+      <w:r>
         <w:t xml:space="preserve">In </w:t>
       </w:r>
       <w:proofErr w:type="spellStart"/>
@@ -9663,8 +10106,8 @@
       <w:pPr>
         <w:pStyle w:val="Heading4"/>
       </w:pPr>
-      <w:bookmarkStart w:id="39" w:name="_In_Channel::connect_do"/>
-      <w:bookmarkEnd w:id="39"/>
+      <w:bookmarkStart w:id="40" w:name="_In_Channel::connect_do"/>
+      <w:bookmarkEnd w:id="40"/>
       <w:r>
         <w:t>In Channel::connect do</w:t>
       </w:r>
@@ -9755,54 +10198,34 @@
     </w:p>
     <w:p>
       <w:pPr>
+        <w:autoSpaceDE/>
+        <w:autoSpaceDN/>
+        <w:adjustRightInd/>
+        <w:rPr>
+          <w:b/>
+          <w:bCs/>
+          <w:szCs w:val="22"/>
+        </w:rPr>
+      </w:pPr>
+      <w:r>
+        <w:br w:type="page"/>
+      </w:r>
+    </w:p>
+    <w:p>
+      <w:pPr>
         <w:pStyle w:val="Heading4"/>
       </w:pPr>
       <w:r>
-        <w:t xml:space="preserve">In </w:t>
+        <w:lastRenderedPageBreak/>
+        <w:t xml:space="preserve">In constructor of </w:t>
       </w:r>
       <w:proofErr w:type="spellStart"/>
       <w:r>
-        <w:t>Encrypted</w:t>
-      </w:r>
-      <w:r>
-        <w:t>Channel</w:t>
+        <w:t>EncryptedChannel</w:t>
       </w:r>
       <w:proofErr w:type="spellEnd"/>
       <w:r>
-        <w:t>::</w:t>
-      </w:r>
-      <w:r>
-        <w:t>send</w:t>
-      </w:r>
-      <w:r>
         <w:t xml:space="preserve"> do:</w:t>
-      </w:r>
-    </w:p>
-    <w:p>
-      <w:pPr>
-        <w:pStyle w:val="ListParagraph"/>
-        <w:ind w:left="1211"/>
-      </w:pPr>
-      <w:r>
-        <w:t>P</w:t>
-      </w:r>
-      <w:r>
-        <w:t>repare the message according to the level of security and then call the send</w:t>
-      </w:r>
-      <w:r>
-        <w:t xml:space="preserve"> </w:t>
-      </w:r>
-      <w:r>
-        <w:t>function of the underlying channel</w:t>
-      </w:r>
-      <w:r>
-        <w:t xml:space="preserve"> </w:t>
-      </w:r>
-      <w:r>
-        <w:t>i</w:t>
-      </w:r>
-      <w:r>
-        <w:t>n the following way:</w:t>
       </w:r>
     </w:p>
     <w:p>
@@ -9814,7 +10237,75 @@
         </w:numPr>
       </w:pPr>
       <w:r>
-        <w:t>Encrypt the message using the algorithm and keys specified in the channel.</w:t>
+        <w:t xml:space="preserve">Instantiate an encryption object </w:t>
+      </w:r>
+      <w:proofErr w:type="gramStart"/>
+      <w:r>
+        <w:t>( this</w:t>
+      </w:r>
+      <w:proofErr w:type="gramEnd"/>
+      <w:r>
+        <w:t xml:space="preserve"> will be more defined when we have the second layer’s design) with the algorithm name specified. The encryption algorithm was given by the application to the </w:t>
+      </w:r>
+      <w:proofErr w:type="spellStart"/>
+      <w:r>
+        <w:t>CommuncationSetup</w:t>
+      </w:r>
+      <w:proofErr w:type="spellEnd"/>
+      <w:r>
+        <w:t xml:space="preserve"> in the beginning. The encryption key was obtained during the KEP and was saved in the CommunicationSetup by the SecuringConnectionThread.</w:t>
+      </w:r>
+    </w:p>
+    <w:p>
+      <w:pPr>
+        <w:pStyle w:val="Heading4"/>
+      </w:pPr>
+      <w:r>
+        <w:t xml:space="preserve">In </w:t>
+      </w:r>
+      <w:proofErr w:type="spellStart"/>
+      <w:r>
+        <w:t>Encrypted</w:t>
+      </w:r>
+      <w:r>
+        <w:t>Channel</w:t>
+      </w:r>
+      <w:proofErr w:type="spellEnd"/>
+      <w:r>
+        <w:t>::</w:t>
+      </w:r>
+      <w:r>
+        <w:t>send</w:t>
+      </w:r>
+      <w:r>
+        <w:t xml:space="preserve"> do:</w:t>
+      </w:r>
+    </w:p>
+    <w:p>
+      <w:pPr>
+        <w:pStyle w:val="ListParagraph"/>
+        <w:ind w:left="1211"/>
+      </w:pPr>
+      <w:r>
+        <w:t>P</w:t>
+      </w:r>
+      <w:r>
+        <w:t>repare the message according to the level of security and then call the send</w:t>
+      </w:r>
+      <w:r>
+        <w:t xml:space="preserve"> </w:t>
+      </w:r>
+      <w:r>
+        <w:t>function of the underlying channel</w:t>
+      </w:r>
+      <w:r>
+        <w:t xml:space="preserve"> </w:t>
+      </w:r>
+      <w:r>
+        <w:t>i</w:t>
+      </w:r>
+      <w:r>
+        <w:t>n the following way:</w:t>
       </w:r>
     </w:p>
     <w:p>
@@ -9826,23 +10317,7 @@
         </w:numPr>
       </w:pPr>
       <w:r>
-        <w:t>Send the encrypted message by calling the send method of the underlying channel.</w:t>
-      </w:r>
-    </w:p>
-    <w:p>
-      <w:pPr>
-        <w:pStyle w:val="Heading4"/>
-      </w:pPr>
-      <w:r>
-        <w:t xml:space="preserve">In </w:t>
-      </w:r>
-      <w:proofErr w:type="spellStart"/>
-      <w:r>
-        <w:t>EncryptedChannel</w:t>
-      </w:r>
-      <w:proofErr w:type="spellEnd"/>
-      <w:r>
-        <w:t>::receive do:</w:t>
+        <w:t>Encrypt the message using the algorithm and keys specified in the channel.</w:t>
       </w:r>
     </w:p>
     <w:p>
@@ -9854,7 +10329,23 @@
         </w:numPr>
       </w:pPr>
       <w:r>
-        <w:t>Call the receive method of the underlying channel and get the encrypted message.</w:t>
+        <w:t>Send the encrypted message by calling the send method of the underlying channel.</w:t>
+      </w:r>
+    </w:p>
+    <w:p>
+      <w:pPr>
+        <w:pStyle w:val="Heading4"/>
+      </w:pPr>
+      <w:r>
+        <w:t xml:space="preserve">In </w:t>
+      </w:r>
+      <w:proofErr w:type="spellStart"/>
+      <w:r>
+        <w:t>EncryptedChannel</w:t>
+      </w:r>
+      <w:proofErr w:type="spellEnd"/>
+      <w:r>
+        <w:t>::receive do:</w:t>
       </w:r>
     </w:p>
     <w:p>
@@ -9866,7 +10357,87 @@
         </w:numPr>
       </w:pPr>
       <w:r>
+        <w:t>Call the receive method of the underlying channel and get the encrypted message.</w:t>
+      </w:r>
+    </w:p>
+    <w:p>
+      <w:pPr>
+        <w:pStyle w:val="ListParagraph"/>
+        <w:numPr>
+          <w:ilvl w:val="0"/>
+          <w:numId w:val="12"/>
+        </w:numPr>
+      </w:pPr>
+      <w:r>
         <w:t xml:space="preserve">Decrypt the message using the algorithm and keys specified by the channel.  </w:t>
+      </w:r>
+    </w:p>
+    <w:p>
+      <w:pPr>
+        <w:pStyle w:val="Heading4"/>
+      </w:pPr>
+      <w:r>
+        <w:t xml:space="preserve">In constructor of </w:t>
+      </w:r>
+      <w:proofErr w:type="spellStart"/>
+      <w:r>
+        <w:t>AuthenticatedChannel</w:t>
+      </w:r>
+      <w:proofErr w:type="spellEnd"/>
+      <w:r>
+        <w:t xml:space="preserve"> do:</w:t>
+      </w:r>
+    </w:p>
+    <w:p>
+      <w:pPr>
+        <w:pStyle w:val="ListParagraph"/>
+        <w:numPr>
+          <w:ilvl w:val="0"/>
+          <w:numId w:val="33"/>
+        </w:numPr>
+      </w:pPr>
+      <w:r>
+        <w:t xml:space="preserve">Instantiate an </w:t>
+      </w:r>
+      <w:proofErr w:type="spellStart"/>
+      <w:r>
+        <w:t>mac</w:t>
+      </w:r>
+      <w:proofErr w:type="spellEnd"/>
+      <w:r>
+        <w:t xml:space="preserve"> object </w:t>
+      </w:r>
+      <w:proofErr w:type="gramStart"/>
+      <w:r>
+        <w:t>( this</w:t>
+      </w:r>
+      <w:proofErr w:type="gramEnd"/>
+      <w:r>
+        <w:t xml:space="preserve"> will be more defined when we have the second layer’s design) with the algorithm name specified. The </w:t>
+      </w:r>
+      <w:proofErr w:type="spellStart"/>
+      <w:r>
+        <w:t>mac</w:t>
+      </w:r>
+      <w:proofErr w:type="spellEnd"/>
+      <w:r>
+        <w:t xml:space="preserve"> algorithm was given by the application to the </w:t>
+      </w:r>
+      <w:proofErr w:type="spellStart"/>
+      <w:r>
+        <w:t>CommuncationSetup</w:t>
+      </w:r>
+      <w:proofErr w:type="spellEnd"/>
+      <w:r>
+        <w:t xml:space="preserve"> in the beginning. The </w:t>
+      </w:r>
+      <w:proofErr w:type="spellStart"/>
+      <w:r>
+        <w:t>mac</w:t>
+      </w:r>
+      <w:proofErr w:type="spellEnd"/>
+      <w:r>
+        <w:t xml:space="preserve"> key was obtained during the KEP and was saved in the CommunicationSetup by the SecuringConnectionThread.</w:t>
       </w:r>
     </w:p>
     <w:p>
@@ -10017,7 +10588,6 @@
         <w:ind w:left="1276" w:hanging="436"/>
       </w:pPr>
       <w:r>
-        <w:lastRenderedPageBreak/>
         <w:t>Verify the message.</w:t>
       </w:r>
     </w:p>
@@ -10121,6 +10691,7 @@
         <w:pStyle w:val="Heading4"/>
       </w:pPr>
       <w:r>
+        <w:lastRenderedPageBreak/>
         <w:t xml:space="preserve">In </w:t>
       </w:r>
       <w:proofErr w:type="spellStart"/>
@@ -10313,6 +10884,9 @@
       </w:pPr>
       <w:r>
         <w:t xml:space="preserve">Here we present the description of </w:t>
+      </w:r>
+      <w:r>
+        <w:t xml:space="preserve">the plain </w:t>
       </w:r>
       <w:proofErr w:type="spellStart"/>
       <w:r>
@@ -11561,14 +12135,30 @@
     </w:p>
     <w:p>
       <w:pPr>
+        <w:autoSpaceDE/>
+        <w:autoSpaceDN/>
+        <w:adjustRightInd/>
+        <w:rPr>
+          <w:b/>
+          <w:bCs/>
+          <w:sz w:val="28"/>
+          <w:lang w:eastAsia="en-GB"/>
+        </w:rPr>
+      </w:pPr>
+      <w:r>
+        <w:br w:type="page"/>
+      </w:r>
+    </w:p>
+    <w:p>
+      <w:pPr>
         <w:pStyle w:val="Heading2"/>
       </w:pPr>
-      <w:bookmarkStart w:id="40" w:name="_Toc280795251"/>
+      <w:bookmarkStart w:id="41" w:name="_Toc285376150"/>
       <w:r>
         <w:lastRenderedPageBreak/>
         <w:t>External interface</w:t>
       </w:r>
-      <w:bookmarkEnd w:id="40"/>
+      <w:bookmarkEnd w:id="41"/>
     </w:p>
     <w:p>
       <w:pPr>
@@ -11619,7 +12209,18 @@
         <w:t>()</w:t>
       </w:r>
       <w:r>
-        <w:t xml:space="preserve"> : Map&lt;IP, Channel&gt;</w:t>
+        <w:t xml:space="preserve"> : Map&lt;</w:t>
+      </w:r>
+      <w:proofErr w:type="spellStart"/>
+      <w:r>
+        <w:t>I</w:t>
+      </w:r>
+      <w:r>
+        <w:t>netSocketAddress</w:t>
+      </w:r>
+      <w:proofErr w:type="spellEnd"/>
+      <w:r>
+        <w:t>, Channel&gt;</w:t>
       </w:r>
     </w:p>
     <w:p>
@@ -11719,7 +12320,7 @@
           <w:lang w:eastAsia="en-GB"/>
         </w:rPr>
       </w:pPr>
-      <w:bookmarkStart w:id="41" w:name="_Toc104692294"/>
+      <w:bookmarkStart w:id="42" w:name="_Toc104692294"/>
       <w:bookmarkEnd w:id="14"/>
       <w:bookmarkEnd w:id="15"/>
       <w:r>
@@ -11733,13 +12334,13 @@
           <w:lang w:val="en-GB"/>
         </w:rPr>
       </w:pPr>
-      <w:bookmarkStart w:id="42" w:name="_Toc280795252"/>
+      <w:bookmarkStart w:id="43" w:name="_Toc285376151"/>
       <w:r>
         <w:lastRenderedPageBreak/>
         <w:t>Components - Static view</w:t>
       </w:r>
-      <w:bookmarkEnd w:id="41"/>
       <w:bookmarkEnd w:id="42"/>
+      <w:bookmarkEnd w:id="43"/>
     </w:p>
     <w:p>
       <w:pPr>
@@ -11748,14 +12349,14 @@
           <w:lang w:val="en-GB"/>
         </w:rPr>
       </w:pPr>
-      <w:bookmarkStart w:id="43" w:name="_Toc280795253"/>
+      <w:bookmarkStart w:id="44" w:name="_Toc285376152"/>
       <w:r>
         <w:rPr>
           <w:lang w:val="en-GB"/>
         </w:rPr>
         <w:t>CommunicationSetup</w:t>
       </w:r>
-      <w:bookmarkEnd w:id="43"/>
+      <w:bookmarkEnd w:id="44"/>
     </w:p>
     <w:p>
       <w:pPr>
@@ -11787,9 +12388,9 @@
         </w:rPr>
         <w:drawing>
           <wp:inline distT="0" distB="0" distL="0" distR="0">
-            <wp:extent cx="5759450" cy="3957269"/>
-            <wp:effectExtent l="19050" t="0" r="0" b="0"/>
-            <wp:docPr id="21" name="Picture 21"/>
+            <wp:extent cx="6166112" cy="4235501"/>
+            <wp:effectExtent l="19050" t="0" r="6088" b="0"/>
+            <wp:docPr id="12" name="Picture 12"/>
             <wp:cNvGraphicFramePr>
               <a:graphicFrameLocks xmlns:a="http://schemas.openxmlformats.org/drawingml/2006/main" noChangeAspect="1"/>
             </wp:cNvGraphicFramePr>
@@ -11797,7 +12398,7 @@
               <a:graphicData uri="http://schemas.openxmlformats.org/drawingml/2006/picture">
                 <pic:pic xmlns:pic="http://schemas.openxmlformats.org/drawingml/2006/picture">
                   <pic:nvPicPr>
-                    <pic:cNvPr id="0" name="Picture 21"/>
+                    <pic:cNvPr id="0" name="Picture 12"/>
                     <pic:cNvPicPr>
                       <a:picLocks noChangeAspect="1" noChangeArrowheads="1"/>
                     </pic:cNvPicPr>
@@ -11812,7 +12413,7 @@
                   <pic:spPr bwMode="auto">
                     <a:xfrm>
                       <a:off x="0" y="0"/>
-                      <a:ext cx="5759450" cy="3957269"/>
+                      <a:ext cx="6165568" cy="4235127"/>
                     </a:xfrm>
                     <a:prstGeom prst="rect">
                       <a:avLst/>
@@ -11859,9 +12460,9 @@
           <w:lang w:val="en-GB"/>
         </w:rPr>
       </w:pPr>
-      <w:bookmarkStart w:id="44" w:name="_Channel_(Decorator_Pattern)"/>
-      <w:bookmarkStart w:id="45" w:name="_Toc280795254"/>
-      <w:bookmarkEnd w:id="44"/>
+      <w:bookmarkStart w:id="45" w:name="_Channel_(Decorator_Pattern)"/>
+      <w:bookmarkStart w:id="46" w:name="_Toc285376153"/>
+      <w:bookmarkEnd w:id="45"/>
       <w:r>
         <w:rPr>
           <w:lang w:val="en-GB"/>
@@ -11869,7 +12470,7 @@
         <w:lastRenderedPageBreak/>
         <w:t>Channel (Decorator Pattern)</w:t>
       </w:r>
-      <w:bookmarkEnd w:id="45"/>
+      <w:bookmarkEnd w:id="46"/>
     </w:p>
     <w:p>
       <w:pPr>
@@ -12107,9 +12708,9 @@
         </w:rPr>
         <w:drawing>
           <wp:inline distT="0" distB="0" distL="0" distR="0">
-            <wp:extent cx="5759450" cy="2717700"/>
+            <wp:extent cx="5759450" cy="2719633"/>
             <wp:effectExtent l="19050" t="0" r="0" b="0"/>
-            <wp:docPr id="15" name="Picture 11"/>
+            <wp:docPr id="7" name="Picture 7"/>
             <wp:cNvGraphicFramePr>
               <a:graphicFrameLocks xmlns:a="http://schemas.openxmlformats.org/drawingml/2006/main" noChangeAspect="1"/>
             </wp:cNvGraphicFramePr>
@@ -12117,7 +12718,7 @@
               <a:graphicData uri="http://schemas.openxmlformats.org/drawingml/2006/picture">
                 <pic:pic xmlns:pic="http://schemas.openxmlformats.org/drawingml/2006/picture">
                   <pic:nvPicPr>
-                    <pic:cNvPr id="0" name="Picture 11"/>
+                    <pic:cNvPr id="0" name="Picture 7"/>
                     <pic:cNvPicPr>
                       <a:picLocks noChangeAspect="1" noChangeArrowheads="1"/>
                     </pic:cNvPicPr>
@@ -12132,7 +12733,7 @@
                   <pic:spPr bwMode="auto">
                     <a:xfrm>
                       <a:off x="0" y="0"/>
-                      <a:ext cx="5759450" cy="2717700"/>
+                      <a:ext cx="5759450" cy="2719633"/>
                     </a:xfrm>
                     <a:prstGeom prst="rect">
                       <a:avLst/>
@@ -12161,7 +12762,7 @@
       <w:pPr>
         <w:pStyle w:val="Heading3"/>
       </w:pPr>
-      <w:bookmarkStart w:id="46" w:name="_Toc280795255"/>
+      <w:bookmarkStart w:id="47" w:name="_Toc285376154"/>
       <w:r>
         <w:t xml:space="preserve">ConnectivitySuccessVerifier </w:t>
       </w:r>
@@ -12173,7 +12774,7 @@
       <w:r>
         <w:t xml:space="preserve"> Pattern)</w:t>
       </w:r>
-      <w:bookmarkEnd w:id="46"/>
+      <w:bookmarkEnd w:id="47"/>
     </w:p>
     <w:p>
       <w:pPr>
@@ -12284,7 +12885,7 @@
       <w:pPr>
         <w:pStyle w:val="Heading3"/>
       </w:pPr>
-      <w:bookmarkStart w:id="47" w:name="_Toc280795256"/>
+      <w:bookmarkStart w:id="48" w:name="_Toc285376155"/>
       <w:r>
         <w:lastRenderedPageBreak/>
         <w:t>KeyExchangeProtocol</w:t>
@@ -12292,7 +12893,7 @@
       <w:r>
         <w:t xml:space="preserve"> (Strategy Pattern)</w:t>
       </w:r>
-      <w:bookmarkEnd w:id="47"/>
+      <w:bookmarkEnd w:id="48"/>
     </w:p>
     <w:p>
       <w:pPr>
@@ -12338,9 +12939,9 @@
         </w:rPr>
         <w:drawing>
           <wp:inline distT="0" distB="0" distL="0" distR="0">
-            <wp:extent cx="5759450" cy="2257704"/>
-            <wp:effectExtent l="19050" t="0" r="0" b="0"/>
-            <wp:docPr id="25" name="Picture 25"/>
+            <wp:extent cx="6393469" cy="2830982"/>
+            <wp:effectExtent l="19050" t="0" r="7331" b="0"/>
+            <wp:docPr id="4" name="Picture 4"/>
             <wp:cNvGraphicFramePr>
               <a:graphicFrameLocks xmlns:a="http://schemas.openxmlformats.org/drawingml/2006/main" noChangeAspect="1"/>
             </wp:cNvGraphicFramePr>
@@ -12348,7 +12949,7 @@
               <a:graphicData uri="http://schemas.openxmlformats.org/drawingml/2006/picture">
                 <pic:pic xmlns:pic="http://schemas.openxmlformats.org/drawingml/2006/picture">
                   <pic:nvPicPr>
-                    <pic:cNvPr id="0" name="Picture 25"/>
+                    <pic:cNvPr id="0" name="Picture 4"/>
                     <pic:cNvPicPr>
                       <a:picLocks noChangeAspect="1" noChangeArrowheads="1"/>
                     </pic:cNvPicPr>
@@ -12363,7 +12964,62 @@
                   <pic:spPr bwMode="auto">
                     <a:xfrm>
                       <a:off x="0" y="0"/>
-                      <a:ext cx="5759450" cy="2257704"/>
+                      <a:ext cx="6401012" cy="2834322"/>
+                    </a:xfrm>
+                    <a:prstGeom prst="rect">
+                      <a:avLst/>
+                    </a:prstGeom>
+                    <a:noFill/>
+                  </pic:spPr>
+                </pic:pic>
+              </a:graphicData>
+            </a:graphic>
+          </wp:inline>
+        </w:drawing>
+      </w:r>
+    </w:p>
+    <w:p/>
+    <w:p/>
+    <w:p/>
+    <w:p>
+      <w:r>
+        <w:t>In order to make the understanding of the Output interface clearer, we include here a diagram of many different possibilities of output for different protocols:</w:t>
+      </w:r>
+    </w:p>
+    <w:p/>
+    <w:p>
+      <w:r>
+        <w:rPr>
+          <w:noProof/>
+        </w:rPr>
+        <w:drawing>
+          <wp:inline distT="0" distB="0" distL="0" distR="0">
+            <wp:extent cx="6688988" cy="2852928"/>
+            <wp:effectExtent l="19050" t="0" r="0" b="0"/>
+            <wp:docPr id="3" name="Picture 6"/>
+            <wp:cNvGraphicFramePr>
+              <a:graphicFrameLocks xmlns:a="http://schemas.openxmlformats.org/drawingml/2006/main" noChangeAspect="1"/>
+            </wp:cNvGraphicFramePr>
+            <a:graphic xmlns:a="http://schemas.openxmlformats.org/drawingml/2006/main">
+              <a:graphicData uri="http://schemas.openxmlformats.org/drawingml/2006/picture">
+                <pic:pic xmlns:pic="http://schemas.openxmlformats.org/drawingml/2006/picture">
+                  <pic:nvPicPr>
+                    <pic:cNvPr id="0" name="Picture 6"/>
+                    <pic:cNvPicPr>
+                      <a:picLocks noChangeAspect="1" noChangeArrowheads="1"/>
+                    </pic:cNvPicPr>
+                  </pic:nvPicPr>
+                  <pic:blipFill>
+                    <a:blip r:embed="rId20" cstate="print"/>
+                    <a:srcRect/>
+                    <a:stretch>
+                      <a:fillRect/>
+                    </a:stretch>
+                  </pic:blipFill>
+                  <pic:spPr bwMode="auto">
+                    <a:xfrm>
+                      <a:off x="0" y="0"/>
+                      <a:ext cx="6692878" cy="2854587"/>
                     </a:xfrm>
                     <a:prstGeom prst="rect">
                       <a:avLst/>
@@ -12383,79 +13039,31 @@
         </w:drawing>
       </w:r>
     </w:p>
-    <w:p/>
-    <w:p/>
-    <w:p/>
-    <w:p>
-      <w:r>
-        <w:t>In order to make the understanding of the Output interface clearer, we include here a diagram of many different possibilities of output for different protocols:</w:t>
-      </w:r>
-    </w:p>
-    <w:p/>
-    <w:p>
-      <w:r>
-        <w:rPr>
-          <w:noProof/>
-        </w:rPr>
-        <w:drawing>
-          <wp:inline distT="0" distB="0" distL="0" distR="0">
-            <wp:extent cx="5906262" cy="2275028"/>
-            <wp:effectExtent l="19050" t="0" r="0" b="0"/>
-            <wp:docPr id="26" name="Picture 26"/>
-            <wp:cNvGraphicFramePr>
-              <a:graphicFrameLocks xmlns:a="http://schemas.openxmlformats.org/drawingml/2006/main" noChangeAspect="1"/>
-            </wp:cNvGraphicFramePr>
-            <a:graphic xmlns:a="http://schemas.openxmlformats.org/drawingml/2006/main">
-              <a:graphicData uri="http://schemas.openxmlformats.org/drawingml/2006/picture">
-                <pic:pic xmlns:pic="http://schemas.openxmlformats.org/drawingml/2006/picture">
-                  <pic:nvPicPr>
-                    <pic:cNvPr id="0" name="Picture 26"/>
-                    <pic:cNvPicPr>
-                      <a:picLocks noChangeAspect="1" noChangeArrowheads="1"/>
-                    </pic:cNvPicPr>
-                  </pic:nvPicPr>
-                  <pic:blipFill>
-                    <a:blip r:embed="rId20" cstate="print"/>
-                    <a:srcRect/>
-                    <a:stretch>
-                      <a:fillRect/>
-                    </a:stretch>
-                  </pic:blipFill>
-                  <pic:spPr bwMode="auto">
-                    <a:xfrm>
-                      <a:off x="0" y="0"/>
-                      <a:ext cx="5915304" cy="2278511"/>
-                    </a:xfrm>
-                    <a:prstGeom prst="rect">
-                      <a:avLst/>
-                    </a:prstGeom>
-                    <a:noFill/>
-                    <a:ln w="9525">
-                      <a:noFill/>
-                      <a:miter lim="800000"/>
-                      <a:headEnd/>
-                      <a:tailEnd/>
-                    </a:ln>
-                  </pic:spPr>
-                </pic:pic>
-              </a:graphicData>
-            </a:graphic>
-          </wp:inline>
-        </w:drawing>
-      </w:r>
-    </w:p>
     <w:p>
       <w:pPr>
         <w:pStyle w:val="Heading3"/>
       </w:pPr>
-      <w:bookmarkStart w:id="48" w:name="_Toc280795257"/>
-      <w:proofErr w:type="spellStart"/>
+      <w:bookmarkStart w:id="49" w:name="_Toc285376156"/>
       <w:r>
         <w:lastRenderedPageBreak/>
-        <w:t>Msg</w:t>
-      </w:r>
-      <w:bookmarkEnd w:id="48"/>
-      <w:proofErr w:type="spellEnd"/>
+        <w:t>M</w:t>
+      </w:r>
+      <w:r>
+        <w:t>e</w:t>
+      </w:r>
+      <w:r>
+        <w:t>s</w:t>
+      </w:r>
+      <w:r>
+        <w:t>sa</w:t>
+      </w:r>
+      <w:r>
+        <w:t>g</w:t>
+      </w:r>
+      <w:r>
+        <w:t>e</w:t>
+      </w:r>
+      <w:bookmarkEnd w:id="49"/>
     </w:p>
     <w:p>
       <w:r>
@@ -12514,11 +13122,11 @@
       <w:pPr>
         <w:pStyle w:val="Heading2"/>
       </w:pPr>
-      <w:bookmarkStart w:id="49" w:name="_Toc280795258"/>
+      <w:bookmarkStart w:id="50" w:name="_Toc285376157"/>
       <w:r>
         <w:t>Data Structure Design</w:t>
       </w:r>
-      <w:bookmarkEnd w:id="49"/>
+      <w:bookmarkEnd w:id="50"/>
     </w:p>
     <w:p>
       <w:r>
@@ -12550,11 +13158,11 @@
       <w:pPr>
         <w:pStyle w:val="Heading1"/>
       </w:pPr>
-      <w:bookmarkStart w:id="50" w:name="_Toc280795259"/>
+      <w:bookmarkStart w:id="51" w:name="_Toc285376158"/>
       <w:r>
         <w:t>User interface design</w:t>
       </w:r>
-      <w:bookmarkEnd w:id="50"/>
+      <w:bookmarkEnd w:id="51"/>
     </w:p>
     <w:p>
       <w:r>
@@ -12575,11 +13183,11 @@
       <w:pPr>
         <w:pStyle w:val="Heading1"/>
       </w:pPr>
-      <w:bookmarkStart w:id="51" w:name="_Toc280795260"/>
+      <w:bookmarkStart w:id="52" w:name="_Toc285376159"/>
       <w:r>
         <w:t>Performance</w:t>
       </w:r>
-      <w:bookmarkEnd w:id="51"/>
+      <w:bookmarkEnd w:id="52"/>
       <w:r>
         <w:t xml:space="preserve"> </w:t>
       </w:r>
@@ -12593,11 +13201,11 @@
       <w:pPr>
         <w:pStyle w:val="Heading1"/>
       </w:pPr>
-      <w:bookmarkStart w:id="52" w:name="_Toc280795261"/>
+      <w:bookmarkStart w:id="53" w:name="_Toc285376160"/>
       <w:r>
         <w:t>Multi-Platform Issues</w:t>
       </w:r>
-      <w:bookmarkEnd w:id="52"/>
+      <w:bookmarkEnd w:id="53"/>
     </w:p>
     <w:p/>
     <w:p>
@@ -12607,12 +13215,12 @@
           <w:tab w:val="clear" w:pos="360"/>
         </w:tabs>
       </w:pPr>
-      <w:bookmarkStart w:id="53" w:name="_Toc280795262"/>
+      <w:bookmarkStart w:id="54" w:name="_Toc285376161"/>
       <w:r>
         <w:lastRenderedPageBreak/>
         <w:t>Backward-Compatibility</w:t>
       </w:r>
-      <w:bookmarkEnd w:id="53"/>
+      <w:bookmarkEnd w:id="54"/>
     </w:p>
     <w:p>
       <w:pPr>
@@ -12622,14 +13230,14 @@
           <w:tab w:val="left" w:pos="426"/>
         </w:tabs>
       </w:pPr>
-      <w:bookmarkStart w:id="54" w:name="_Toc280795263"/>
+      <w:bookmarkStart w:id="55" w:name="_Toc285376162"/>
       <w:r>
         <w:t>Benchmarkin</w:t>
       </w:r>
       <w:r>
         <w:t>g</w:t>
       </w:r>
-      <w:bookmarkEnd w:id="54"/>
+      <w:bookmarkEnd w:id="55"/>
     </w:p>
     <w:p>
       <w:pPr>
@@ -12639,11 +13247,11 @@
           <w:tab w:val="left" w:pos="426"/>
         </w:tabs>
       </w:pPr>
-      <w:bookmarkStart w:id="55" w:name="_Toc280795264"/>
+      <w:bookmarkStart w:id="56" w:name="_Toc285376163"/>
       <w:r>
         <w:t>Open Issues</w:t>
       </w:r>
-      <w:bookmarkEnd w:id="55"/>
+      <w:bookmarkEnd w:id="56"/>
     </w:p>
     <w:p>
       <w:pPr>
@@ -12702,36 +13310,36 @@
       <w:r>
         <w:t>. This has to be defined in the future.</w:t>
       </w:r>
-      <w:bookmarkStart w:id="56" w:name="_Toc30214783"/>
-      <w:bookmarkStart w:id="57" w:name="_Toc33153578"/>
+      <w:bookmarkStart w:id="57" w:name="_Toc30214783"/>
+      <w:bookmarkStart w:id="58" w:name="_Toc33153578"/>
     </w:p>
     <w:p>
       <w:pPr>
         <w:pStyle w:val="Heading1"/>
       </w:pPr>
-      <w:bookmarkStart w:id="58" w:name="_Toc280795265"/>
+      <w:bookmarkStart w:id="59" w:name="_Toc285376164"/>
       <w:r>
         <w:lastRenderedPageBreak/>
         <w:t>Appendix</w:t>
       </w:r>
-      <w:bookmarkEnd w:id="56"/>
       <w:bookmarkEnd w:id="57"/>
+      <w:bookmarkEnd w:id="58"/>
       <w:r>
         <w:t xml:space="preserve"> A</w:t>
       </w:r>
-      <w:bookmarkEnd w:id="58"/>
+      <w:bookmarkEnd w:id="59"/>
     </w:p>
     <w:p>
       <w:pPr>
         <w:pStyle w:val="Heading2"/>
       </w:pPr>
-      <w:bookmarkStart w:id="59" w:name="_Decorator_Pattern"/>
-      <w:bookmarkStart w:id="60" w:name="_Toc280795266"/>
-      <w:bookmarkEnd w:id="59"/>
+      <w:bookmarkStart w:id="60" w:name="_Decorator_Pattern"/>
+      <w:bookmarkStart w:id="61" w:name="_Toc285376165"/>
+      <w:bookmarkEnd w:id="60"/>
       <w:r>
         <w:t>Decorator Pattern</w:t>
       </w:r>
-      <w:bookmarkEnd w:id="60"/>
+      <w:bookmarkEnd w:id="61"/>
     </w:p>
     <w:p>
       <w:pPr>
@@ -12794,13 +13402,13 @@
       <w:pPr>
         <w:pStyle w:val="Heading2"/>
       </w:pPr>
-      <w:bookmarkStart w:id="61" w:name="_Strategy_Pattern"/>
-      <w:bookmarkStart w:id="62" w:name="_Toc280795267"/>
-      <w:bookmarkEnd w:id="61"/>
+      <w:bookmarkStart w:id="62" w:name="_Strategy_Pattern"/>
+      <w:bookmarkStart w:id="63" w:name="_Toc285376166"/>
+      <w:bookmarkEnd w:id="62"/>
       <w:r>
         <w:t>Strategy Pattern</w:t>
       </w:r>
-      <w:bookmarkEnd w:id="62"/>
+      <w:bookmarkEnd w:id="63"/>
     </w:p>
     <w:p>
       <w:pPr>
@@ -12970,7 +13578,7 @@
         <w:noProof/>
         <w:lang w:eastAsia="en-GB"/>
       </w:rPr>
-      <w:t>2</w:t>
+      <w:t>21</w:t>
     </w:r>
     <w:r>
       <w:fldChar w:fldCharType="end"/>
@@ -12986,7 +13594,7 @@
         <w:rPr>
           <w:noProof/>
         </w:rPr>
-        <w:t>24</w:t>
+        <w:t>26</w:t>
       </w:r>
     </w:fldSimple>
     <w:r>
@@ -13233,6 +13841,11 @@
       <w:t>Communications Layer</w:t>
     </w:r>
   </w:p>
+  <w:p>
+    <w:pPr>
+      <w:pStyle w:val="Header"/>
+    </w:pPr>
+  </w:p>
 </w:hdr>
 </file>
 
@@ -16394,7 +17007,7 @@
   <w:abstractNum w:abstractNumId="28">
     <w:nsid w:val="6B0B554C"/>
     <w:multiLevelType w:val="hybridMultilevel"/>
-    <w:tmpl w:val="945ACCB0"/>
+    <w:tmpl w:val="D7A8C066"/>
     <w:lvl w:ilvl="0" w:tplc="04090001">
       <w:start w:val="1"/>
       <w:numFmt w:val="bullet"/>
@@ -16618,6 +17231,95 @@
     </w:lvl>
   </w:abstractNum>
   <w:abstractNum w:abstractNumId="30">
+    <w:nsid w:val="75C90205"/>
+    <w:multiLevelType w:val="hybridMultilevel"/>
+    <w:tmpl w:val="04AA6554"/>
+    <w:lvl w:ilvl="0" w:tplc="04090011">
+      <w:start w:val="1"/>
+      <w:numFmt w:val="decimal"/>
+      <w:lvlText w:val="%1)"/>
+      <w:lvlJc w:val="left"/>
+      <w:pPr>
+        <w:ind w:left="720" w:hanging="360"/>
+      </w:pPr>
+      <w:rPr>
+        <w:rFonts w:hint="default"/>
+      </w:rPr>
+    </w:lvl>
+    <w:lvl w:ilvl="1" w:tplc="04090019" w:tentative="1">
+      <w:start w:val="1"/>
+      <w:numFmt w:val="lowerLetter"/>
+      <w:lvlText w:val="%2."/>
+      <w:lvlJc w:val="left"/>
+      <w:pPr>
+        <w:ind w:left="1440" w:hanging="360"/>
+      </w:pPr>
+    </w:lvl>
+    <w:lvl w:ilvl="2" w:tplc="0409001B" w:tentative="1">
+      <w:start w:val="1"/>
+      <w:numFmt w:val="lowerRoman"/>
+      <w:lvlText w:val="%3."/>
+      <w:lvlJc w:val="right"/>
+      <w:pPr>
+        <w:ind w:left="2160" w:hanging="180"/>
+      </w:pPr>
+    </w:lvl>
+    <w:lvl w:ilvl="3" w:tplc="0409000F" w:tentative="1">
+      <w:start w:val="1"/>
+      <w:numFmt w:val="decimal"/>
+      <w:lvlText w:val="%4."/>
+      <w:lvlJc w:val="left"/>
+      <w:pPr>
+        <w:ind w:left="2880" w:hanging="360"/>
+      </w:pPr>
+    </w:lvl>
+    <w:lvl w:ilvl="4" w:tplc="04090019" w:tentative="1">
+      <w:start w:val="1"/>
+      <w:numFmt w:val="lowerLetter"/>
+      <w:lvlText w:val="%5."/>
+      <w:lvlJc w:val="left"/>
+      <w:pPr>
+        <w:ind w:left="3600" w:hanging="360"/>
+      </w:pPr>
+    </w:lvl>
+    <w:lvl w:ilvl="5" w:tplc="0409001B" w:tentative="1">
+      <w:start w:val="1"/>
+      <w:numFmt w:val="lowerRoman"/>
+      <w:lvlText w:val="%6."/>
+      <w:lvlJc w:val="right"/>
+      <w:pPr>
+        <w:ind w:left="4320" w:hanging="180"/>
+      </w:pPr>
+    </w:lvl>
+    <w:lvl w:ilvl="6" w:tplc="0409000F" w:tentative="1">
+      <w:start w:val="1"/>
+      <w:numFmt w:val="decimal"/>
+      <w:lvlText w:val="%7."/>
+      <w:lvlJc w:val="left"/>
+      <w:pPr>
+        <w:ind w:left="5040" w:hanging="360"/>
+      </w:pPr>
+    </w:lvl>
+    <w:lvl w:ilvl="7" w:tplc="04090019" w:tentative="1">
+      <w:start w:val="1"/>
+      <w:numFmt w:val="lowerLetter"/>
+      <w:lvlText w:val="%8."/>
+      <w:lvlJc w:val="left"/>
+      <w:pPr>
+        <w:ind w:left="5760" w:hanging="360"/>
+      </w:pPr>
+    </w:lvl>
+    <w:lvl w:ilvl="8" w:tplc="0409001B" w:tentative="1">
+      <w:start w:val="1"/>
+      <w:numFmt w:val="lowerRoman"/>
+      <w:lvlText w:val="%9."/>
+      <w:lvlJc w:val="right"/>
+      <w:pPr>
+        <w:ind w:left="6480" w:hanging="180"/>
+      </w:pPr>
+    </w:lvl>
+  </w:abstractNum>
+  <w:abstractNum w:abstractNumId="31">
     <w:nsid w:val="78094DF6"/>
     <w:multiLevelType w:val="hybridMultilevel"/>
     <w:tmpl w:val="48A40A76"/>
@@ -16730,7 +17432,7 @@
       </w:rPr>
     </w:lvl>
   </w:abstractNum>
-  <w:abstractNum w:abstractNumId="31">
+  <w:abstractNum w:abstractNumId="32">
     <w:nsid w:val="7A4D2A6B"/>
     <w:multiLevelType w:val="hybridMultilevel"/>
     <w:tmpl w:val="013EF026"/>
@@ -16837,6 +17539,119 @@
       <w:lvlJc w:val="left"/>
       <w:pPr>
         <w:ind w:left="6510" w:hanging="360"/>
+      </w:pPr>
+      <w:rPr>
+        <w:rFonts w:ascii="Wingdings" w:hAnsi="Wingdings" w:hint="default"/>
+      </w:rPr>
+    </w:lvl>
+  </w:abstractNum>
+  <w:abstractNum w:abstractNumId="33">
+    <w:nsid w:val="7A670BC3"/>
+    <w:multiLevelType w:val="hybridMultilevel"/>
+    <w:tmpl w:val="B010EC4E"/>
+    <w:lvl w:ilvl="0" w:tplc="04090001">
+      <w:start w:val="1"/>
+      <w:numFmt w:val="bullet"/>
+      <w:lvlText w:val=""/>
+      <w:lvlJc w:val="left"/>
+      <w:pPr>
+        <w:ind w:left="1068" w:hanging="360"/>
+      </w:pPr>
+      <w:rPr>
+        <w:rFonts w:ascii="Symbol" w:hAnsi="Symbol" w:hint="default"/>
+      </w:rPr>
+    </w:lvl>
+    <w:lvl w:ilvl="1" w:tplc="04090003" w:tentative="1">
+      <w:start w:val="1"/>
+      <w:numFmt w:val="bullet"/>
+      <w:lvlText w:val="o"/>
+      <w:lvlJc w:val="left"/>
+      <w:pPr>
+        <w:ind w:left="1788" w:hanging="360"/>
+      </w:pPr>
+      <w:rPr>
+        <w:rFonts w:ascii="Courier New" w:hAnsi="Courier New" w:cs="Courier New" w:hint="default"/>
+      </w:rPr>
+    </w:lvl>
+    <w:lvl w:ilvl="2" w:tplc="04090005" w:tentative="1">
+      <w:start w:val="1"/>
+      <w:numFmt w:val="bullet"/>
+      <w:lvlText w:val=""/>
+      <w:lvlJc w:val="left"/>
+      <w:pPr>
+        <w:ind w:left="2508" w:hanging="360"/>
+      </w:pPr>
+      <w:rPr>
+        <w:rFonts w:ascii="Wingdings" w:hAnsi="Wingdings" w:hint="default"/>
+      </w:rPr>
+    </w:lvl>
+    <w:lvl w:ilvl="3" w:tplc="04090001" w:tentative="1">
+      <w:start w:val="1"/>
+      <w:numFmt w:val="bullet"/>
+      <w:lvlText w:val=""/>
+      <w:lvlJc w:val="left"/>
+      <w:pPr>
+        <w:ind w:left="3228" w:hanging="360"/>
+      </w:pPr>
+      <w:rPr>
+        <w:rFonts w:ascii="Symbol" w:hAnsi="Symbol" w:hint="default"/>
+      </w:rPr>
+    </w:lvl>
+    <w:lvl w:ilvl="4" w:tplc="04090003" w:tentative="1">
+      <w:start w:val="1"/>
+      <w:numFmt w:val="bullet"/>
+      <w:lvlText w:val="o"/>
+      <w:lvlJc w:val="left"/>
+      <w:pPr>
+        <w:ind w:left="3948" w:hanging="360"/>
+      </w:pPr>
+      <w:rPr>
+        <w:rFonts w:ascii="Courier New" w:hAnsi="Courier New" w:cs="Courier New" w:hint="default"/>
+      </w:rPr>
+    </w:lvl>
+    <w:lvl w:ilvl="5" w:tplc="04090005" w:tentative="1">
+      <w:start w:val="1"/>
+      <w:numFmt w:val="bullet"/>
+      <w:lvlText w:val=""/>
+      <w:lvlJc w:val="left"/>
+      <w:pPr>
+        <w:ind w:left="4668" w:hanging="360"/>
+      </w:pPr>
+      <w:rPr>
+        <w:rFonts w:ascii="Wingdings" w:hAnsi="Wingdings" w:hint="default"/>
+      </w:rPr>
+    </w:lvl>
+    <w:lvl w:ilvl="6" w:tplc="04090001" w:tentative="1">
+      <w:start w:val="1"/>
+      <w:numFmt w:val="bullet"/>
+      <w:lvlText w:val=""/>
+      <w:lvlJc w:val="left"/>
+      <w:pPr>
+        <w:ind w:left="5388" w:hanging="360"/>
+      </w:pPr>
+      <w:rPr>
+        <w:rFonts w:ascii="Symbol" w:hAnsi="Symbol" w:hint="default"/>
+      </w:rPr>
+    </w:lvl>
+    <w:lvl w:ilvl="7" w:tplc="04090003" w:tentative="1">
+      <w:start w:val="1"/>
+      <w:numFmt w:val="bullet"/>
+      <w:lvlText w:val="o"/>
+      <w:lvlJc w:val="left"/>
+      <w:pPr>
+        <w:ind w:left="6108" w:hanging="360"/>
+      </w:pPr>
+      <w:rPr>
+        <w:rFonts w:ascii="Courier New" w:hAnsi="Courier New" w:cs="Courier New" w:hint="default"/>
+      </w:rPr>
+    </w:lvl>
+    <w:lvl w:ilvl="8" w:tplc="04090005" w:tentative="1">
+      <w:start w:val="1"/>
+      <w:numFmt w:val="bullet"/>
+      <w:lvlText w:val=""/>
+      <w:lvlJc w:val="left"/>
+      <w:pPr>
+        <w:ind w:left="6828" w:hanging="360"/>
       </w:pPr>
       <w:rPr>
         <w:rFonts w:ascii="Wingdings" w:hAnsi="Wingdings" w:hint="default"/>
@@ -16850,7 +17665,7 @@
     <w:abstractNumId w:val="9"/>
   </w:num>
   <w:num w:numId="3">
-    <w:abstractNumId w:val="31"/>
+    <w:abstractNumId w:val="32"/>
   </w:num>
   <w:num w:numId="4">
     <w:abstractNumId w:val="11"/>
@@ -16874,7 +17689,7 @@
     <w:abstractNumId w:val="14"/>
   </w:num>
   <w:num w:numId="11">
-    <w:abstractNumId w:val="30"/>
+    <w:abstractNumId w:val="31"/>
   </w:num>
   <w:num w:numId="12">
     <w:abstractNumId w:val="28"/>
@@ -16938,6 +17753,12 @@
   </w:num>
   <w:num w:numId="32">
     <w:abstractNumId w:val="12"/>
+  </w:num>
+  <w:num w:numId="33">
+    <w:abstractNumId w:val="33"/>
+  </w:num>
+  <w:num w:numId="34">
+    <w:abstractNumId w:val="30"/>
   </w:num>
   <w:numIdMacAtCleanup w:val="21"/>
 </w:numbering>
@@ -18204,7 +19025,7 @@
 </file>
 
 <file path=customXml/itemProps1.xml><?xml version="1.0" encoding="utf-8"?>
-<ds:datastoreItem xmlns:ds="http://schemas.openxmlformats.org/officeDocument/2006/customXml" ds:itemID="{93A1FE37-202F-4775-BC86-C33E543F4295}">
+<ds:datastoreItem xmlns:ds="http://schemas.openxmlformats.org/officeDocument/2006/customXml" ds:itemID="{1293DDB2-80AC-4536-8252-1EF2A1DD8A7F}">
   <ds:schemaRefs>
     <ds:schemaRef ds:uri="http://schemas.openxmlformats.org/officeDocument/2006/bibliography"/>
   </ds:schemaRefs>

</xml_diff>